<commit_message>
new blog, add youtube video component
</commit_message>
<xml_diff>
--- a/resume.docx
+++ b/resume.docx
@@ -182,7 +182,31 @@
           <w:szCs w:val="24"/>
         </w:rPr>
         <w:tab/>
-        <w:t>(expected) 9/ 2025</w:t>
+        <w:t xml:space="preserve">(expected) </w:t>
+      </w:r>
+      <w:r>
+        <w:rPr>
+          <w:rFonts w:cs="Times New Roman" w:ascii="Times New Roman" w:hAnsi="Times New Roman"/>
+          <w:sz w:val="24"/>
+          <w:szCs w:val="24"/>
+        </w:rPr>
+        <w:t>6</w:t>
+      </w:r>
+      <w:r>
+        <w:rPr>
+          <w:rFonts w:cs="Times New Roman" w:ascii="Times New Roman" w:hAnsi="Times New Roman"/>
+          <w:sz w:val="24"/>
+          <w:szCs w:val="24"/>
+        </w:rPr>
+        <w:t>/202</w:t>
+      </w:r>
+      <w:r>
+        <w:rPr>
+          <w:rFonts w:cs="Times New Roman" w:ascii="Times New Roman" w:hAnsi="Times New Roman"/>
+          <w:sz w:val="24"/>
+          <w:szCs w:val="24"/>
+        </w:rPr>
+        <w:t>6</w:t>
       </w:r>
     </w:p>
     <w:p>
@@ -390,7 +414,7 @@
           <w:szCs w:val="24"/>
         </w:rPr>
         <w:tab/>
-        <w:t>9/2024 – Now</w:t>
+        <w:t>9/2024</w:t>
       </w:r>
     </w:p>
     <w:p>
@@ -954,8 +978,8 @@
           <w:szCs w:val="24"/>
         </w:rPr>
       </w:pPr>
-      <w:bookmarkStart w:id="15" w:name="__DdeLink__127_2555743471"/>
-      <w:bookmarkStart w:id="16" w:name="__DdeLink__127_25557434711"/>
+      <w:bookmarkStart w:id="15" w:name="__DdeLink__127_25557434711"/>
+      <w:bookmarkStart w:id="16" w:name="__DdeLink__127_2555743471"/>
       <w:bookmarkEnd w:id="15"/>
       <w:bookmarkEnd w:id="16"/>
       <w:r>
@@ -1028,6 +1052,7 @@
           <w:szCs w:val="24"/>
         </w:rPr>
       </w:pPr>
+      <w:bookmarkStart w:id="19" w:name="__DdeLink__150_1676319922"/>
       <w:bookmarkEnd w:id="17"/>
       <w:r>
         <w:rPr>
@@ -1103,6 +1128,7 @@
         <w:ind w:left="360" w:hanging="360"/>
         <w:rPr/>
       </w:pPr>
+      <w:bookmarkStart w:id="20" w:name="__DdeLink__150_1676319922"/>
       <w:r>
         <w:rPr>
           <w:rFonts w:eastAsia="Calibri" w:cs="Times New Roman" w:ascii="Times New Roman" w:hAnsi="Times New Roman"/>
@@ -1114,6 +1140,7 @@
         </w:rPr>
         <w:t>Professional Skills: Project Management, Documentation, Self-Motivation, Independent Work Ethic, Willingess To Learn.</w:t>
       </w:r>
+      <w:bookmarkEnd w:id="20"/>
     </w:p>
     <w:p>
       <w:pPr>
@@ -1141,7 +1168,7 @@
         </w:rPr>
         <w:t>REFERENCES</w:t>
       </w:r>
-      <w:bookmarkStart w:id="19" w:name="__DdeLink__91_14133049291"/>
+      <w:bookmarkStart w:id="21" w:name="__DdeLink__91_14133049291"/>
     </w:p>
     <w:p>
       <w:pPr>
@@ -1164,7 +1191,7 @@
           <w:lang w:val="en-US" w:eastAsia="en-US" w:bidi="ar-SA"/>
         </w:rPr>
       </w:pPr>
-      <w:bookmarkEnd w:id="19"/>
+      <w:bookmarkEnd w:id="21"/>
       <w:r>
         <w:rPr>
           <w:rFonts w:eastAsia="Calibri" w:cs="Times New Roman" w:ascii="Times New Roman" w:hAnsi="Times New Roman"/>
@@ -1191,7 +1218,7 @@
         </w:rPr>
         <w:t xml:space="preserve">: </w:t>
       </w:r>
-      <w:bookmarkStart w:id="20" w:name="__DdeLink__102_1413304929"/>
+      <w:bookmarkStart w:id="22" w:name="__DdeLink__102_1413304929"/>
       <w:r>
         <w:rPr>
           <w:rFonts w:eastAsia="Calibri" w:cs="Times New Roman" w:ascii="Times New Roman" w:hAnsi="Times New Roman"/>
@@ -1205,7 +1232,7 @@
         </w:rPr>
         <w:t>Senior Software Engineer</w:t>
       </w:r>
-      <w:bookmarkEnd w:id="20"/>
+      <w:bookmarkEnd w:id="22"/>
       <w:r>
         <w:rPr>
           <w:rFonts w:eastAsia="Calibri" w:cs="Times New Roman" w:ascii="Times New Roman" w:hAnsi="Times New Roman"/>

</xml_diff>

<commit_message>
update project names to be sentence case
</commit_message>
<xml_diff>
--- a/resume.docx
+++ b/resume.docx
@@ -47,39 +47,7 @@
           <w:sz w:val="24"/>
           <w:szCs w:val="24"/>
         </w:rPr>
-        <w:t xml:space="preserve">Corvallis, Oregon, </w:t>
-      </w:r>
-      <w:r>
-        <w:rPr>
-          <w:rFonts w:cs="Times New Roman" w:ascii="Times New Roman" w:hAnsi="Times New Roman"/>
-          <w:sz w:val="24"/>
-          <w:szCs w:val="24"/>
-        </w:rPr>
-        <w:t>United States</w:t>
-      </w:r>
-      <w:r>
-        <w:rPr>
-          <w:rFonts w:cs="Times New Roman" w:ascii="Times New Roman" w:hAnsi="Times New Roman"/>
-          <w:sz w:val="24"/>
-          <w:szCs w:val="24"/>
-        </w:rPr>
-        <w:t xml:space="preserve"> - </w:t>
-      </w:r>
-      <w:r>
-        <w:rPr>
-          <w:rFonts w:cs="Times New Roman" w:ascii="Times New Roman" w:hAnsi="Times New Roman"/>
-          <w:sz w:val="24"/>
-          <w:szCs w:val="24"/>
-        </w:rPr>
-        <w:t>Mobile</w:t>
-      </w:r>
-      <w:r>
-        <w:rPr>
-          <w:rFonts w:cs="Times New Roman" w:ascii="Times New Roman" w:hAnsi="Times New Roman"/>
-          <w:sz w:val="24"/>
-          <w:szCs w:val="24"/>
-        </w:rPr>
-        <w:t xml:space="preserve">: 541-360-9231 - xuanbach1307@gmail.com </w:t>
+        <w:t xml:space="preserve">Corvallis, Oregon, United States - Mobile: 541-360-9231 - xuanbach1307@gmail.com </w:t>
       </w:r>
       <w:bookmarkStart w:id="1" w:name="__DdeLink__54_2781935950"/>
       <w:r>
@@ -348,17 +316,7 @@
           <w:sz w:val="24"/>
           <w:szCs w:val="24"/>
         </w:rPr>
-        <w:t xml:space="preserve"> -</w:t>
-      </w:r>
-      <w:r>
-        <w:rPr>
-          <w:rFonts w:cs="Times New Roman" w:ascii="Times New Roman" w:hAnsi="Times New Roman"/>
-          <w:b w:val="false"/>
-          <w:bCs w:val="false"/>
-          <w:sz w:val="24"/>
-          <w:szCs w:val="24"/>
-        </w:rPr>
-        <w:t xml:space="preserve"> </w:t>
+        <w:t xml:space="preserve"> - </w:t>
       </w:r>
       <w:r>
         <w:rPr>
@@ -410,25 +368,7 @@
           <w:sz w:val="24"/>
           <w:szCs w:val="24"/>
         </w:rPr>
-        <w:t xml:space="preserve">Supported </w:t>
-      </w:r>
-      <w:r>
-        <w:rPr>
-          <w:rFonts w:cs="Times New Roman" w:ascii="Times New Roman" w:hAnsi="Times New Roman"/>
-          <w:color w:val="auto"/>
-          <w:sz w:val="24"/>
-          <w:szCs w:val="24"/>
-        </w:rPr>
-        <w:t xml:space="preserve">platform </w:t>
-      </w:r>
-      <w:r>
-        <w:rPr>
-          <w:rFonts w:cs="Times New Roman" w:ascii="Times New Roman" w:hAnsi="Times New Roman"/>
-          <w:color w:val="auto"/>
-          <w:sz w:val="24"/>
-          <w:szCs w:val="24"/>
-        </w:rPr>
-        <w:t>migration, contributing to improved stability and performance.</w:t>
+        <w:t>Supported platform migration, contributing to improved stability and performance.</w:t>
       </w:r>
     </w:p>
     <w:p>
@@ -488,37 +428,7 @@
           <w:sz w:val="24"/>
           <w:szCs w:val="24"/>
         </w:rPr>
-        <w:t xml:space="preserve">ICC </w:t>
-      </w:r>
-      <w:r>
-        <w:rPr>
-          <w:rFonts w:cs="Times New Roman" w:ascii="Times New Roman" w:hAnsi="Times New Roman"/>
-          <w:b w:val="false"/>
-          <w:bCs w:val="false"/>
-          <w:sz w:val="24"/>
-          <w:szCs w:val="24"/>
-        </w:rPr>
-        <w:t>Innovative</w:t>
-      </w:r>
-      <w:r>
-        <w:rPr>
-          <w:rFonts w:cs="Times New Roman" w:ascii="Times New Roman" w:hAnsi="Times New Roman"/>
-          <w:b w:val="false"/>
-          <w:bCs w:val="false"/>
-          <w:sz w:val="24"/>
-          <w:szCs w:val="24"/>
-        </w:rPr>
-        <w:t xml:space="preserve"> </w:t>
-      </w:r>
-      <w:r>
-        <w:rPr>
-          <w:rFonts w:cs="Times New Roman" w:ascii="Times New Roman" w:hAnsi="Times New Roman"/>
-          <w:b w:val="false"/>
-          <w:bCs w:val="false"/>
-          <w:sz w:val="24"/>
-          <w:szCs w:val="24"/>
-        </w:rPr>
-        <w:t>Consulting</w:t>
+        <w:t>ICC Innovative Consulting</w:t>
       </w:r>
       <w:r>
         <w:rPr>
@@ -574,25 +484,7 @@
           <w:sz w:val="24"/>
           <w:szCs w:val="24"/>
         </w:rPr>
-        <w:t xml:space="preserve">Maintained and optimized a </w:t>
-      </w:r>
-      <w:r>
-        <w:rPr>
-          <w:rFonts w:cs="Times New Roman" w:ascii="Times New Roman" w:hAnsi="Times New Roman"/>
-          <w:color w:val="auto"/>
-          <w:sz w:val="24"/>
-          <w:szCs w:val="24"/>
-        </w:rPr>
-        <w:t>business-to-business</w:t>
-      </w:r>
-      <w:r>
-        <w:rPr>
-          <w:rFonts w:cs="Times New Roman" w:ascii="Times New Roman" w:hAnsi="Times New Roman"/>
-          <w:color w:val="auto"/>
-          <w:sz w:val="24"/>
-          <w:szCs w:val="24"/>
-        </w:rPr>
-        <w:t xml:space="preserve"> distribution management system,</w:t>
+        <w:t>Maintained and optimized a business-to-business distribution management system,</w:t>
       </w:r>
       <w:bookmarkEnd w:id="5"/>
       <w:r>
@@ -658,8 +550,8 @@
         </w:rPr>
         <w:t>Developed and deployed An Sinh, a large-scale social security relief application supporting 9 million citizens during COVID-19 in Ho Chi Minh City.</w:t>
       </w:r>
-      <w:bookmarkStart w:id="6" w:name="__DdeLink__100_1413304929"/>
-      <w:bookmarkStart w:id="7" w:name="__DdeLink__95_1413304929"/>
+      <w:bookmarkStart w:id="6" w:name="__DdeLink__95_1413304929"/>
+      <w:bookmarkStart w:id="7" w:name="__DdeLink__100_1413304929"/>
     </w:p>
     <w:p>
       <w:pPr>
@@ -886,7 +778,7 @@
             <w:sz w:val="24"/>
             <w:szCs w:val="24"/>
           </w:rPr>
-          <w:t>REVERSI: MINIMAX VS MONTE CARLO</w:t>
+          <w:t>Reversi: Minimax VS Monte Carlo</w:t>
         </w:r>
       </w:hyperlink>
       <w:r>
@@ -972,7 +864,7 @@
             <w:sz w:val="24"/>
             <w:szCs w:val="24"/>
           </w:rPr>
-          <w:t>OBJECT DETECTION AND MONITORING THROUGH UAV</w:t>
+          <w:t>Object Detection and Monitoring through UAV</w:t>
         </w:r>
       </w:hyperlink>
       <w:bookmarkEnd w:id="9"/>

</xml_diff>

<commit_message>
remove a line for master resume
</commit_message>
<xml_diff>
--- a/resume.docx
+++ b/resume.docx
@@ -233,7 +233,16 @@
         <w:spacing w:before="0" w:after="115"/>
         <w:ind w:hanging="360" w:left="360"/>
         <w:contextualSpacing/>
-        <w:rPr/>
+        <w:rPr>
+          <w:rFonts w:ascii="Times New Roman" w:hAnsi="Times New Roman" w:eastAsia="Calibri" w:cs="Times New Roman"/>
+          <w:b w:val="false"/>
+          <w:bCs w:val="false"/>
+          <w:color w:val="auto"/>
+          <w:kern w:val="0"/>
+          <w:sz w:val="24"/>
+          <w:szCs w:val="24"/>
+          <w:lang w:val="en-US" w:eastAsia="en-US" w:bidi="ar-SA"/>
+        </w:rPr>
       </w:pPr>
       <w:r>
         <w:rPr>
@@ -272,58 +281,6 @@
           <w:lang w:val="en-US" w:eastAsia="en-US" w:bidi="ar-SA"/>
         </w:rPr>
         <w:t>.</w:t>
-      </w:r>
-    </w:p>
-    <w:p>
-      <w:pPr>
-        <w:pStyle w:val="ListParagraph"/>
-        <w:numPr>
-          <w:ilvl w:val="0"/>
-          <w:numId w:val="1"/>
-        </w:numPr>
-        <w:spacing w:before="0" w:after="115"/>
-        <w:ind w:hanging="360" w:left="360"/>
-        <w:contextualSpacing/>
-        <w:rPr/>
-      </w:pPr>
-      <w:r>
-        <w:rPr>
-          <w:rFonts w:eastAsia="Calibri" w:cs="Times New Roman" w:ascii="Times New Roman" w:hAnsi="Times New Roman"/>
-          <w:b w:val="false"/>
-          <w:bCs w:val="false"/>
-          <w:color w:val="auto"/>
-          <w:kern w:val="0"/>
-          <w:sz w:val="24"/>
-          <w:szCs w:val="24"/>
-          <w:lang w:val="en-US" w:eastAsia="en-US" w:bidi="ar-SA"/>
-        </w:rPr>
-        <w:t xml:space="preserve">Collaborated with researchers and developers </w:t>
-      </w:r>
-      <w:r>
-        <w:rPr>
-          <w:rFonts w:eastAsia="Calibri" w:cs="Times New Roman" w:ascii="Times New Roman" w:hAnsi="Times New Roman"/>
-          <w:b w:val="false"/>
-          <w:bCs w:val="false"/>
-          <w:color w:val="auto"/>
-          <w:kern w:val="0"/>
-          <w:sz w:val="24"/>
-          <w:szCs w:val="24"/>
-          <w:lang w:val="en-US" w:eastAsia="en-US" w:bidi="ar-SA"/>
-        </w:rPr>
-        <w:t>to practice</w:t>
-      </w:r>
-      <w:r>
-        <w:rPr>
-          <w:rFonts w:eastAsia="Calibri" w:cs="Times New Roman" w:ascii="Times New Roman" w:hAnsi="Times New Roman"/>
-          <w:b w:val="false"/>
-          <w:bCs w:val="false"/>
-          <w:color w:val="auto"/>
-          <w:kern w:val="0"/>
-          <w:sz w:val="24"/>
-          <w:szCs w:val="24"/>
-          <w:lang w:val="en-US" w:eastAsia="en-US" w:bidi="ar-SA"/>
-        </w:rPr>
-        <w:t xml:space="preserve"> open collaboration and transparent communication.</w:t>
       </w:r>
     </w:p>
     <w:p>
@@ -618,8 +575,8 @@
         </w:rPr>
         <w:t>Developed and deployed An Sinh, a large-scale mission-critical social security application supporting 9 million citizens during COVID-19 in Ho Chi Minh City.</w:t>
       </w:r>
-      <w:bookmarkStart w:id="5" w:name="__DdeLink__100_1413304929"/>
-      <w:bookmarkStart w:id="6" w:name="__DdeLink__95_1413304929"/>
+      <w:bookmarkStart w:id="5" w:name="__DdeLink__95_1413304929"/>
+      <w:bookmarkStart w:id="6" w:name="__DdeLink__100_1413304929"/>
     </w:p>
     <w:p>
       <w:pPr>

</xml_diff>

<commit_message>
Update US to USA in resume; add command for npm run image
</commit_message>
<xml_diff>
--- a/resume.docx
+++ b/resume.docx
@@ -47,7 +47,23 @@
           <w:sz w:val="24"/>
           <w:szCs w:val="24"/>
         </w:rPr>
-        <w:t xml:space="preserve">Corvallis, Oregon, United States - Mobile: 541-360-9231 - xuanbach1307@gmail.com </w:t>
+        <w:t xml:space="preserve">Corvallis, Oregon, </w:t>
+      </w:r>
+      <w:r>
+        <w:rPr>
+          <w:rFonts w:cs="Times New Roman" w:ascii="Times New Roman" w:hAnsi="Times New Roman"/>
+          <w:sz w:val="24"/>
+          <w:szCs w:val="24"/>
+        </w:rPr>
+        <w:t>USA</w:t>
+      </w:r>
+      <w:r>
+        <w:rPr>
+          <w:rFonts w:cs="Times New Roman" w:ascii="Times New Roman" w:hAnsi="Times New Roman"/>
+          <w:sz w:val="24"/>
+          <w:szCs w:val="24"/>
+        </w:rPr>
+        <w:t xml:space="preserve"> - Mobile: 541-360-9231 - xuanbach1307@gmail.com </w:t>
       </w:r>
       <w:bookmarkStart w:id="1" w:name="__DdeLink__54_2781935950"/>
       <w:r>
@@ -575,8 +591,8 @@
         </w:rPr>
         <w:t>Developed and deployed An Sinh, a large-scale mission-critical social security application supporting 9 million citizens during COVID-19 in Ho Chi Minh City.</w:t>
       </w:r>
-      <w:bookmarkStart w:id="5" w:name="__DdeLink__95_1413304929"/>
-      <w:bookmarkStart w:id="6" w:name="__DdeLink__100_1413304929"/>
+      <w:bookmarkStart w:id="5" w:name="__DdeLink__100_1413304929"/>
+      <w:bookmarkStart w:id="6" w:name="__DdeLink__95_1413304929"/>
     </w:p>
     <w:p>
       <w:pPr>

</xml_diff>

<commit_message>
shrink address portion in resume
</commit_message>
<xml_diff>
--- a/resume.docx
+++ b/resume.docx
@@ -40,42 +40,43 @@
           <w:szCs w:val="24"/>
         </w:rPr>
       </w:pPr>
-      <w:bookmarkStart w:id="0" w:name="__DdeLink__57_255574347"/>
-      <w:r>
-        <w:rPr>
-          <w:rFonts w:cs="Times New Roman" w:ascii="Times New Roman" w:hAnsi="Times New Roman"/>
-          <w:sz w:val="24"/>
-          <w:szCs w:val="24"/>
-        </w:rPr>
-        <w:t xml:space="preserve">Corvallis, Oregon, </w:t>
-      </w:r>
-      <w:r>
-        <w:rPr>
-          <w:rFonts w:cs="Times New Roman" w:ascii="Times New Roman" w:hAnsi="Times New Roman"/>
-          <w:sz w:val="24"/>
-          <w:szCs w:val="24"/>
-        </w:rPr>
-        <w:t>USA</w:t>
-      </w:r>
-      <w:r>
-        <w:rPr>
-          <w:rFonts w:cs="Times New Roman" w:ascii="Times New Roman" w:hAnsi="Times New Roman"/>
-          <w:sz w:val="24"/>
-          <w:szCs w:val="24"/>
-        </w:rPr>
-        <w:t xml:space="preserve"> - Mobile: 541-360-9231 - xuanbach1307@gmail.com </w:t>
-      </w:r>
-      <w:bookmarkStart w:id="1" w:name="__DdeLink__54_2781935950"/>
-      <w:r>
-        <w:rPr>
-          <w:rFonts w:cs="Times New Roman" w:ascii="Times New Roman" w:hAnsi="Times New Roman"/>
-          <w:sz w:val="24"/>
-          <w:szCs w:val="24"/>
-        </w:rPr>
-        <w:t>-</w:t>
-      </w:r>
+      <w:bookmarkStart w:id="0" w:name="__DdeLink__57_255574347_Copy_1"/>
+      <w:bookmarkStart w:id="1" w:name="__DdeLink__57_255574347"/>
+      <w:r>
+        <w:rPr>
+          <w:rFonts w:cs="Times New Roman" w:ascii="Times New Roman" w:hAnsi="Times New Roman"/>
+          <w:sz w:val="24"/>
+          <w:szCs w:val="24"/>
+        </w:rPr>
+        <w:t xml:space="preserve">541-360-9231 </w:t>
+      </w:r>
+      <w:r>
+        <w:rPr>
+          <w:rFonts w:cs="Times New Roman" w:ascii="Times New Roman" w:hAnsi="Times New Roman"/>
+          <w:sz w:val="24"/>
+          <w:szCs w:val="24"/>
+        </w:rPr>
+        <w:t>|</w:t>
+      </w:r>
+      <w:r>
+        <w:rPr>
+          <w:rFonts w:cs="Times New Roman" w:ascii="Times New Roman" w:hAnsi="Times New Roman"/>
+          <w:sz w:val="24"/>
+          <w:szCs w:val="24"/>
+        </w:rPr>
+        <w:t xml:space="preserve"> xuanbach1307@gmail.com </w:t>
+      </w:r>
+      <w:bookmarkStart w:id="2" w:name="__DdeLink__54_2781935950"/>
       <w:bookmarkEnd w:id="0"/>
-      <w:bookmarkEnd w:id="1"/>
+      <w:r>
+        <w:rPr>
+          <w:rFonts w:cs="Times New Roman" w:ascii="Times New Roman" w:hAnsi="Times New Roman"/>
+          <w:sz w:val="24"/>
+          <w:szCs w:val="24"/>
+        </w:rPr>
+        <w:t>|</w:t>
+      </w:r>
+      <w:bookmarkEnd w:id="2"/>
       <w:r>
         <w:rPr>
           <w:rFonts w:cs="Times New Roman" w:ascii="Times New Roman" w:hAnsi="Times New Roman"/>
@@ -84,26 +85,7 @@
         </w:rPr>
         <w:t xml:space="preserve"> </w:t>
       </w:r>
-      <w:r>
-        <w:rPr>
-          <w:rStyle w:val="Hyperlink"/>
-          <w:rFonts w:cs="Times New Roman" w:ascii="Times New Roman" w:hAnsi="Times New Roman"/>
-          <w:sz w:val="24"/>
-          <w:szCs w:val="24"/>
-        </w:rPr>
-        <w:t>https://www.linkedin.com/in/brphan/</w:t>
-      </w:r>
-      <w:bookmarkStart w:id="2" w:name="__DdeLink__104_255574347"/>
-      <w:r>
-        <w:rPr>
-          <w:rFonts w:cs="Times New Roman" w:ascii="Times New Roman" w:hAnsi="Times New Roman"/>
-          <w:sz w:val="24"/>
-          <w:szCs w:val="24"/>
-        </w:rPr>
-        <w:t xml:space="preserve"> - </w:t>
-      </w:r>
       <w:hyperlink r:id="rId2">
-        <w:bookmarkEnd w:id="2"/>
         <w:r>
           <w:rPr>
             <w:rStyle w:val="Hyperlink"/>
@@ -111,7 +93,55 @@
             <w:sz w:val="24"/>
             <w:szCs w:val="24"/>
           </w:rPr>
-          <w:t>https://bachsofttrick.github.io/</w:t>
+          <w:t>linkedin.com/in/brphan</w:t>
+        </w:r>
+      </w:hyperlink>
+      <w:bookmarkStart w:id="3" w:name="__DdeLink__104_255574347_Copy_1"/>
+      <w:r>
+        <w:rPr>
+          <w:rFonts w:cs="Times New Roman" w:ascii="Times New Roman" w:hAnsi="Times New Roman"/>
+          <w:sz w:val="24"/>
+          <w:szCs w:val="24"/>
+        </w:rPr>
+        <w:t xml:space="preserve"> </w:t>
+      </w:r>
+      <w:r>
+        <w:rPr>
+          <w:rFonts w:cs="Times New Roman" w:ascii="Times New Roman" w:hAnsi="Times New Roman"/>
+          <w:sz w:val="24"/>
+          <w:szCs w:val="24"/>
+        </w:rPr>
+        <w:t>|</w:t>
+      </w:r>
+      <w:r>
+        <w:rPr>
+          <w:rFonts w:cs="Times New Roman" w:ascii="Times New Roman" w:hAnsi="Times New Roman"/>
+          <w:sz w:val="24"/>
+          <w:szCs w:val="24"/>
+        </w:rPr>
+        <w:t xml:space="preserve"> </w:t>
+      </w:r>
+      <w:hyperlink r:id="rId3">
+        <w:bookmarkEnd w:id="3"/>
+        <w:r>
+          <w:rPr>
+            <w:rStyle w:val="Hyperlink"/>
+            <w:rFonts w:cs="Times New Roman" w:ascii="Times New Roman" w:hAnsi="Times New Roman"/>
+            <w:sz w:val="24"/>
+            <w:szCs w:val="24"/>
+          </w:rPr>
+          <w:t>bachsofttrick.github.io</w:t>
+        </w:r>
+      </w:hyperlink>
+      <w:hyperlink r:id="rId4">
+        <w:bookmarkEnd w:id="1"/>
+        <w:r>
+          <w:rPr>
+            <w:rFonts w:cs="Times New Roman" w:ascii="Times New Roman" w:hAnsi="Times New Roman"/>
+            <w:sz w:val="24"/>
+            <w:szCs w:val="24"/>
+          </w:rPr>
+          <w:t xml:space="preserve"> </w:t>
         </w:r>
       </w:hyperlink>
     </w:p>
@@ -130,7 +160,7 @@
           <w:szCs w:val="24"/>
         </w:rPr>
       </w:pPr>
-      <w:bookmarkStart w:id="3" w:name="__DdeLink__114_255574347"/>
+      <w:bookmarkStart w:id="4" w:name="__DdeLink__114_255574347"/>
       <w:r>
         <w:rPr>
           <w:rFonts w:cs="Times New Roman" w:ascii="Times New Roman" w:hAnsi="Times New Roman"/>
@@ -185,7 +215,7 @@
         <w:spacing w:lineRule="auto" w:line="240" w:before="0" w:after="86"/>
         <w:rPr/>
       </w:pPr>
-      <w:hyperlink r:id="rId3">
+      <w:hyperlink r:id="rId5">
         <w:r>
           <w:rPr>
             <w:rStyle w:val="Hyperlink"/>
@@ -347,7 +377,7 @@
           <w:szCs w:val="24"/>
         </w:rPr>
       </w:pPr>
-      <w:hyperlink r:id="rId4">
+      <w:hyperlink r:id="rId6">
         <w:r>
           <w:rPr>
             <w:rStyle w:val="Hyperlink"/>
@@ -456,7 +486,7 @@
         <w:tab/>
         <w:t>9/2020 - 11/2022</w:t>
       </w:r>
-      <w:bookmarkEnd w:id="3"/>
+      <w:bookmarkEnd w:id="4"/>
     </w:p>
     <w:p>
       <w:pPr>
@@ -492,7 +522,7 @@
         </w:rPr>
         <w:t xml:space="preserve"> - </w:t>
       </w:r>
-      <w:bookmarkStart w:id="4" w:name="__DdeLink__117_255574347"/>
+      <w:bookmarkStart w:id="5" w:name="__DdeLink__117_255574347"/>
       <w:r>
         <w:rPr>
           <w:rFonts w:cs="Times New Roman" w:ascii="Times New Roman" w:hAnsi="Times New Roman"/>
@@ -501,7 +531,7 @@
         </w:rPr>
         <w:t>Ho Chi Minh C</w:t>
       </w:r>
-      <w:bookmarkEnd w:id="4"/>
+      <w:bookmarkEnd w:id="5"/>
       <w:r>
         <w:rPr>
           <w:rFonts w:cs="Times New Roman" w:ascii="Times New Roman" w:hAnsi="Times New Roman"/>
@@ -591,8 +621,8 @@
         </w:rPr>
         <w:t>Developed and deployed An Sinh, a large-scale mission-critical social security application supporting 9 million citizens during COVID-19 in Ho Chi Minh City.</w:t>
       </w:r>
-      <w:bookmarkStart w:id="5" w:name="__DdeLink__100_1413304929"/>
       <w:bookmarkStart w:id="6" w:name="__DdeLink__95_1413304929"/>
+      <w:bookmarkStart w:id="7" w:name="__DdeLink__100_1413304929"/>
     </w:p>
     <w:p>
       <w:pPr>
@@ -782,7 +812,7 @@
           <w:szCs w:val="24"/>
         </w:rPr>
       </w:pPr>
-      <w:bookmarkStart w:id="7" w:name="__DdeLink__451_2990111394"/>
+      <w:bookmarkStart w:id="8" w:name="__DdeLink__451_2990111394"/>
       <w:r>
         <w:rPr>
           <w:rFonts w:cs="Times New Roman" w:ascii="Times New Roman" w:hAnsi="Times New Roman"/>
@@ -793,7 +823,7 @@
         </w:rPr>
         <w:t>PROJECTS</w:t>
       </w:r>
-      <w:bookmarkEnd w:id="7"/>
+      <w:bookmarkEnd w:id="8"/>
     </w:p>
     <w:p>
       <w:pPr>
@@ -809,7 +839,7 @@
           <w:szCs w:val="24"/>
         </w:rPr>
       </w:pPr>
-      <w:hyperlink r:id="rId5">
+      <w:hyperlink r:id="rId7">
         <w:r>
           <w:rPr>
             <w:rStyle w:val="Hyperlink"/>
@@ -840,7 +870,7 @@
         </w:rPr>
         <w:t xml:space="preserve">- </w:t>
       </w:r>
-      <w:hyperlink r:id="rId6">
+      <w:hyperlink r:id="rId8">
         <w:r>
           <w:rPr>
             <w:rStyle w:val="Hyperlink"/>
@@ -894,8 +924,8 @@
           <w:szCs w:val="24"/>
         </w:rPr>
       </w:pPr>
-      <w:hyperlink r:id="rId7">
-        <w:bookmarkStart w:id="8" w:name="__DdeLink__114_2555743471"/>
+      <w:hyperlink r:id="rId9">
+        <w:bookmarkStart w:id="9" w:name="__DdeLink__114_2555743471"/>
         <w:r>
           <w:rPr>
             <w:rStyle w:val="Hyperlink"/>
@@ -908,7 +938,7 @@
           <w:t>Object Detection and Monitoring through UAV</w:t>
         </w:r>
       </w:hyperlink>
-      <w:bookmarkEnd w:id="8"/>
+      <w:bookmarkEnd w:id="9"/>
       <w:r>
         <w:rPr>
           <w:rFonts w:cs="Times New Roman" w:ascii="Times New Roman" w:hAnsi="Times New Roman"/>
@@ -917,7 +947,7 @@
         </w:rPr>
         <w:t xml:space="preserve"> - </w:t>
       </w:r>
-      <w:hyperlink r:id="rId8">
+      <w:hyperlink r:id="rId10">
         <w:r>
           <w:rPr>
             <w:rStyle w:val="Hyperlink"/>
@@ -939,7 +969,7 @@
         </w:rPr>
         <w:t xml:space="preserve"> | </w:t>
       </w:r>
-      <w:hyperlink r:id="rId9">
+      <w:hyperlink r:id="rId11">
         <w:r>
           <w:rPr>
             <w:rStyle w:val="Hyperlink"/>
@@ -971,7 +1001,7 @@
         </w:rPr>
         <w:t xml:space="preserve">| </w:t>
       </w:r>
-      <w:hyperlink r:id="rId10">
+      <w:hyperlink r:id="rId12">
         <w:r>
           <w:rPr>
             <w:rStyle w:val="Hyperlink"/>
@@ -1028,7 +1058,7 @@
           <w:szCs w:val="24"/>
         </w:rPr>
       </w:pPr>
-      <w:bookmarkStart w:id="9" w:name="__DdeLink__65_622835337"/>
+      <w:bookmarkStart w:id="10" w:name="__DdeLink__65_622835337"/>
       <w:r>
         <w:rPr>
           <w:rFonts w:cs="Times New Roman" w:ascii="Times New Roman" w:hAnsi="Times New Roman"/>
@@ -1039,9 +1069,9 @@
         </w:rPr>
         <w:t>SKILLS</w:t>
       </w:r>
-      <w:bookmarkEnd w:id="5"/>
       <w:bookmarkEnd w:id="6"/>
-      <w:bookmarkEnd w:id="9"/>
+      <w:bookmarkEnd w:id="7"/>
+      <w:bookmarkEnd w:id="10"/>
     </w:p>
     <w:p>
       <w:pPr>

</xml_diff>

<commit_message>
Revert "shrink address portion in resume"
This reverts commit a6ab6f52231117848e35494fccbc50bef11ecbde.
</commit_message>
<xml_diff>
--- a/resume.docx
+++ b/resume.docx
@@ -40,43 +40,42 @@
           <w:szCs w:val="24"/>
         </w:rPr>
       </w:pPr>
-      <w:bookmarkStart w:id="0" w:name="__DdeLink__57_255574347_Copy_1"/>
-      <w:bookmarkStart w:id="1" w:name="__DdeLink__57_255574347"/>
-      <w:r>
-        <w:rPr>
-          <w:rFonts w:cs="Times New Roman" w:ascii="Times New Roman" w:hAnsi="Times New Roman"/>
-          <w:sz w:val="24"/>
-          <w:szCs w:val="24"/>
-        </w:rPr>
-        <w:t xml:space="preserve">541-360-9231 </w:t>
-      </w:r>
-      <w:r>
-        <w:rPr>
-          <w:rFonts w:cs="Times New Roman" w:ascii="Times New Roman" w:hAnsi="Times New Roman"/>
-          <w:sz w:val="24"/>
-          <w:szCs w:val="24"/>
-        </w:rPr>
-        <w:t>|</w:t>
-      </w:r>
-      <w:r>
-        <w:rPr>
-          <w:rFonts w:cs="Times New Roman" w:ascii="Times New Roman" w:hAnsi="Times New Roman"/>
-          <w:sz w:val="24"/>
-          <w:szCs w:val="24"/>
-        </w:rPr>
-        <w:t xml:space="preserve"> xuanbach1307@gmail.com </w:t>
-      </w:r>
-      <w:bookmarkStart w:id="2" w:name="__DdeLink__54_2781935950"/>
+      <w:bookmarkStart w:id="0" w:name="__DdeLink__57_255574347"/>
+      <w:r>
+        <w:rPr>
+          <w:rFonts w:cs="Times New Roman" w:ascii="Times New Roman" w:hAnsi="Times New Roman"/>
+          <w:sz w:val="24"/>
+          <w:szCs w:val="24"/>
+        </w:rPr>
+        <w:t xml:space="preserve">Corvallis, Oregon, </w:t>
+      </w:r>
+      <w:r>
+        <w:rPr>
+          <w:rFonts w:cs="Times New Roman" w:ascii="Times New Roman" w:hAnsi="Times New Roman"/>
+          <w:sz w:val="24"/>
+          <w:szCs w:val="24"/>
+        </w:rPr>
+        <w:t>USA</w:t>
+      </w:r>
+      <w:r>
+        <w:rPr>
+          <w:rFonts w:cs="Times New Roman" w:ascii="Times New Roman" w:hAnsi="Times New Roman"/>
+          <w:sz w:val="24"/>
+          <w:szCs w:val="24"/>
+        </w:rPr>
+        <w:t xml:space="preserve"> - Mobile: 541-360-9231 - xuanbach1307@gmail.com </w:t>
+      </w:r>
+      <w:bookmarkStart w:id="1" w:name="__DdeLink__54_2781935950"/>
+      <w:r>
+        <w:rPr>
+          <w:rFonts w:cs="Times New Roman" w:ascii="Times New Roman" w:hAnsi="Times New Roman"/>
+          <w:sz w:val="24"/>
+          <w:szCs w:val="24"/>
+        </w:rPr>
+        <w:t>-</w:t>
+      </w:r>
       <w:bookmarkEnd w:id="0"/>
-      <w:r>
-        <w:rPr>
-          <w:rFonts w:cs="Times New Roman" w:ascii="Times New Roman" w:hAnsi="Times New Roman"/>
-          <w:sz w:val="24"/>
-          <w:szCs w:val="24"/>
-        </w:rPr>
-        <w:t>|</w:t>
-      </w:r>
-      <w:bookmarkEnd w:id="2"/>
+      <w:bookmarkEnd w:id="1"/>
       <w:r>
         <w:rPr>
           <w:rFonts w:cs="Times New Roman" w:ascii="Times New Roman" w:hAnsi="Times New Roman"/>
@@ -85,7 +84,26 @@
         </w:rPr>
         <w:t xml:space="preserve"> </w:t>
       </w:r>
+      <w:r>
+        <w:rPr>
+          <w:rStyle w:val="Hyperlink"/>
+          <w:rFonts w:cs="Times New Roman" w:ascii="Times New Roman" w:hAnsi="Times New Roman"/>
+          <w:sz w:val="24"/>
+          <w:szCs w:val="24"/>
+        </w:rPr>
+        <w:t>https://www.linkedin.com/in/brphan/</w:t>
+      </w:r>
+      <w:bookmarkStart w:id="2" w:name="__DdeLink__104_255574347"/>
+      <w:r>
+        <w:rPr>
+          <w:rFonts w:cs="Times New Roman" w:ascii="Times New Roman" w:hAnsi="Times New Roman"/>
+          <w:sz w:val="24"/>
+          <w:szCs w:val="24"/>
+        </w:rPr>
+        <w:t xml:space="preserve"> - </w:t>
+      </w:r>
       <w:hyperlink r:id="rId2">
+        <w:bookmarkEnd w:id="2"/>
         <w:r>
           <w:rPr>
             <w:rStyle w:val="Hyperlink"/>
@@ -93,55 +111,7 @@
             <w:sz w:val="24"/>
             <w:szCs w:val="24"/>
           </w:rPr>
-          <w:t>linkedin.com/in/brphan</w:t>
-        </w:r>
-      </w:hyperlink>
-      <w:bookmarkStart w:id="3" w:name="__DdeLink__104_255574347_Copy_1"/>
-      <w:r>
-        <w:rPr>
-          <w:rFonts w:cs="Times New Roman" w:ascii="Times New Roman" w:hAnsi="Times New Roman"/>
-          <w:sz w:val="24"/>
-          <w:szCs w:val="24"/>
-        </w:rPr>
-        <w:t xml:space="preserve"> </w:t>
-      </w:r>
-      <w:r>
-        <w:rPr>
-          <w:rFonts w:cs="Times New Roman" w:ascii="Times New Roman" w:hAnsi="Times New Roman"/>
-          <w:sz w:val="24"/>
-          <w:szCs w:val="24"/>
-        </w:rPr>
-        <w:t>|</w:t>
-      </w:r>
-      <w:r>
-        <w:rPr>
-          <w:rFonts w:cs="Times New Roman" w:ascii="Times New Roman" w:hAnsi="Times New Roman"/>
-          <w:sz w:val="24"/>
-          <w:szCs w:val="24"/>
-        </w:rPr>
-        <w:t xml:space="preserve"> </w:t>
-      </w:r>
-      <w:hyperlink r:id="rId3">
-        <w:bookmarkEnd w:id="3"/>
-        <w:r>
-          <w:rPr>
-            <w:rStyle w:val="Hyperlink"/>
-            <w:rFonts w:cs="Times New Roman" w:ascii="Times New Roman" w:hAnsi="Times New Roman"/>
-            <w:sz w:val="24"/>
-            <w:szCs w:val="24"/>
-          </w:rPr>
-          <w:t>bachsofttrick.github.io</w:t>
-        </w:r>
-      </w:hyperlink>
-      <w:hyperlink r:id="rId4">
-        <w:bookmarkEnd w:id="1"/>
-        <w:r>
-          <w:rPr>
-            <w:rFonts w:cs="Times New Roman" w:ascii="Times New Roman" w:hAnsi="Times New Roman"/>
-            <w:sz w:val="24"/>
-            <w:szCs w:val="24"/>
-          </w:rPr>
-          <w:t xml:space="preserve"> </w:t>
+          <w:t>https://bachsofttrick.github.io/</w:t>
         </w:r>
       </w:hyperlink>
     </w:p>
@@ -160,7 +130,7 @@
           <w:szCs w:val="24"/>
         </w:rPr>
       </w:pPr>
-      <w:bookmarkStart w:id="4" w:name="__DdeLink__114_255574347"/>
+      <w:bookmarkStart w:id="3" w:name="__DdeLink__114_255574347"/>
       <w:r>
         <w:rPr>
           <w:rFonts w:cs="Times New Roman" w:ascii="Times New Roman" w:hAnsi="Times New Roman"/>
@@ -215,7 +185,7 @@
         <w:spacing w:lineRule="auto" w:line="240" w:before="0" w:after="86"/>
         <w:rPr/>
       </w:pPr>
-      <w:hyperlink r:id="rId5">
+      <w:hyperlink r:id="rId3">
         <w:r>
           <w:rPr>
             <w:rStyle w:val="Hyperlink"/>
@@ -377,7 +347,7 @@
           <w:szCs w:val="24"/>
         </w:rPr>
       </w:pPr>
-      <w:hyperlink r:id="rId6">
+      <w:hyperlink r:id="rId4">
         <w:r>
           <w:rPr>
             <w:rStyle w:val="Hyperlink"/>
@@ -486,7 +456,7 @@
         <w:tab/>
         <w:t>9/2020 - 11/2022</w:t>
       </w:r>
-      <w:bookmarkEnd w:id="4"/>
+      <w:bookmarkEnd w:id="3"/>
     </w:p>
     <w:p>
       <w:pPr>
@@ -522,7 +492,7 @@
         </w:rPr>
         <w:t xml:space="preserve"> - </w:t>
       </w:r>
-      <w:bookmarkStart w:id="5" w:name="__DdeLink__117_255574347"/>
+      <w:bookmarkStart w:id="4" w:name="__DdeLink__117_255574347"/>
       <w:r>
         <w:rPr>
           <w:rFonts w:cs="Times New Roman" w:ascii="Times New Roman" w:hAnsi="Times New Roman"/>
@@ -531,7 +501,7 @@
         </w:rPr>
         <w:t>Ho Chi Minh C</w:t>
       </w:r>
-      <w:bookmarkEnd w:id="5"/>
+      <w:bookmarkEnd w:id="4"/>
       <w:r>
         <w:rPr>
           <w:rFonts w:cs="Times New Roman" w:ascii="Times New Roman" w:hAnsi="Times New Roman"/>
@@ -621,8 +591,8 @@
         </w:rPr>
         <w:t>Developed and deployed An Sinh, a large-scale mission-critical social security application supporting 9 million citizens during COVID-19 in Ho Chi Minh City.</w:t>
       </w:r>
+      <w:bookmarkStart w:id="5" w:name="__DdeLink__100_1413304929"/>
       <w:bookmarkStart w:id="6" w:name="__DdeLink__95_1413304929"/>
-      <w:bookmarkStart w:id="7" w:name="__DdeLink__100_1413304929"/>
     </w:p>
     <w:p>
       <w:pPr>
@@ -812,7 +782,7 @@
           <w:szCs w:val="24"/>
         </w:rPr>
       </w:pPr>
-      <w:bookmarkStart w:id="8" w:name="__DdeLink__451_2990111394"/>
+      <w:bookmarkStart w:id="7" w:name="__DdeLink__451_2990111394"/>
       <w:r>
         <w:rPr>
           <w:rFonts w:cs="Times New Roman" w:ascii="Times New Roman" w:hAnsi="Times New Roman"/>
@@ -823,7 +793,7 @@
         </w:rPr>
         <w:t>PROJECTS</w:t>
       </w:r>
-      <w:bookmarkEnd w:id="8"/>
+      <w:bookmarkEnd w:id="7"/>
     </w:p>
     <w:p>
       <w:pPr>
@@ -839,7 +809,7 @@
           <w:szCs w:val="24"/>
         </w:rPr>
       </w:pPr>
-      <w:hyperlink r:id="rId7">
+      <w:hyperlink r:id="rId5">
         <w:r>
           <w:rPr>
             <w:rStyle w:val="Hyperlink"/>
@@ -870,7 +840,7 @@
         </w:rPr>
         <w:t xml:space="preserve">- </w:t>
       </w:r>
-      <w:hyperlink r:id="rId8">
+      <w:hyperlink r:id="rId6">
         <w:r>
           <w:rPr>
             <w:rStyle w:val="Hyperlink"/>
@@ -924,8 +894,8 @@
           <w:szCs w:val="24"/>
         </w:rPr>
       </w:pPr>
-      <w:hyperlink r:id="rId9">
-        <w:bookmarkStart w:id="9" w:name="__DdeLink__114_2555743471"/>
+      <w:hyperlink r:id="rId7">
+        <w:bookmarkStart w:id="8" w:name="__DdeLink__114_2555743471"/>
         <w:r>
           <w:rPr>
             <w:rStyle w:val="Hyperlink"/>
@@ -938,7 +908,7 @@
           <w:t>Object Detection and Monitoring through UAV</w:t>
         </w:r>
       </w:hyperlink>
-      <w:bookmarkEnd w:id="9"/>
+      <w:bookmarkEnd w:id="8"/>
       <w:r>
         <w:rPr>
           <w:rFonts w:cs="Times New Roman" w:ascii="Times New Roman" w:hAnsi="Times New Roman"/>
@@ -947,7 +917,7 @@
         </w:rPr>
         <w:t xml:space="preserve"> - </w:t>
       </w:r>
-      <w:hyperlink r:id="rId10">
+      <w:hyperlink r:id="rId8">
         <w:r>
           <w:rPr>
             <w:rStyle w:val="Hyperlink"/>
@@ -969,7 +939,7 @@
         </w:rPr>
         <w:t xml:space="preserve"> | </w:t>
       </w:r>
-      <w:hyperlink r:id="rId11">
+      <w:hyperlink r:id="rId9">
         <w:r>
           <w:rPr>
             <w:rStyle w:val="Hyperlink"/>
@@ -1001,7 +971,7 @@
         </w:rPr>
         <w:t xml:space="preserve">| </w:t>
       </w:r>
-      <w:hyperlink r:id="rId12">
+      <w:hyperlink r:id="rId10">
         <w:r>
           <w:rPr>
             <w:rStyle w:val="Hyperlink"/>
@@ -1058,7 +1028,7 @@
           <w:szCs w:val="24"/>
         </w:rPr>
       </w:pPr>
-      <w:bookmarkStart w:id="10" w:name="__DdeLink__65_622835337"/>
+      <w:bookmarkStart w:id="9" w:name="__DdeLink__65_622835337"/>
       <w:r>
         <w:rPr>
           <w:rFonts w:cs="Times New Roman" w:ascii="Times New Roman" w:hAnsi="Times New Roman"/>
@@ -1069,9 +1039,9 @@
         </w:rPr>
         <w:t>SKILLS</w:t>
       </w:r>
+      <w:bookmarkEnd w:id="5"/>
       <w:bookmarkEnd w:id="6"/>
-      <w:bookmarkEnd w:id="7"/>
-      <w:bookmarkEnd w:id="10"/>
+      <w:bookmarkEnd w:id="9"/>
     </w:p>
     <w:p>
       <w:pPr>

</xml_diff>

<commit_message>
a bit adjustment on url in resume
</commit_message>
<xml_diff>
--- a/resume.docx
+++ b/resume.docx
@@ -47,23 +47,7 @@
           <w:sz w:val="24"/>
           <w:szCs w:val="24"/>
         </w:rPr>
-        <w:t xml:space="preserve">Corvallis, Oregon, </w:t>
-      </w:r>
-      <w:r>
-        <w:rPr>
-          <w:rFonts w:cs="Times New Roman" w:ascii="Times New Roman" w:hAnsi="Times New Roman"/>
-          <w:sz w:val="24"/>
-          <w:szCs w:val="24"/>
-        </w:rPr>
-        <w:t>USA</w:t>
-      </w:r>
-      <w:r>
-        <w:rPr>
-          <w:rFonts w:cs="Times New Roman" w:ascii="Times New Roman" w:hAnsi="Times New Roman"/>
-          <w:sz w:val="24"/>
-          <w:szCs w:val="24"/>
-        </w:rPr>
-        <w:t xml:space="preserve"> - Mobile: 541-360-9231 - xuanbach1307@gmail.com </w:t>
+        <w:t xml:space="preserve">Corvallis, Oregon, USA - Mobile: 541-360-9231 - xuanbach1307@gmail.com </w:t>
       </w:r>
       <w:bookmarkStart w:id="1" w:name="__DdeLink__54_2781935950"/>
       <w:r>
@@ -84,15 +68,17 @@
         </w:rPr>
         <w:t xml:space="preserve"> </w:t>
       </w:r>
-      <w:r>
-        <w:rPr>
-          <w:rStyle w:val="Hyperlink"/>
-          <w:rFonts w:cs="Times New Roman" w:ascii="Times New Roman" w:hAnsi="Times New Roman"/>
-          <w:sz w:val="24"/>
-          <w:szCs w:val="24"/>
-        </w:rPr>
-        <w:t>https://www.linkedin.com/in/brphan/</w:t>
-      </w:r>
+      <w:hyperlink r:id="rId2">
+        <w:r>
+          <w:rPr>
+            <w:rStyle w:val="Hyperlink"/>
+            <w:rFonts w:cs="Times New Roman" w:ascii="Times New Roman" w:hAnsi="Times New Roman"/>
+            <w:sz w:val="24"/>
+            <w:szCs w:val="24"/>
+          </w:rPr>
+          <w:t>https://www.linkedin.com/in/brphan</w:t>
+        </w:r>
+      </w:hyperlink>
       <w:bookmarkStart w:id="2" w:name="__DdeLink__104_255574347"/>
       <w:r>
         <w:rPr>
@@ -102,7 +88,7 @@
         </w:rPr>
         <w:t xml:space="preserve"> - </w:t>
       </w:r>
-      <w:hyperlink r:id="rId2">
+      <w:hyperlink r:id="rId3">
         <w:bookmarkEnd w:id="2"/>
         <w:r>
           <w:rPr>
@@ -111,7 +97,7 @@
             <w:sz w:val="24"/>
             <w:szCs w:val="24"/>
           </w:rPr>
-          <w:t>https://bachsofttrick.github.io/</w:t>
+          <w:t>https://bachsofttrick.github.io</w:t>
         </w:r>
       </w:hyperlink>
     </w:p>
@@ -185,7 +171,7 @@
         <w:spacing w:lineRule="auto" w:line="240" w:before="0" w:after="86"/>
         <w:rPr/>
       </w:pPr>
-      <w:hyperlink r:id="rId3">
+      <w:hyperlink r:id="rId4">
         <w:r>
           <w:rPr>
             <w:rStyle w:val="Hyperlink"/>
@@ -347,7 +333,7 @@
           <w:szCs w:val="24"/>
         </w:rPr>
       </w:pPr>
-      <w:hyperlink r:id="rId4">
+      <w:hyperlink r:id="rId5">
         <w:r>
           <w:rPr>
             <w:rStyle w:val="Hyperlink"/>
@@ -591,8 +577,8 @@
         </w:rPr>
         <w:t>Developed and deployed An Sinh, a large-scale mission-critical social security application supporting 9 million citizens during COVID-19 in Ho Chi Minh City.</w:t>
       </w:r>
-      <w:bookmarkStart w:id="5" w:name="__DdeLink__100_1413304929"/>
-      <w:bookmarkStart w:id="6" w:name="__DdeLink__95_1413304929"/>
+      <w:bookmarkStart w:id="5" w:name="__DdeLink__95_1413304929"/>
+      <w:bookmarkStart w:id="6" w:name="__DdeLink__100_1413304929"/>
     </w:p>
     <w:p>
       <w:pPr>
@@ -809,7 +795,7 @@
           <w:szCs w:val="24"/>
         </w:rPr>
       </w:pPr>
-      <w:hyperlink r:id="rId5">
+      <w:hyperlink r:id="rId6">
         <w:r>
           <w:rPr>
             <w:rStyle w:val="Hyperlink"/>
@@ -840,7 +826,7 @@
         </w:rPr>
         <w:t xml:space="preserve">- </w:t>
       </w:r>
-      <w:hyperlink r:id="rId6">
+      <w:hyperlink r:id="rId7">
         <w:r>
           <w:rPr>
             <w:rStyle w:val="Hyperlink"/>
@@ -894,7 +880,7 @@
           <w:szCs w:val="24"/>
         </w:rPr>
       </w:pPr>
-      <w:hyperlink r:id="rId7">
+      <w:hyperlink r:id="rId8">
         <w:bookmarkStart w:id="8" w:name="__DdeLink__114_2555743471"/>
         <w:r>
           <w:rPr>
@@ -917,7 +903,7 @@
         </w:rPr>
         <w:t xml:space="preserve"> - </w:t>
       </w:r>
-      <w:hyperlink r:id="rId8">
+      <w:hyperlink r:id="rId9">
         <w:r>
           <w:rPr>
             <w:rStyle w:val="Hyperlink"/>
@@ -939,7 +925,7 @@
         </w:rPr>
         <w:t xml:space="preserve"> | </w:t>
       </w:r>
-      <w:hyperlink r:id="rId9">
+      <w:hyperlink r:id="rId10">
         <w:r>
           <w:rPr>
             <w:rStyle w:val="Hyperlink"/>
@@ -971,7 +957,7 @@
         </w:rPr>
         <w:t xml:space="preserve">| </w:t>
       </w:r>
-      <w:hyperlink r:id="rId10">
+      <w:hyperlink r:id="rId11">
         <w:r>
           <w:rPr>
             <w:rStyle w:val="Hyperlink"/>

</xml_diff>

<commit_message>
remove bold hyphen in resume
</commit_message>
<xml_diff>
--- a/resume.docx
+++ b/resume.docx
@@ -476,7 +476,27 @@
           <w:sz w:val="24"/>
           <w:szCs w:val="24"/>
         </w:rPr>
-        <w:t xml:space="preserve"> - </w:t>
+        <w:t xml:space="preserve"> </w:t>
+      </w:r>
+      <w:r>
+        <w:rPr>
+          <w:rFonts w:cs="Times New Roman" w:ascii="Times New Roman" w:hAnsi="Times New Roman"/>
+          <w:b w:val="false"/>
+          <w:bCs w:val="false"/>
+          <w:sz w:val="24"/>
+          <w:szCs w:val="24"/>
+        </w:rPr>
+        <w:t>-</w:t>
+      </w:r>
+      <w:r>
+        <w:rPr>
+          <w:rFonts w:cs="Times New Roman" w:ascii="Times New Roman" w:hAnsi="Times New Roman"/>
+          <w:b/>
+          <w:bCs/>
+          <w:sz w:val="24"/>
+          <w:szCs w:val="24"/>
+        </w:rPr>
+        <w:t xml:space="preserve"> </w:t>
       </w:r>
       <w:bookmarkStart w:id="4" w:name="__DdeLink__117_255574347"/>
       <w:r>
@@ -577,8 +597,8 @@
         </w:rPr>
         <w:t>Developed and deployed An Sinh, a large-scale mission-critical social security application supporting 9 million citizens during COVID-19 in Ho Chi Minh City.</w:t>
       </w:r>
-      <w:bookmarkStart w:id="5" w:name="__DdeLink__95_1413304929"/>
-      <w:bookmarkStart w:id="6" w:name="__DdeLink__100_1413304929"/>
+      <w:bookmarkStart w:id="5" w:name="__DdeLink__100_1413304929"/>
+      <w:bookmarkStart w:id="6" w:name="__DdeLink__95_1413304929"/>
     </w:p>
     <w:p>
       <w:pPr>

</xml_diff>

<commit_message>
Update resume for internship
</commit_message>
<xml_diff>
--- a/resume.docx
+++ b/resume.docx
@@ -1,11 +1,10 @@
 
 <file path=word/document.xml><?xml version="1.0" encoding="utf-8"?>
-<w:document xmlns:o="urn:schemas-microsoft-com:office:office" xmlns:r="http://schemas.openxmlformats.org/officeDocument/2006/relationships" xmlns:v="urn:schemas-microsoft-com:vml" xmlns:w="http://schemas.openxmlformats.org/wordprocessingml/2006/main" xmlns:w10="urn:schemas-microsoft-com:office:word" xmlns:wp="http://schemas.openxmlformats.org/drawingml/2006/wordprocessingDrawing" xmlns:wps="http://schemas.microsoft.com/office/word/2010/wordprocessingShape" xmlns:wpg="http://schemas.microsoft.com/office/word/2010/wordprocessingGroup" xmlns:mc="http://schemas.openxmlformats.org/markup-compatibility/2006" xmlns:wp14="http://schemas.microsoft.com/office/word/2010/wordprocessingDrawing" xmlns:w14="http://schemas.microsoft.com/office/word/2010/wordml" xmlns:w15="http://schemas.microsoft.com/office/word/2012/wordml" mc:Ignorable="w14 wp14 w15">
+<w:document xmlns:wpc="http://schemas.microsoft.com/office/word/2010/wordprocessingCanvas" xmlns:cx="http://schemas.microsoft.com/office/drawing/2014/chartex" xmlns:cx1="http://schemas.microsoft.com/office/drawing/2015/9/8/chartex" xmlns:cx2="http://schemas.microsoft.com/office/drawing/2015/10/21/chartex" xmlns:cx3="http://schemas.microsoft.com/office/drawing/2016/5/9/chartex" xmlns:cx4="http://schemas.microsoft.com/office/drawing/2016/5/10/chartex" xmlns:cx5="http://schemas.microsoft.com/office/drawing/2016/5/11/chartex" xmlns:cx6="http://schemas.microsoft.com/office/drawing/2016/5/12/chartex" xmlns:cx7="http://schemas.microsoft.com/office/drawing/2016/5/13/chartex" xmlns:cx8="http://schemas.microsoft.com/office/drawing/2016/5/14/chartex" xmlns:mc="http://schemas.openxmlformats.org/markup-compatibility/2006" xmlns:aink="http://schemas.microsoft.com/office/drawing/2016/ink" xmlns:am3d="http://schemas.microsoft.com/office/drawing/2017/model3d" xmlns:o="urn:schemas-microsoft-com:office:office" xmlns:oel="http://schemas.microsoft.com/office/2019/extlst" xmlns:r="http://schemas.openxmlformats.org/officeDocument/2006/relationships" xmlns:m="http://schemas.openxmlformats.org/officeDocument/2006/math" xmlns:v="urn:schemas-microsoft-com:vml" xmlns:wp14="http://schemas.microsoft.com/office/word/2010/wordprocessingDrawing" xmlns:wp="http://schemas.openxmlformats.org/drawingml/2006/wordprocessingDrawing" xmlns:w10="urn:schemas-microsoft-com:office:word" xmlns:w="http://schemas.openxmlformats.org/wordprocessingml/2006/main" xmlns:w14="http://schemas.microsoft.com/office/word/2010/wordml" xmlns:w15="http://schemas.microsoft.com/office/word/2012/wordml" xmlns:w16cex="http://schemas.microsoft.com/office/word/2018/wordml/cex" xmlns:w16cid="http://schemas.microsoft.com/office/word/2016/wordml/cid" xmlns:w16="http://schemas.microsoft.com/office/word/2018/wordml" xmlns:w16du="http://schemas.microsoft.com/office/word/2023/wordml/word16du" xmlns:w16sdtdh="http://schemas.microsoft.com/office/word/2020/wordml/sdtdatahash" xmlns:w16sdtfl="http://schemas.microsoft.com/office/word/2024/wordml/sdtformatlock" xmlns:w16se="http://schemas.microsoft.com/office/word/2015/wordml/symex" xmlns:wpg="http://schemas.microsoft.com/office/word/2010/wordprocessingGroup" xmlns:wpi="http://schemas.microsoft.com/office/word/2010/wordprocessingInk" xmlns:wne="http://schemas.microsoft.com/office/word/2006/wordml" xmlns:wps="http://schemas.microsoft.com/office/word/2010/wordprocessingShape" mc:Ignorable="w14 w15 w16se w16cid w16 w16cex w16sdtdh w16sdtfl w16du wp14">
   <w:body>
     <w:p>
       <w:pPr>
-        <w:pStyle w:val="Normal"/>
-        <w:spacing w:lineRule="auto" w:line="240" w:before="0" w:after="120"/>
+        <w:spacing w:after="120" w:line="240" w:lineRule="auto"/>
         <w:jc w:val="center"/>
         <w:rPr>
           <w:rFonts w:ascii="Times New Roman" w:hAnsi="Times New Roman" w:cs="Times New Roman"/>
@@ -17,7 +16,7 @@
       </w:pPr>
       <w:r>
         <w:rPr>
-          <w:rFonts w:cs="Times New Roman" w:ascii="Times New Roman" w:hAnsi="Times New Roman"/>
+          <w:rFonts w:ascii="Times New Roman" w:hAnsi="Times New Roman" w:cs="Times New Roman"/>
           <w:b/>
           <w:bCs/>
           <w:sz w:val="40"/>
@@ -28,11 +27,10 @@
     </w:p>
     <w:p>
       <w:pPr>
-        <w:pStyle w:val="Normal"/>
         <w:pBdr>
           <w:bottom w:val="single" w:sz="4" w:space="1" w:color="000000"/>
         </w:pBdr>
-        <w:spacing w:lineRule="auto" w:line="240" w:before="0" w:after="173"/>
+        <w:spacing w:after="173" w:line="240" w:lineRule="auto"/>
         <w:jc w:val="center"/>
         <w:rPr>
           <w:rFonts w:ascii="Times New Roman" w:hAnsi="Times New Roman" w:cs="Times New Roman"/>
@@ -43,7 +41,7 @@
       <w:bookmarkStart w:id="0" w:name="__DdeLink__57_255574347"/>
       <w:r>
         <w:rPr>
-          <w:rFonts w:cs="Times New Roman" w:ascii="Times New Roman" w:hAnsi="Times New Roman"/>
+          <w:rFonts w:ascii="Times New Roman" w:hAnsi="Times New Roman" w:cs="Times New Roman"/>
           <w:sz w:val="24"/>
           <w:szCs w:val="24"/>
         </w:rPr>
@@ -52,7 +50,7 @@
       <w:bookmarkStart w:id="1" w:name="__DdeLink__54_2781935950"/>
       <w:r>
         <w:rPr>
-          <w:rFonts w:cs="Times New Roman" w:ascii="Times New Roman" w:hAnsi="Times New Roman"/>
+          <w:rFonts w:ascii="Times New Roman" w:hAnsi="Times New Roman" w:cs="Times New Roman"/>
           <w:sz w:val="24"/>
           <w:szCs w:val="24"/>
         </w:rPr>
@@ -62,17 +60,17 @@
       <w:bookmarkEnd w:id="1"/>
       <w:r>
         <w:rPr>
-          <w:rFonts w:cs="Times New Roman" w:ascii="Times New Roman" w:hAnsi="Times New Roman"/>
+          <w:rFonts w:ascii="Times New Roman" w:hAnsi="Times New Roman" w:cs="Times New Roman"/>
           <w:sz w:val="24"/>
           <w:szCs w:val="24"/>
         </w:rPr>
         <w:t xml:space="preserve"> </w:t>
       </w:r>
-      <w:hyperlink r:id="rId2">
+      <w:hyperlink r:id="rId5">
         <w:r>
           <w:rPr>
             <w:rStyle w:val="Hyperlink"/>
-            <w:rFonts w:cs="Times New Roman" w:ascii="Times New Roman" w:hAnsi="Times New Roman"/>
+            <w:rFonts w:ascii="Times New Roman" w:hAnsi="Times New Roman" w:cs="Times New Roman"/>
             <w:sz w:val="24"/>
             <w:szCs w:val="24"/>
           </w:rPr>
@@ -82,18 +80,18 @@
       <w:bookmarkStart w:id="2" w:name="__DdeLink__104_255574347"/>
       <w:r>
         <w:rPr>
-          <w:rFonts w:cs="Times New Roman" w:ascii="Times New Roman" w:hAnsi="Times New Roman"/>
+          <w:rFonts w:ascii="Times New Roman" w:hAnsi="Times New Roman" w:cs="Times New Roman"/>
           <w:sz w:val="24"/>
           <w:szCs w:val="24"/>
         </w:rPr>
         <w:t xml:space="preserve"> - </w:t>
       </w:r>
-      <w:hyperlink r:id="rId3">
+      <w:hyperlink r:id="rId6">
         <w:bookmarkEnd w:id="2"/>
         <w:r>
           <w:rPr>
             <w:rStyle w:val="Hyperlink"/>
-            <w:rFonts w:cs="Times New Roman" w:ascii="Times New Roman" w:hAnsi="Times New Roman"/>
+            <w:rFonts w:ascii="Times New Roman" w:hAnsi="Times New Roman" w:cs="Times New Roman"/>
             <w:sz w:val="24"/>
             <w:szCs w:val="24"/>
           </w:rPr>
@@ -103,11 +101,10 @@
     </w:p>
     <w:p>
       <w:pPr>
-        <w:pStyle w:val="Normal"/>
         <w:pBdr>
           <w:bottom w:val="single" w:sz="4" w:space="1" w:color="000000"/>
         </w:pBdr>
-        <w:spacing w:lineRule="auto" w:line="240" w:before="0" w:after="120"/>
+        <w:spacing w:after="120" w:line="240" w:lineRule="auto"/>
         <w:rPr>
           <w:rFonts w:ascii="Times New Roman" w:hAnsi="Times New Roman" w:cs="Times New Roman"/>
           <w:b/>
@@ -119,7 +116,7 @@
       <w:bookmarkStart w:id="3" w:name="__DdeLink__114_255574347"/>
       <w:r>
         <w:rPr>
-          <w:rFonts w:cs="Times New Roman" w:ascii="Times New Roman" w:hAnsi="Times New Roman"/>
+          <w:rFonts w:ascii="Times New Roman" w:hAnsi="Times New Roman" w:cs="Times New Roman"/>
           <w:b/>
           <w:bCs/>
           <w:sz w:val="24"/>
@@ -130,18 +127,15 @@
     </w:p>
     <w:p>
       <w:pPr>
-        <w:pStyle w:val="Normal"/>
-        <w:tabs>
-          <w:tab w:val="clear" w:pos="720"/>
-          <w:tab w:val="right" w:pos="9360" w:leader="none"/>
-        </w:tabs>
-        <w:spacing w:lineRule="auto" w:line="240" w:before="0" w:after="86"/>
-        <w:rPr/>
+        <w:tabs>
+          <w:tab w:val="right" w:pos="9360"/>
+        </w:tabs>
+        <w:spacing w:after="86" w:line="240" w:lineRule="auto"/>
       </w:pPr>
       <w:r>
         <w:rPr>
           <w:rStyle w:val="Hyperlink"/>
-          <w:rFonts w:cs="Times New Roman" w:ascii="Times New Roman" w:hAnsi="Times New Roman"/>
+          <w:rFonts w:ascii="Times New Roman" w:hAnsi="Times New Roman" w:cs="Times New Roman"/>
           <w:b/>
           <w:bCs/>
           <w:color w:val="000000"/>
@@ -153,7 +147,7 @@
       </w:r>
       <w:r>
         <w:rPr>
-          <w:rFonts w:cs="Times New Roman" w:ascii="Times New Roman" w:hAnsi="Times New Roman"/>
+          <w:rFonts w:ascii="Times New Roman" w:hAnsi="Times New Roman" w:cs="Times New Roman"/>
           <w:sz w:val="24"/>
           <w:szCs w:val="24"/>
         </w:rPr>
@@ -163,21 +157,16 @@
     </w:p>
     <w:p>
       <w:pPr>
-        <w:pStyle w:val="Normal"/>
-        <w:tabs>
-          <w:tab w:val="clear" w:pos="720"/>
-          <w:tab w:val="right" w:pos="9360" w:leader="none"/>
-        </w:tabs>
-        <w:spacing w:lineRule="auto" w:line="240" w:before="0" w:after="86"/>
-        <w:rPr/>
-      </w:pPr>
-      <w:hyperlink r:id="rId4">
+        <w:tabs>
+          <w:tab w:val="right" w:pos="9360"/>
+        </w:tabs>
+        <w:spacing w:after="86" w:line="240" w:lineRule="auto"/>
+      </w:pPr>
+      <w:hyperlink r:id="rId7">
         <w:r>
           <w:rPr>
             <w:rStyle w:val="Hyperlink"/>
-            <w:rFonts w:cs="Times New Roman" w:ascii="Times New Roman" w:hAnsi="Times New Roman"/>
-            <w:b w:val="false"/>
-            <w:bCs w:val="false"/>
+            <w:rFonts w:ascii="Times New Roman" w:hAnsi="Times New Roman" w:cs="Times New Roman"/>
             <w:sz w:val="24"/>
             <w:szCs w:val="24"/>
           </w:rPr>
@@ -186,21 +175,11 @@
       </w:hyperlink>
       <w:r>
         <w:rPr>
-          <w:rFonts w:cs="Times New Roman" w:ascii="Times New Roman" w:hAnsi="Times New Roman"/>
-          <w:b w:val="false"/>
-          <w:bCs w:val="false"/>
-          <w:sz w:val="24"/>
-          <w:szCs w:val="24"/>
-        </w:rPr>
-        <w:t xml:space="preserve"> - </w:t>
-      </w:r>
-      <w:r>
-        <w:rPr>
-          <w:rFonts w:cs="Times New Roman" w:ascii="Times New Roman" w:hAnsi="Times New Roman"/>
-          <w:sz w:val="24"/>
-          <w:szCs w:val="24"/>
-        </w:rPr>
-        <w:t>Corvallis, Oregon</w:t>
+          <w:rFonts w:ascii="Times New Roman" w:hAnsi="Times New Roman" w:cs="Times New Roman"/>
+          <w:sz w:val="24"/>
+          <w:szCs w:val="24"/>
+        </w:rPr>
+        <w:t xml:space="preserve"> - Corvallis, Oregon</w:t>
       </w:r>
     </w:p>
     <w:p>
@@ -210,14 +189,12 @@
           <w:ilvl w:val="0"/>
           <w:numId w:val="1"/>
         </w:numPr>
-        <w:spacing w:before="0" w:after="173"/>
-        <w:ind w:hanging="360" w:left="360"/>
-        <w:contextualSpacing/>
-        <w:rPr/>
-      </w:pPr>
-      <w:r>
-        <w:rPr>
-          <w:rFonts w:cs="Times New Roman" w:ascii="Times New Roman" w:hAnsi="Times New Roman"/>
+        <w:spacing w:after="173"/>
+        <w:ind w:left="360"/>
+      </w:pPr>
+      <w:r>
+        <w:rPr>
+          <w:rFonts w:ascii="Times New Roman" w:hAnsi="Times New Roman" w:cs="Times New Roman"/>
           <w:color w:val="auto"/>
           <w:sz w:val="24"/>
           <w:szCs w:val="24"/>
@@ -232,76 +209,61 @@
           <w:ilvl w:val="0"/>
           <w:numId w:val="1"/>
         </w:numPr>
-        <w:spacing w:before="0" w:after="115"/>
-        <w:ind w:hanging="360" w:left="360"/>
-        <w:contextualSpacing/>
-        <w:rPr>
-          <w:rFonts w:ascii="Times New Roman" w:hAnsi="Times New Roman" w:eastAsia="Calibri" w:cs="Times New Roman"/>
-          <w:b w:val="false"/>
-          <w:bCs w:val="false"/>
+        <w:spacing w:after="115"/>
+        <w:ind w:left="360"/>
+        <w:rPr>
+          <w:rFonts w:ascii="Times New Roman" w:eastAsia="Calibri" w:hAnsi="Times New Roman" w:cs="Times New Roman"/>
           <w:color w:val="auto"/>
-          <w:kern w:val="0"/>
-          <w:sz w:val="24"/>
-          <w:szCs w:val="24"/>
-          <w:lang w:val="en-US" w:eastAsia="en-US" w:bidi="ar-SA"/>
-        </w:rPr>
-      </w:pPr>
-      <w:r>
-        <w:rPr>
-          <w:rFonts w:eastAsia="Calibri" w:cs="Times New Roman" w:ascii="Times New Roman" w:hAnsi="Times New Roman"/>
+          <w:sz w:val="24"/>
+          <w:szCs w:val="24"/>
+        </w:rPr>
+      </w:pPr>
+      <w:r>
+        <w:rPr>
+          <w:rFonts w:ascii="Times New Roman" w:eastAsia="Calibri" w:hAnsi="Times New Roman" w:cs="Times New Roman"/>
           <w:color w:val="auto"/>
-          <w:kern w:val="0"/>
-          <w:sz w:val="24"/>
-          <w:szCs w:val="24"/>
-          <w:lang w:val="en-US" w:eastAsia="en-US" w:bidi="ar-SA"/>
+          <w:sz w:val="24"/>
+          <w:szCs w:val="24"/>
         </w:rPr>
         <w:t xml:space="preserve">Optimized ingestion pipeline, reducing processing time </w:t>
       </w:r>
       <w:r>
         <w:rPr>
           <w:rStyle w:val="Strong"/>
-          <w:rFonts w:eastAsia="Calibri" w:cs="Times New Roman" w:ascii="Times New Roman" w:hAnsi="Times New Roman"/>
-          <w:b w:val="false"/>
-          <w:bCs w:val="false"/>
+          <w:rFonts w:ascii="Times New Roman" w:eastAsia="Calibri" w:hAnsi="Times New Roman" w:cs="Times New Roman"/>
+          <w:b w:val="0"/>
+          <w:bCs w:val="0"/>
           <w:color w:val="auto"/>
-          <w:kern w:val="0"/>
-          <w:sz w:val="24"/>
-          <w:szCs w:val="24"/>
-          <w:lang w:val="en-US" w:eastAsia="en-US" w:bidi="ar-SA"/>
+          <w:sz w:val="24"/>
+          <w:szCs w:val="24"/>
         </w:rPr>
         <w:t>from 2 hours to 2 minutes</w:t>
       </w:r>
       <w:r>
         <w:rPr>
-          <w:rFonts w:eastAsia="Calibri" w:cs="Times New Roman" w:ascii="Times New Roman" w:hAnsi="Times New Roman"/>
-          <w:b w:val="false"/>
-          <w:bCs w:val="false"/>
+          <w:rFonts w:ascii="Times New Roman" w:eastAsia="Calibri" w:hAnsi="Times New Roman" w:cs="Times New Roman"/>
           <w:color w:val="auto"/>
-          <w:kern w:val="0"/>
-          <w:sz w:val="24"/>
-          <w:szCs w:val="24"/>
-          <w:lang w:val="en-US" w:eastAsia="en-US" w:bidi="ar-SA"/>
+          <w:sz w:val="24"/>
+          <w:szCs w:val="24"/>
         </w:rPr>
         <w:t>.</w:t>
       </w:r>
     </w:p>
     <w:p>
       <w:pPr>
-        <w:pStyle w:val="Normal"/>
-        <w:tabs>
-          <w:tab w:val="clear" w:pos="720"/>
-          <w:tab w:val="right" w:pos="9360" w:leader="none"/>
-        </w:tabs>
-        <w:spacing w:lineRule="auto" w:line="240" w:before="0" w:after="86"/>
-        <w:rPr>
-          <w:rFonts w:ascii="Times New Roman" w:hAnsi="Times New Roman" w:cs="Times New Roman"/>
-          <w:sz w:val="24"/>
-          <w:szCs w:val="24"/>
-        </w:rPr>
-      </w:pPr>
-      <w:r>
-        <w:rPr>
-          <w:rFonts w:cs="Times New Roman" w:ascii="Times New Roman" w:hAnsi="Times New Roman"/>
+        <w:tabs>
+          <w:tab w:val="right" w:pos="9360"/>
+        </w:tabs>
+        <w:spacing w:after="86" w:line="240" w:lineRule="auto"/>
+        <w:rPr>
+          <w:rFonts w:ascii="Times New Roman" w:hAnsi="Times New Roman" w:cs="Times New Roman"/>
+          <w:sz w:val="24"/>
+          <w:szCs w:val="24"/>
+        </w:rPr>
+      </w:pPr>
+      <w:r>
+        <w:rPr>
+          <w:rFonts w:ascii="Times New Roman" w:hAnsi="Times New Roman" w:cs="Times New Roman"/>
           <w:b/>
           <w:bCs/>
           <w:sz w:val="24"/>
@@ -311,7 +273,7 @@
       </w:r>
       <w:r>
         <w:rPr>
-          <w:rFonts w:cs="Times New Roman" w:ascii="Times New Roman" w:hAnsi="Times New Roman"/>
+          <w:rFonts w:ascii="Times New Roman" w:hAnsi="Times New Roman" w:cs="Times New Roman"/>
           <w:sz w:val="24"/>
           <w:szCs w:val="24"/>
         </w:rPr>
@@ -321,25 +283,21 @@
     </w:p>
     <w:p>
       <w:pPr>
-        <w:pStyle w:val="Normal"/>
-        <w:tabs>
-          <w:tab w:val="clear" w:pos="720"/>
-          <w:tab w:val="right" w:pos="9360" w:leader="none"/>
-        </w:tabs>
-        <w:spacing w:lineRule="auto" w:line="240" w:before="0" w:after="86"/>
-        <w:rPr>
-          <w:rFonts w:ascii="Times New Roman" w:hAnsi="Times New Roman" w:cs="Times New Roman"/>
-          <w:sz w:val="24"/>
-          <w:szCs w:val="24"/>
-        </w:rPr>
-      </w:pPr>
-      <w:hyperlink r:id="rId5">
+        <w:tabs>
+          <w:tab w:val="right" w:pos="9360"/>
+        </w:tabs>
+        <w:spacing w:after="86" w:line="240" w:lineRule="auto"/>
+        <w:rPr>
+          <w:rFonts w:ascii="Times New Roman" w:hAnsi="Times New Roman" w:cs="Times New Roman"/>
+          <w:sz w:val="24"/>
+          <w:szCs w:val="24"/>
+        </w:rPr>
+      </w:pPr>
+      <w:hyperlink r:id="rId8">
         <w:r>
           <w:rPr>
             <w:rStyle w:val="Hyperlink"/>
-            <w:rFonts w:cs="Times New Roman" w:ascii="Times New Roman" w:hAnsi="Times New Roman"/>
-            <w:b w:val="false"/>
-            <w:bCs w:val="false"/>
+            <w:rFonts w:ascii="Times New Roman" w:hAnsi="Times New Roman" w:cs="Times New Roman"/>
             <w:sz w:val="24"/>
             <w:szCs w:val="24"/>
           </w:rPr>
@@ -348,21 +306,11 @@
       </w:hyperlink>
       <w:r>
         <w:rPr>
-          <w:rFonts w:cs="Times New Roman" w:ascii="Times New Roman" w:hAnsi="Times New Roman"/>
-          <w:b w:val="false"/>
-          <w:bCs w:val="false"/>
-          <w:sz w:val="24"/>
-          <w:szCs w:val="24"/>
-        </w:rPr>
-        <w:t xml:space="preserve"> - </w:t>
-      </w:r>
-      <w:r>
-        <w:rPr>
-          <w:rFonts w:cs="Times New Roman" w:ascii="Times New Roman" w:hAnsi="Times New Roman"/>
-          <w:sz w:val="24"/>
-          <w:szCs w:val="24"/>
-        </w:rPr>
-        <w:t>Corvallis, Oregon</w:t>
+          <w:rFonts w:ascii="Times New Roman" w:hAnsi="Times New Roman" w:cs="Times New Roman"/>
+          <w:sz w:val="24"/>
+          <w:szCs w:val="24"/>
+        </w:rPr>
+        <w:t xml:space="preserve"> - Corvallis, Oregon</w:t>
       </w:r>
     </w:p>
     <w:p>
@@ -372,14 +320,12 @@
           <w:ilvl w:val="0"/>
           <w:numId w:val="1"/>
         </w:numPr>
-        <w:spacing w:before="0" w:after="86"/>
-        <w:ind w:hanging="360" w:left="360"/>
-        <w:contextualSpacing/>
-        <w:rPr/>
-      </w:pPr>
-      <w:r>
-        <w:rPr>
-          <w:rFonts w:cs="Times New Roman" w:ascii="Times New Roman" w:hAnsi="Times New Roman"/>
+        <w:spacing w:after="86"/>
+        <w:ind w:left="360"/>
+      </w:pPr>
+      <w:r>
+        <w:rPr>
+          <w:rFonts w:ascii="Times New Roman" w:hAnsi="Times New Roman" w:cs="Times New Roman"/>
           <w:color w:val="auto"/>
           <w:sz w:val="24"/>
           <w:szCs w:val="24"/>
@@ -394,14 +340,12 @@
           <w:ilvl w:val="0"/>
           <w:numId w:val="1"/>
         </w:numPr>
-        <w:spacing w:before="0" w:after="115"/>
-        <w:ind w:hanging="360" w:left="360"/>
-        <w:contextualSpacing/>
-        <w:rPr/>
-      </w:pPr>
-      <w:r>
-        <w:rPr>
-          <w:rFonts w:cs="Times New Roman" w:ascii="Times New Roman" w:hAnsi="Times New Roman"/>
+        <w:spacing w:after="115"/>
+        <w:ind w:left="360"/>
+      </w:pPr>
+      <w:r>
+        <w:rPr>
+          <w:rFonts w:ascii="Times New Roman" w:hAnsi="Times New Roman" w:cs="Times New Roman"/>
           <w:color w:val="auto"/>
           <w:sz w:val="24"/>
           <w:szCs w:val="24"/>
@@ -411,21 +355,19 @@
     </w:p>
     <w:p>
       <w:pPr>
-        <w:pStyle w:val="Normal"/>
-        <w:tabs>
-          <w:tab w:val="clear" w:pos="720"/>
-          <w:tab w:val="right" w:pos="9360" w:leader="none"/>
-        </w:tabs>
-        <w:spacing w:lineRule="auto" w:line="240" w:before="0" w:after="86"/>
-        <w:rPr>
-          <w:rFonts w:ascii="Times New Roman" w:hAnsi="Times New Roman" w:cs="Times New Roman"/>
-          <w:sz w:val="24"/>
-          <w:szCs w:val="24"/>
-        </w:rPr>
-      </w:pPr>
-      <w:r>
-        <w:rPr>
-          <w:rFonts w:cs="Times New Roman" w:ascii="Times New Roman" w:hAnsi="Times New Roman"/>
+        <w:tabs>
+          <w:tab w:val="right" w:pos="9360"/>
+        </w:tabs>
+        <w:spacing w:after="86" w:line="240" w:lineRule="auto"/>
+        <w:rPr>
+          <w:rFonts w:ascii="Times New Roman" w:hAnsi="Times New Roman" w:cs="Times New Roman"/>
+          <w:sz w:val="24"/>
+          <w:szCs w:val="24"/>
+        </w:rPr>
+      </w:pPr>
+      <w:r>
+        <w:rPr>
+          <w:rFonts w:ascii="Times New Roman" w:hAnsi="Times New Roman" w:cs="Times New Roman"/>
           <w:b/>
           <w:bCs/>
           <w:sz w:val="24"/>
@@ -435,7 +377,7 @@
       </w:r>
       <w:r>
         <w:rPr>
-          <w:rFonts w:cs="Times New Roman" w:ascii="Times New Roman" w:hAnsi="Times New Roman"/>
+          <w:rFonts w:ascii="Times New Roman" w:hAnsi="Times New Roman" w:cs="Times New Roman"/>
           <w:sz w:val="24"/>
           <w:szCs w:val="24"/>
         </w:rPr>
@@ -446,23 +388,19 @@
     </w:p>
     <w:p>
       <w:pPr>
-        <w:pStyle w:val="Normal"/>
-        <w:tabs>
-          <w:tab w:val="clear" w:pos="720"/>
-          <w:tab w:val="right" w:pos="9360" w:leader="none"/>
-        </w:tabs>
-        <w:spacing w:lineRule="auto" w:line="240" w:before="0" w:after="86"/>
-        <w:rPr>
-          <w:rFonts w:ascii="Times New Roman" w:hAnsi="Times New Roman" w:cs="Times New Roman"/>
-          <w:sz w:val="24"/>
-          <w:szCs w:val="24"/>
-        </w:rPr>
-      </w:pPr>
-      <w:r>
-        <w:rPr>
-          <w:rFonts w:cs="Times New Roman" w:ascii="Times New Roman" w:hAnsi="Times New Roman"/>
-          <w:b w:val="false"/>
-          <w:bCs w:val="false"/>
+        <w:tabs>
+          <w:tab w:val="right" w:pos="9360"/>
+        </w:tabs>
+        <w:spacing w:after="86" w:line="240" w:lineRule="auto"/>
+        <w:rPr>
+          <w:rFonts w:ascii="Times New Roman" w:hAnsi="Times New Roman" w:cs="Times New Roman"/>
+          <w:sz w:val="24"/>
+          <w:szCs w:val="24"/>
+        </w:rPr>
+      </w:pPr>
+      <w:r>
+        <w:rPr>
+          <w:rFonts w:ascii="Times New Roman" w:hAnsi="Times New Roman" w:cs="Times New Roman"/>
           <w:sz w:val="24"/>
           <w:szCs w:val="24"/>
         </w:rPr>
@@ -470,7 +408,7 @@
       </w:r>
       <w:r>
         <w:rPr>
-          <w:rFonts w:cs="Times New Roman" w:ascii="Times New Roman" w:hAnsi="Times New Roman"/>
+          <w:rFonts w:ascii="Times New Roman" w:hAnsi="Times New Roman" w:cs="Times New Roman"/>
           <w:b/>
           <w:bCs/>
           <w:sz w:val="24"/>
@@ -480,9 +418,7 @@
       </w:r>
       <w:r>
         <w:rPr>
-          <w:rFonts w:cs="Times New Roman" w:ascii="Times New Roman" w:hAnsi="Times New Roman"/>
-          <w:b w:val="false"/>
-          <w:bCs w:val="false"/>
+          <w:rFonts w:ascii="Times New Roman" w:hAnsi="Times New Roman" w:cs="Times New Roman"/>
           <w:sz w:val="24"/>
           <w:szCs w:val="24"/>
         </w:rPr>
@@ -490,7 +426,7 @@
       </w:r>
       <w:r>
         <w:rPr>
-          <w:rFonts w:cs="Times New Roman" w:ascii="Times New Roman" w:hAnsi="Times New Roman"/>
+          <w:rFonts w:ascii="Times New Roman" w:hAnsi="Times New Roman" w:cs="Times New Roman"/>
           <w:b/>
           <w:bCs/>
           <w:sz w:val="24"/>
@@ -501,7 +437,7 @@
       <w:bookmarkStart w:id="4" w:name="__DdeLink__117_255574347"/>
       <w:r>
         <w:rPr>
-          <w:rFonts w:cs="Times New Roman" w:ascii="Times New Roman" w:hAnsi="Times New Roman"/>
+          <w:rFonts w:ascii="Times New Roman" w:hAnsi="Times New Roman" w:cs="Times New Roman"/>
           <w:sz w:val="24"/>
           <w:szCs w:val="24"/>
         </w:rPr>
@@ -510,7 +446,7 @@
       <w:bookmarkEnd w:id="4"/>
       <w:r>
         <w:rPr>
-          <w:rFonts w:cs="Times New Roman" w:ascii="Times New Roman" w:hAnsi="Times New Roman"/>
+          <w:rFonts w:ascii="Times New Roman" w:hAnsi="Times New Roman" w:cs="Times New Roman"/>
           <w:sz w:val="24"/>
           <w:szCs w:val="24"/>
         </w:rPr>
@@ -524,9 +460,8 @@
           <w:ilvl w:val="0"/>
           <w:numId w:val="1"/>
         </w:numPr>
-        <w:spacing w:before="0" w:after="120"/>
-        <w:ind w:hanging="360" w:left="360"/>
-        <w:contextualSpacing/>
+        <w:spacing w:after="120"/>
+        <w:ind w:left="360"/>
         <w:rPr>
           <w:rFonts w:ascii="Times New Roman" w:hAnsi="Times New Roman" w:cs="Times New Roman"/>
           <w:color w:val="auto"/>
@@ -536,7 +471,7 @@
       </w:pPr>
       <w:r>
         <w:rPr>
-          <w:rFonts w:cs="Times New Roman" w:ascii="Times New Roman" w:hAnsi="Times New Roman"/>
+          <w:rFonts w:ascii="Times New Roman" w:hAnsi="Times New Roman" w:cs="Times New Roman"/>
           <w:color w:val="auto"/>
           <w:sz w:val="24"/>
           <w:szCs w:val="24"/>
@@ -551,9 +486,8 @@
           <w:ilvl w:val="0"/>
           <w:numId w:val="1"/>
         </w:numPr>
-        <w:spacing w:before="0" w:after="120"/>
-        <w:ind w:hanging="360" w:left="360"/>
-        <w:contextualSpacing/>
+        <w:spacing w:after="120"/>
+        <w:ind w:left="360"/>
         <w:rPr>
           <w:rFonts w:ascii="Times New Roman" w:hAnsi="Times New Roman"/>
           <w:color w:val="auto"/>
@@ -578,9 +512,8 @@
           <w:ilvl w:val="0"/>
           <w:numId w:val="1"/>
         </w:numPr>
-        <w:spacing w:before="0" w:after="120"/>
-        <w:ind w:hanging="360" w:left="360"/>
-        <w:contextualSpacing/>
+        <w:spacing w:after="120"/>
+        <w:ind w:left="360"/>
         <w:rPr>
           <w:rFonts w:ascii="Times New Roman" w:hAnsi="Times New Roman" w:cs="Times New Roman"/>
           <w:color w:val="auto"/>
@@ -590,7 +523,7 @@
       </w:pPr>
       <w:r>
         <w:rPr>
-          <w:rFonts w:cs="Times New Roman" w:ascii="Times New Roman" w:hAnsi="Times New Roman"/>
+          <w:rFonts w:ascii="Times New Roman" w:hAnsi="Times New Roman" w:cs="Times New Roman"/>
           <w:color w:val="auto"/>
           <w:sz w:val="24"/>
           <w:szCs w:val="24"/>
@@ -602,11 +535,10 @@
     </w:p>
     <w:p>
       <w:pPr>
-        <w:pStyle w:val="Normal"/>
         <w:pBdr>
           <w:bottom w:val="single" w:sz="4" w:space="1" w:color="000000"/>
         </w:pBdr>
-        <w:spacing w:lineRule="auto" w:line="240" w:before="0" w:after="120"/>
+        <w:spacing w:after="120" w:line="240" w:lineRule="auto"/>
         <w:rPr>
           <w:rFonts w:ascii="Times New Roman" w:hAnsi="Times New Roman" w:cs="Times New Roman"/>
           <w:b/>
@@ -617,7 +549,7 @@
       </w:pPr>
       <w:r>
         <w:rPr>
-          <w:rFonts w:cs="Times New Roman" w:ascii="Times New Roman" w:hAnsi="Times New Roman"/>
+          <w:rFonts w:ascii="Times New Roman" w:hAnsi="Times New Roman" w:cs="Times New Roman"/>
           <w:b/>
           <w:bCs/>
           <w:sz w:val="24"/>
@@ -628,21 +560,19 @@
     </w:p>
     <w:p>
       <w:pPr>
-        <w:pStyle w:val="Normal"/>
-        <w:tabs>
-          <w:tab w:val="clear" w:pos="720"/>
-          <w:tab w:val="right" w:pos="9360" w:leader="none"/>
-        </w:tabs>
-        <w:spacing w:lineRule="auto" w:line="240" w:before="0" w:after="60"/>
-        <w:rPr>
-          <w:rFonts w:ascii="Times New Roman" w:hAnsi="Times New Roman" w:cs="Times New Roman"/>
-          <w:sz w:val="24"/>
-          <w:szCs w:val="24"/>
-        </w:rPr>
-      </w:pPr>
-      <w:r>
-        <w:rPr>
-          <w:rFonts w:cs="Times New Roman" w:ascii="Times New Roman" w:hAnsi="Times New Roman"/>
+        <w:tabs>
+          <w:tab w:val="right" w:pos="9360"/>
+        </w:tabs>
+        <w:spacing w:after="60" w:line="240" w:lineRule="auto"/>
+        <w:rPr>
+          <w:rFonts w:ascii="Times New Roman" w:hAnsi="Times New Roman" w:cs="Times New Roman"/>
+          <w:sz w:val="24"/>
+          <w:szCs w:val="24"/>
+        </w:rPr>
+      </w:pPr>
+      <w:r>
+        <w:rPr>
+          <w:rFonts w:ascii="Times New Roman" w:hAnsi="Times New Roman" w:cs="Times New Roman"/>
           <w:b/>
           <w:bCs/>
           <w:sz w:val="24"/>
@@ -652,7 +582,7 @@
       </w:r>
       <w:r>
         <w:rPr>
-          <w:rFonts w:cs="Times New Roman" w:ascii="Times New Roman" w:hAnsi="Times New Roman"/>
+          <w:rFonts w:ascii="Times New Roman" w:hAnsi="Times New Roman" w:cs="Times New Roman"/>
           <w:sz w:val="24"/>
           <w:szCs w:val="24"/>
         </w:rPr>
@@ -662,21 +592,19 @@
     </w:p>
     <w:p>
       <w:pPr>
-        <w:pStyle w:val="Normal"/>
-        <w:tabs>
-          <w:tab w:val="clear" w:pos="720"/>
-          <w:tab w:val="right" w:pos="9360" w:leader="none"/>
-        </w:tabs>
-        <w:spacing w:lineRule="auto" w:line="240" w:before="0" w:after="60"/>
-        <w:rPr>
-          <w:rFonts w:ascii="Times New Roman" w:hAnsi="Times New Roman" w:cs="Times New Roman"/>
-          <w:sz w:val="24"/>
-          <w:szCs w:val="24"/>
-        </w:rPr>
-      </w:pPr>
-      <w:r>
-        <w:rPr>
-          <w:rFonts w:cs="Times New Roman" w:ascii="Times New Roman" w:hAnsi="Times New Roman"/>
+        <w:tabs>
+          <w:tab w:val="right" w:pos="9360"/>
+        </w:tabs>
+        <w:spacing w:after="60" w:line="240" w:lineRule="auto"/>
+        <w:rPr>
+          <w:rFonts w:ascii="Times New Roman" w:hAnsi="Times New Roman" w:cs="Times New Roman"/>
+          <w:sz w:val="24"/>
+          <w:szCs w:val="24"/>
+        </w:rPr>
+      </w:pPr>
+      <w:r>
+        <w:rPr>
+          <w:rFonts w:ascii="Times New Roman" w:hAnsi="Times New Roman" w:cs="Times New Roman"/>
           <w:i/>
           <w:iCs/>
           <w:sz w:val="24"/>
@@ -686,7 +614,7 @@
       </w:r>
       <w:r>
         <w:rPr>
-          <w:rFonts w:cs="Times New Roman" w:ascii="Times New Roman" w:hAnsi="Times New Roman"/>
+          <w:rFonts w:ascii="Times New Roman" w:hAnsi="Times New Roman" w:cs="Times New Roman"/>
           <w:b/>
           <w:bCs/>
           <w:sz w:val="24"/>
@@ -696,7 +624,7 @@
       </w:r>
       <w:r>
         <w:rPr>
-          <w:rFonts w:cs="Times New Roman" w:ascii="Times New Roman" w:hAnsi="Times New Roman"/>
+          <w:rFonts w:ascii="Times New Roman" w:hAnsi="Times New Roman" w:cs="Times New Roman"/>
           <w:sz w:val="24"/>
           <w:szCs w:val="24"/>
         </w:rPr>
@@ -705,21 +633,19 @@
     </w:p>
     <w:p>
       <w:pPr>
-        <w:pStyle w:val="Normal"/>
-        <w:tabs>
-          <w:tab w:val="clear" w:pos="720"/>
-          <w:tab w:val="right" w:pos="9360" w:leader="none"/>
-        </w:tabs>
-        <w:spacing w:lineRule="auto" w:line="240" w:before="60" w:after="60"/>
-        <w:rPr>
-          <w:rFonts w:ascii="Times New Roman" w:hAnsi="Times New Roman" w:cs="Times New Roman"/>
-          <w:sz w:val="24"/>
-          <w:szCs w:val="24"/>
-        </w:rPr>
-      </w:pPr>
-      <w:r>
-        <w:rPr>
-          <w:rFonts w:cs="Times New Roman" w:ascii="Times New Roman" w:hAnsi="Times New Roman"/>
+        <w:tabs>
+          <w:tab w:val="right" w:pos="9360"/>
+        </w:tabs>
+        <w:spacing w:before="60" w:after="60" w:line="240" w:lineRule="auto"/>
+        <w:rPr>
+          <w:rFonts w:ascii="Times New Roman" w:hAnsi="Times New Roman" w:cs="Times New Roman"/>
+          <w:sz w:val="24"/>
+          <w:szCs w:val="24"/>
+        </w:rPr>
+      </w:pPr>
+      <w:r>
+        <w:rPr>
+          <w:rFonts w:ascii="Times New Roman" w:hAnsi="Times New Roman" w:cs="Times New Roman"/>
           <w:b/>
           <w:bCs/>
           <w:sz w:val="24"/>
@@ -729,7 +655,7 @@
       </w:r>
       <w:r>
         <w:rPr>
-          <w:rFonts w:cs="Times New Roman" w:ascii="Times New Roman" w:hAnsi="Times New Roman"/>
+          <w:rFonts w:ascii="Times New Roman" w:hAnsi="Times New Roman" w:cs="Times New Roman"/>
           <w:sz w:val="24"/>
           <w:szCs w:val="24"/>
         </w:rPr>
@@ -738,22 +664,14 @@
     </w:p>
     <w:p>
       <w:pPr>
-        <w:pStyle w:val="Normal"/>
-        <w:tabs>
-          <w:tab w:val="clear" w:pos="720"/>
-          <w:tab w:val="right" w:pos="9360" w:leader="none"/>
-        </w:tabs>
-        <w:spacing w:lineRule="auto" w:line="240" w:before="58" w:after="173"/>
-        <w:rPr>
-          <w:b w:val="false"/>
-          <w:bCs w:val="false"/>
-        </w:rPr>
-      </w:pPr>
-      <w:r>
-        <w:rPr>
-          <w:rFonts w:cs="Times New Roman" w:ascii="Times New Roman" w:hAnsi="Times New Roman"/>
-          <w:b w:val="false"/>
-          <w:bCs w:val="false"/>
+        <w:tabs>
+          <w:tab w:val="right" w:pos="9360"/>
+        </w:tabs>
+        <w:spacing w:before="58" w:after="173" w:line="240" w:lineRule="auto"/>
+      </w:pPr>
+      <w:r>
+        <w:rPr>
+          <w:rFonts w:ascii="Times New Roman" w:hAnsi="Times New Roman" w:cs="Times New Roman"/>
           <w:i/>
           <w:iCs/>
           <w:sz w:val="24"/>
@@ -763,9 +681,7 @@
       </w:r>
       <w:r>
         <w:rPr>
-          <w:rFonts w:cs="Times New Roman" w:ascii="Times New Roman" w:hAnsi="Times New Roman"/>
-          <w:b w:val="false"/>
-          <w:bCs w:val="false"/>
+          <w:rFonts w:ascii="Times New Roman" w:hAnsi="Times New Roman" w:cs="Times New Roman"/>
           <w:sz w:val="24"/>
           <w:szCs w:val="24"/>
         </w:rPr>
@@ -775,11 +691,10 @@
     </w:p>
     <w:p>
       <w:pPr>
-        <w:pStyle w:val="Normal"/>
         <w:pBdr>
           <w:bottom w:val="single" w:sz="4" w:space="1" w:color="000000"/>
         </w:pBdr>
-        <w:spacing w:lineRule="auto" w:line="240" w:before="0" w:after="120"/>
+        <w:spacing w:after="120" w:line="240" w:lineRule="auto"/>
         <w:rPr>
           <w:rFonts w:ascii="Times New Roman" w:hAnsi="Times New Roman" w:cs="Times New Roman"/>
           <w:b/>
@@ -791,7 +706,7 @@
       <w:bookmarkStart w:id="7" w:name="__DdeLink__451_2990111394"/>
       <w:r>
         <w:rPr>
-          <w:rFonts w:cs="Times New Roman" w:ascii="Times New Roman" w:hAnsi="Times New Roman"/>
+          <w:rFonts w:ascii="Times New Roman" w:hAnsi="Times New Roman" w:cs="Times New Roman"/>
           <w:b/>
           <w:bCs/>
           <w:sz w:val="24"/>
@@ -803,23 +718,21 @@
     </w:p>
     <w:p>
       <w:pPr>
-        <w:pStyle w:val="Normal"/>
-        <w:tabs>
-          <w:tab w:val="clear" w:pos="720"/>
-          <w:tab w:val="right" w:pos="9360" w:leader="none"/>
-        </w:tabs>
-        <w:spacing w:lineRule="auto" w:line="240" w:before="0" w:after="120"/>
-        <w:rPr>
-          <w:rFonts w:ascii="Times New Roman" w:hAnsi="Times New Roman" w:cs="Times New Roman"/>
-          <w:sz w:val="24"/>
-          <w:szCs w:val="24"/>
-        </w:rPr>
-      </w:pPr>
-      <w:hyperlink r:id="rId6">
+        <w:tabs>
+          <w:tab w:val="right" w:pos="9360"/>
+        </w:tabs>
+        <w:spacing w:after="120" w:line="240" w:lineRule="auto"/>
+        <w:rPr>
+          <w:rFonts w:ascii="Times New Roman" w:hAnsi="Times New Roman" w:cs="Times New Roman"/>
+          <w:sz w:val="24"/>
+          <w:szCs w:val="24"/>
+        </w:rPr>
+      </w:pPr>
+      <w:hyperlink r:id="rId9">
         <w:r>
           <w:rPr>
             <w:rStyle w:val="Hyperlink"/>
-            <w:rFonts w:cs="Times New Roman" w:ascii="Times New Roman" w:hAnsi="Times New Roman"/>
+            <w:rFonts w:ascii="Times New Roman" w:hAnsi="Times New Roman" w:cs="Times New Roman"/>
             <w:b/>
             <w:bCs/>
             <w:sz w:val="24"/>
@@ -830,7 +743,7 @@
       </w:hyperlink>
       <w:r>
         <w:rPr>
-          <w:rFonts w:cs="Times New Roman" w:ascii="Times New Roman" w:hAnsi="Times New Roman"/>
+          <w:rFonts w:ascii="Times New Roman" w:hAnsi="Times New Roman" w:cs="Times New Roman"/>
           <w:b/>
           <w:bCs/>
           <w:sz w:val="24"/>
@@ -840,17 +753,17 @@
       </w:r>
       <w:r>
         <w:rPr>
-          <w:rFonts w:cs="Times New Roman" w:ascii="Times New Roman" w:hAnsi="Times New Roman"/>
+          <w:rFonts w:ascii="Times New Roman" w:hAnsi="Times New Roman" w:cs="Times New Roman"/>
           <w:sz w:val="24"/>
           <w:szCs w:val="24"/>
         </w:rPr>
         <w:t xml:space="preserve">- </w:t>
       </w:r>
-      <w:hyperlink r:id="rId7">
+      <w:hyperlink r:id="rId10">
         <w:r>
           <w:rPr>
             <w:rStyle w:val="Hyperlink"/>
-            <w:rFonts w:cs="Times New Roman" w:ascii="Times New Roman" w:hAnsi="Times New Roman"/>
+            <w:rFonts w:ascii="Times New Roman" w:hAnsi="Times New Roman" w:cs="Times New Roman"/>
             <w:sz w:val="24"/>
             <w:szCs w:val="24"/>
           </w:rPr>
@@ -860,26 +773,24 @@
     </w:p>
     <w:p>
       <w:pPr>
-        <w:pStyle w:val="Normal"/>
         <w:numPr>
           <w:ilvl w:val="0"/>
           <w:numId w:val="1"/>
         </w:numPr>
         <w:tabs>
-          <w:tab w:val="clear" w:pos="720"/>
-          <w:tab w:val="right" w:pos="9360" w:leader="none"/>
-        </w:tabs>
-        <w:spacing w:lineRule="auto" w:line="240" w:before="0" w:after="86"/>
-        <w:ind w:hanging="360" w:left="360"/>
-        <w:rPr>
-          <w:rFonts w:ascii="Times New Roman" w:hAnsi="Times New Roman" w:cs="Times New Roman"/>
-          <w:sz w:val="24"/>
-          <w:szCs w:val="24"/>
-        </w:rPr>
-      </w:pPr>
-      <w:r>
-        <w:rPr>
-          <w:rFonts w:cs="Times New Roman" w:ascii="Times New Roman" w:hAnsi="Times New Roman"/>
+          <w:tab w:val="right" w:pos="9360"/>
+        </w:tabs>
+        <w:spacing w:after="86" w:line="240" w:lineRule="auto"/>
+        <w:ind w:left="360"/>
+        <w:rPr>
+          <w:rFonts w:ascii="Times New Roman" w:hAnsi="Times New Roman" w:cs="Times New Roman"/>
+          <w:sz w:val="24"/>
+          <w:szCs w:val="24"/>
+        </w:rPr>
+      </w:pPr>
+      <w:r>
+        <w:rPr>
+          <w:rFonts w:ascii="Times New Roman" w:hAnsi="Times New Roman" w:cs="Times New Roman"/>
           <w:sz w:val="24"/>
           <w:szCs w:val="24"/>
         </w:rPr>
@@ -888,24 +799,22 @@
     </w:p>
     <w:p>
       <w:pPr>
-        <w:pStyle w:val="Normal"/>
-        <w:tabs>
-          <w:tab w:val="clear" w:pos="720"/>
-          <w:tab w:val="right" w:pos="9360" w:leader="none"/>
-        </w:tabs>
-        <w:spacing w:lineRule="auto" w:line="240" w:before="0" w:after="120"/>
-        <w:rPr>
-          <w:rFonts w:ascii="Times New Roman" w:hAnsi="Times New Roman" w:cs="Times New Roman"/>
-          <w:sz w:val="24"/>
-          <w:szCs w:val="24"/>
-        </w:rPr>
-      </w:pPr>
-      <w:hyperlink r:id="rId8">
+        <w:tabs>
+          <w:tab w:val="right" w:pos="9360"/>
+        </w:tabs>
+        <w:spacing w:after="120" w:line="240" w:lineRule="auto"/>
+        <w:rPr>
+          <w:rFonts w:ascii="Times New Roman" w:hAnsi="Times New Roman" w:cs="Times New Roman"/>
+          <w:sz w:val="24"/>
+          <w:szCs w:val="24"/>
+        </w:rPr>
+      </w:pPr>
+      <w:hyperlink r:id="rId11">
         <w:bookmarkStart w:id="8" w:name="__DdeLink__114_2555743471"/>
         <w:r>
           <w:rPr>
             <w:rStyle w:val="Hyperlink"/>
-            <w:rFonts w:cs="Times New Roman" w:ascii="Times New Roman" w:hAnsi="Times New Roman"/>
+            <w:rFonts w:ascii="Times New Roman" w:hAnsi="Times New Roman" w:cs="Times New Roman"/>
             <w:b/>
             <w:bCs/>
             <w:sz w:val="24"/>
@@ -917,17 +826,17 @@
       <w:bookmarkEnd w:id="8"/>
       <w:r>
         <w:rPr>
-          <w:rFonts w:cs="Times New Roman" w:ascii="Times New Roman" w:hAnsi="Times New Roman"/>
+          <w:rFonts w:ascii="Times New Roman" w:hAnsi="Times New Roman" w:cs="Times New Roman"/>
           <w:sz w:val="24"/>
           <w:szCs w:val="24"/>
         </w:rPr>
         <w:t xml:space="preserve"> - </w:t>
       </w:r>
-      <w:hyperlink r:id="rId9">
+      <w:hyperlink r:id="rId12">
         <w:r>
           <w:rPr>
             <w:rStyle w:val="Hyperlink"/>
-            <w:rFonts w:cs="Times New Roman" w:ascii="Times New Roman" w:hAnsi="Times New Roman"/>
+            <w:rFonts w:ascii="Times New Roman" w:hAnsi="Times New Roman" w:cs="Times New Roman"/>
             <w:sz w:val="24"/>
             <w:szCs w:val="24"/>
           </w:rPr>
@@ -937,7 +846,7 @@
       <w:r>
         <w:rPr>
           <w:rStyle w:val="Hyperlink"/>
-          <w:rFonts w:cs="Times New Roman" w:ascii="Times New Roman" w:hAnsi="Times New Roman"/>
+          <w:rFonts w:ascii="Times New Roman" w:hAnsi="Times New Roman" w:cs="Times New Roman"/>
           <w:color w:val="auto"/>
           <w:sz w:val="24"/>
           <w:szCs w:val="24"/>
@@ -945,11 +854,11 @@
         </w:rPr>
         <w:t xml:space="preserve"> | </w:t>
       </w:r>
-      <w:hyperlink r:id="rId10">
+      <w:hyperlink r:id="rId13">
         <w:r>
           <w:rPr>
             <w:rStyle w:val="Hyperlink"/>
-            <w:rFonts w:cs="Times New Roman" w:ascii="Times New Roman" w:hAnsi="Times New Roman"/>
+            <w:rFonts w:ascii="Times New Roman" w:hAnsi="Times New Roman" w:cs="Times New Roman"/>
             <w:sz w:val="24"/>
             <w:szCs w:val="24"/>
           </w:rPr>
@@ -959,7 +868,7 @@
       <w:r>
         <w:rPr>
           <w:rStyle w:val="Hyperlink"/>
-          <w:rFonts w:cs="Times New Roman" w:ascii="Times New Roman" w:hAnsi="Times New Roman"/>
+          <w:rFonts w:ascii="Times New Roman" w:hAnsi="Times New Roman" w:cs="Times New Roman"/>
           <w:sz w:val="24"/>
           <w:szCs w:val="24"/>
           <w:u w:val="none"/>
@@ -969,7 +878,7 @@
       <w:r>
         <w:rPr>
           <w:rStyle w:val="Hyperlink"/>
-          <w:rFonts w:cs="Times New Roman" w:ascii="Times New Roman" w:hAnsi="Times New Roman"/>
+          <w:rFonts w:ascii="Times New Roman" w:hAnsi="Times New Roman" w:cs="Times New Roman"/>
           <w:color w:val="auto"/>
           <w:sz w:val="24"/>
           <w:szCs w:val="24"/>
@@ -977,11 +886,11 @@
         </w:rPr>
         <w:t xml:space="preserve">| </w:t>
       </w:r>
-      <w:hyperlink r:id="rId11">
+      <w:hyperlink r:id="rId14">
         <w:r>
           <w:rPr>
             <w:rStyle w:val="Hyperlink"/>
-            <w:rFonts w:cs="Times New Roman" w:ascii="Times New Roman" w:hAnsi="Times New Roman"/>
+            <w:rFonts w:ascii="Times New Roman" w:hAnsi="Times New Roman" w:cs="Times New Roman"/>
             <w:sz w:val="24"/>
             <w:szCs w:val="24"/>
           </w:rPr>
@@ -991,7 +900,6 @@
     </w:p>
     <w:p>
       <w:pPr>
-        <w:pStyle w:val="Normal"/>
         <w:numPr>
           <w:ilvl w:val="0"/>
           <w:numId w:val="1"/>
@@ -1000,32 +908,29 @@
           <w:bottom w:val="single" w:sz="4" w:space="1" w:color="000000"/>
         </w:pBdr>
         <w:tabs>
-          <w:tab w:val="clear" w:pos="720"/>
-          <w:tab w:val="right" w:pos="9360" w:leader="none"/>
-        </w:tabs>
-        <w:spacing w:lineRule="auto" w:line="240" w:before="0" w:after="173"/>
-        <w:ind w:hanging="360" w:left="360"/>
-        <w:rPr/>
+          <w:tab w:val="right" w:pos="9360"/>
+        </w:tabs>
+        <w:spacing w:after="173" w:line="240" w:lineRule="auto"/>
+        <w:ind w:left="360"/>
       </w:pPr>
       <w:r>
         <w:rPr>
           <w:rStyle w:val="Hyperlink"/>
-          <w:rFonts w:cs="Times New Roman" w:ascii="Times New Roman" w:hAnsi="Times New Roman"/>
+          <w:rFonts w:ascii="Times New Roman" w:hAnsi="Times New Roman" w:cs="Times New Roman"/>
           <w:color w:val="auto"/>
           <w:sz w:val="24"/>
           <w:szCs w:val="24"/>
           <w:u w:val="none"/>
         </w:rPr>
-        <w:t>Engineered a custom drone for capable of identifying, following, and transmitting live video feeds to RTSP-compatible devices.</w:t>
-      </w:r>
-    </w:p>
-    <w:p>
-      <w:pPr>
-        <w:pStyle w:val="Normal"/>
+        <w:t>Engineered a custom drone capable of identifying, following, and transmitting live video feeds to RTSP-compatible devices.</w:t>
+      </w:r>
+    </w:p>
+    <w:p>
+      <w:pPr>
         <w:pBdr>
           <w:bottom w:val="single" w:sz="4" w:space="1" w:color="000000"/>
         </w:pBdr>
-        <w:spacing w:lineRule="auto" w:line="240" w:before="0" w:after="120"/>
+        <w:spacing w:after="120" w:line="240" w:lineRule="auto"/>
         <w:rPr>
           <w:rFonts w:ascii="Times New Roman" w:hAnsi="Times New Roman" w:cs="Times New Roman"/>
           <w:b/>
@@ -1037,7 +942,7 @@
       <w:bookmarkStart w:id="9" w:name="__DdeLink__65_622835337"/>
       <w:r>
         <w:rPr>
-          <w:rFonts w:cs="Times New Roman" w:ascii="Times New Roman" w:hAnsi="Times New Roman"/>
+          <w:rFonts w:ascii="Times New Roman" w:hAnsi="Times New Roman" w:cs="Times New Roman"/>
           <w:b/>
           <w:bCs/>
           <w:sz w:val="24"/>
@@ -1051,22 +956,21 @@
     </w:p>
     <w:p>
       <w:pPr>
-        <w:pStyle w:val="Normal"/>
         <w:numPr>
           <w:ilvl w:val="0"/>
           <w:numId w:val="1"/>
         </w:numPr>
-        <w:spacing w:before="0" w:after="0"/>
-        <w:ind w:hanging="360" w:left="360"/>
-        <w:rPr>
-          <w:rFonts w:ascii="Times New Roman" w:hAnsi="Times New Roman" w:cs="Times New Roman"/>
-          <w:sz w:val="24"/>
-          <w:szCs w:val="24"/>
-        </w:rPr>
-      </w:pPr>
-      <w:r>
-        <w:rPr>
-          <w:rFonts w:eastAsia="Calibri" w:cs="Times New Roman" w:ascii="Times New Roman" w:hAnsi="Times New Roman"/>
+        <w:spacing w:after="0"/>
+        <w:ind w:left="360"/>
+        <w:rPr>
+          <w:rFonts w:ascii="Times New Roman" w:hAnsi="Times New Roman" w:cs="Times New Roman"/>
+          <w:sz w:val="24"/>
+          <w:szCs w:val="24"/>
+        </w:rPr>
+      </w:pPr>
+      <w:r>
+        <w:rPr>
+          <w:rFonts w:ascii="Times New Roman" w:eastAsia="Calibri" w:hAnsi="Times New Roman" w:cs="Times New Roman"/>
           <w:kern w:val="0"/>
           <w:sz w:val="24"/>
           <w:szCs w:val="24"/>
@@ -1076,22 +980,21 @@
     </w:p>
     <w:p>
       <w:pPr>
-        <w:pStyle w:val="Normal"/>
         <w:numPr>
           <w:ilvl w:val="0"/>
           <w:numId w:val="1"/>
         </w:numPr>
-        <w:spacing w:before="0" w:after="0"/>
-        <w:ind w:hanging="360" w:left="360"/>
-        <w:rPr>
-          <w:rFonts w:ascii="Times New Roman" w:hAnsi="Times New Roman" w:cs="Times New Roman"/>
-          <w:sz w:val="24"/>
-          <w:szCs w:val="24"/>
-        </w:rPr>
-      </w:pPr>
-      <w:r>
-        <w:rPr>
-          <w:rFonts w:eastAsia="Calibri" w:cs="Times New Roman" w:ascii="Times New Roman" w:hAnsi="Times New Roman"/>
+        <w:spacing w:after="0"/>
+        <w:ind w:left="360"/>
+        <w:rPr>
+          <w:rFonts w:ascii="Times New Roman" w:hAnsi="Times New Roman" w:cs="Times New Roman"/>
+          <w:sz w:val="24"/>
+          <w:szCs w:val="24"/>
+        </w:rPr>
+      </w:pPr>
+      <w:r>
+        <w:rPr>
+          <w:rFonts w:ascii="Times New Roman" w:eastAsia="Calibri" w:hAnsi="Times New Roman" w:cs="Times New Roman"/>
           <w:kern w:val="0"/>
           <w:sz w:val="24"/>
           <w:szCs w:val="24"/>
@@ -1101,22 +1004,21 @@
     </w:p>
     <w:p>
       <w:pPr>
-        <w:pStyle w:val="Normal"/>
         <w:numPr>
           <w:ilvl w:val="0"/>
           <w:numId w:val="1"/>
         </w:numPr>
-        <w:spacing w:before="0" w:after="0"/>
-        <w:ind w:hanging="360" w:left="360"/>
-        <w:rPr>
-          <w:rFonts w:ascii="Times New Roman" w:hAnsi="Times New Roman" w:cs="Times New Roman"/>
-          <w:sz w:val="24"/>
-          <w:szCs w:val="24"/>
-        </w:rPr>
-      </w:pPr>
-      <w:r>
-        <w:rPr>
-          <w:rFonts w:eastAsia="Calibri" w:cs="Times New Roman" w:ascii="Times New Roman" w:hAnsi="Times New Roman"/>
+        <w:spacing w:after="0"/>
+        <w:ind w:left="360"/>
+        <w:rPr>
+          <w:rFonts w:ascii="Times New Roman" w:hAnsi="Times New Roman" w:cs="Times New Roman"/>
+          <w:sz w:val="24"/>
+          <w:szCs w:val="24"/>
+        </w:rPr>
+      </w:pPr>
+      <w:r>
+        <w:rPr>
+          <w:rFonts w:ascii="Times New Roman" w:eastAsia="Calibri" w:hAnsi="Times New Roman" w:cs="Times New Roman"/>
           <w:kern w:val="0"/>
           <w:sz w:val="24"/>
           <w:szCs w:val="24"/>
@@ -1126,22 +1028,21 @@
     </w:p>
     <w:p>
       <w:pPr>
-        <w:pStyle w:val="Normal"/>
         <w:numPr>
           <w:ilvl w:val="0"/>
           <w:numId w:val="1"/>
         </w:numPr>
-        <w:spacing w:before="0" w:after="0"/>
-        <w:ind w:hanging="360" w:left="360"/>
-        <w:rPr>
-          <w:rFonts w:ascii="Times New Roman" w:hAnsi="Times New Roman" w:cs="Times New Roman"/>
-          <w:sz w:val="24"/>
-          <w:szCs w:val="24"/>
-        </w:rPr>
-      </w:pPr>
-      <w:r>
-        <w:rPr>
-          <w:rFonts w:eastAsia="Calibri" w:cs="Times New Roman" w:ascii="Times New Roman" w:hAnsi="Times New Roman"/>
+        <w:spacing w:after="0"/>
+        <w:ind w:left="360"/>
+        <w:rPr>
+          <w:rFonts w:ascii="Times New Roman" w:hAnsi="Times New Roman" w:cs="Times New Roman"/>
+          <w:sz w:val="24"/>
+          <w:szCs w:val="24"/>
+        </w:rPr>
+      </w:pPr>
+      <w:r>
+        <w:rPr>
+          <w:rFonts w:ascii="Times New Roman" w:eastAsia="Calibri" w:hAnsi="Times New Roman" w:cs="Times New Roman"/>
           <w:kern w:val="0"/>
           <w:sz w:val="24"/>
           <w:szCs w:val="24"/>
@@ -1151,22 +1052,21 @@
     </w:p>
     <w:p>
       <w:pPr>
-        <w:pStyle w:val="Normal"/>
         <w:numPr>
           <w:ilvl w:val="0"/>
           <w:numId w:val="1"/>
         </w:numPr>
-        <w:spacing w:before="0" w:after="0"/>
-        <w:ind w:hanging="360" w:left="360"/>
-        <w:rPr>
-          <w:rFonts w:ascii="Times New Roman" w:hAnsi="Times New Roman" w:cs="Times New Roman"/>
-          <w:sz w:val="24"/>
-          <w:szCs w:val="24"/>
-        </w:rPr>
-      </w:pPr>
-      <w:r>
-        <w:rPr>
-          <w:rFonts w:eastAsia="Calibri" w:cs="Times New Roman" w:ascii="Times New Roman" w:hAnsi="Times New Roman"/>
+        <w:spacing w:after="0"/>
+        <w:ind w:left="360"/>
+        <w:rPr>
+          <w:rFonts w:ascii="Times New Roman" w:hAnsi="Times New Roman" w:cs="Times New Roman"/>
+          <w:sz w:val="24"/>
+          <w:szCs w:val="24"/>
+        </w:rPr>
+      </w:pPr>
+      <w:r>
+        <w:rPr>
+          <w:rFonts w:ascii="Times New Roman" w:eastAsia="Calibri" w:hAnsi="Times New Roman" w:cs="Times New Roman"/>
           <w:kern w:val="0"/>
           <w:sz w:val="24"/>
           <w:szCs w:val="24"/>
@@ -1176,22 +1076,21 @@
     </w:p>
     <w:p>
       <w:pPr>
-        <w:pStyle w:val="Normal"/>
         <w:numPr>
           <w:ilvl w:val="0"/>
           <w:numId w:val="1"/>
         </w:numPr>
-        <w:spacing w:before="0" w:after="0"/>
-        <w:ind w:hanging="360" w:left="360"/>
-        <w:rPr>
-          <w:rFonts w:ascii="Times New Roman" w:hAnsi="Times New Roman" w:cs="Times New Roman"/>
-          <w:sz w:val="24"/>
-          <w:szCs w:val="24"/>
-        </w:rPr>
-      </w:pPr>
-      <w:r>
-        <w:rPr>
-          <w:rFonts w:eastAsia="Calibri" w:cs="Times New Roman" w:ascii="Times New Roman" w:hAnsi="Times New Roman"/>
+        <w:spacing w:after="0"/>
+        <w:ind w:left="360"/>
+        <w:rPr>
+          <w:rFonts w:ascii="Times New Roman" w:hAnsi="Times New Roman" w:cs="Times New Roman"/>
+          <w:sz w:val="24"/>
+          <w:szCs w:val="24"/>
+        </w:rPr>
+      </w:pPr>
+      <w:r>
+        <w:rPr>
+          <w:rFonts w:ascii="Times New Roman" w:eastAsia="Calibri" w:hAnsi="Times New Roman" w:cs="Times New Roman"/>
           <w:kern w:val="0"/>
           <w:sz w:val="24"/>
           <w:szCs w:val="24"/>
@@ -1201,22 +1100,21 @@
     </w:p>
     <w:p>
       <w:pPr>
-        <w:pStyle w:val="Normal"/>
         <w:numPr>
           <w:ilvl w:val="0"/>
           <w:numId w:val="1"/>
         </w:numPr>
-        <w:spacing w:before="0" w:after="0"/>
-        <w:ind w:hanging="360" w:left="360"/>
-        <w:rPr>
-          <w:rFonts w:ascii="Times New Roman" w:hAnsi="Times New Roman" w:cs="Times New Roman"/>
-          <w:sz w:val="24"/>
-          <w:szCs w:val="24"/>
-        </w:rPr>
-      </w:pPr>
-      <w:r>
-        <w:rPr>
-          <w:rFonts w:eastAsia="Calibri" w:cs="Times New Roman" w:ascii="Times New Roman" w:hAnsi="Times New Roman"/>
+        <w:spacing w:after="0"/>
+        <w:ind w:left="360"/>
+        <w:rPr>
+          <w:rFonts w:ascii="Times New Roman" w:hAnsi="Times New Roman" w:cs="Times New Roman"/>
+          <w:sz w:val="24"/>
+          <w:szCs w:val="24"/>
+        </w:rPr>
+      </w:pPr>
+      <w:r>
+        <w:rPr>
+          <w:rFonts w:ascii="Times New Roman" w:eastAsia="Calibri" w:hAnsi="Times New Roman" w:cs="Times New Roman"/>
           <w:kern w:val="0"/>
           <w:sz w:val="24"/>
           <w:szCs w:val="24"/>
@@ -1225,21 +1123,22 @@
       </w:r>
     </w:p>
     <w:sectPr>
-      <w:type w:val="nextPage"/>
       <w:pgSz w:w="12240" w:h="15840"/>
-      <w:pgMar w:left="1440" w:right="1440" w:gutter="0" w:header="0" w:top="630" w:footer="0" w:bottom="360"/>
-      <w:pgNumType w:fmt="decimal"/>
-      <w:formProt w:val="false"/>
-      <w:textDirection w:val="lrTb"/>
-      <w:docGrid w:type="default" w:linePitch="360" w:charSpace="16384"/>
+      <w:pgMar w:top="630" w:right="1440" w:bottom="360" w:left="1440" w:header="0" w:footer="0" w:gutter="0"/>
+      <w:cols w:space="720"/>
+      <w:formProt w:val="0"/>
+      <w:docGrid w:linePitch="360" w:charSpace="16384"/>
     </w:sectPr>
   </w:body>
 </w:document>
 </file>
 
 <file path=word/numbering.xml><?xml version="1.0" encoding="utf-8"?>
-<w:numbering xmlns:w="http://schemas.openxmlformats.org/wordprocessingml/2006/main" xmlns:o="urn:schemas-microsoft-com:office:office" xmlns:r="http://schemas.openxmlformats.org/officeDocument/2006/relationships" xmlns:v="urn:schemas-microsoft-com:vml" xmlns:mc="http://schemas.openxmlformats.org/markup-compatibility/2006" xmlns:w14="http://schemas.microsoft.com/office/word/2010/wordml" mc:Ignorable="w14">
-  <w:abstractNum w:abstractNumId="1">
+<w:numbering xmlns:wpc="http://schemas.microsoft.com/office/word/2010/wordprocessingCanvas" xmlns:cx="http://schemas.microsoft.com/office/drawing/2014/chartex" xmlns:cx1="http://schemas.microsoft.com/office/drawing/2015/9/8/chartex" xmlns:cx2="http://schemas.microsoft.com/office/drawing/2015/10/21/chartex" xmlns:cx3="http://schemas.microsoft.com/office/drawing/2016/5/9/chartex" xmlns:cx4="http://schemas.microsoft.com/office/drawing/2016/5/10/chartex" xmlns:cx5="http://schemas.microsoft.com/office/drawing/2016/5/11/chartex" xmlns:cx6="http://schemas.microsoft.com/office/drawing/2016/5/12/chartex" xmlns:cx7="http://schemas.microsoft.com/office/drawing/2016/5/13/chartex" xmlns:cx8="http://schemas.microsoft.com/office/drawing/2016/5/14/chartex" xmlns:mc="http://schemas.openxmlformats.org/markup-compatibility/2006" xmlns:aink="http://schemas.microsoft.com/office/drawing/2016/ink" xmlns:am3d="http://schemas.microsoft.com/office/drawing/2017/model3d" xmlns:o="urn:schemas-microsoft-com:office:office" xmlns:oel="http://schemas.microsoft.com/office/2019/extlst" xmlns:r="http://schemas.openxmlformats.org/officeDocument/2006/relationships" xmlns:m="http://schemas.openxmlformats.org/officeDocument/2006/math" xmlns:v="urn:schemas-microsoft-com:vml" xmlns:wp14="http://schemas.microsoft.com/office/word/2010/wordprocessingDrawing" xmlns:wp="http://schemas.openxmlformats.org/drawingml/2006/wordprocessingDrawing" xmlns:w10="urn:schemas-microsoft-com:office:word" xmlns:w="http://schemas.openxmlformats.org/wordprocessingml/2006/main" xmlns:w14="http://schemas.microsoft.com/office/word/2010/wordml" xmlns:w15="http://schemas.microsoft.com/office/word/2012/wordml" xmlns:w16cex="http://schemas.microsoft.com/office/word/2018/wordml/cex" xmlns:w16cid="http://schemas.microsoft.com/office/word/2016/wordml/cid" xmlns:w16="http://schemas.microsoft.com/office/word/2018/wordml" xmlns:w16du="http://schemas.microsoft.com/office/word/2023/wordml/word16du" xmlns:w16sdtdh="http://schemas.microsoft.com/office/word/2020/wordml/sdtdatahash" xmlns:w16sdtfl="http://schemas.microsoft.com/office/word/2024/wordml/sdtformatlock" xmlns:w16se="http://schemas.microsoft.com/office/word/2015/wordml/symex" xmlns:wpg="http://schemas.microsoft.com/office/word/2010/wordprocessingGroup" xmlns:wpi="http://schemas.microsoft.com/office/word/2010/wordprocessingInk" xmlns:wne="http://schemas.microsoft.com/office/word/2006/wordml" xmlns:wps="http://schemas.microsoft.com/office/word/2010/wordprocessingShape" mc:Ignorable="w14 w15 w16se w16cid w16 w16cex w16sdtdh w16sdtfl w16du wp14">
+  <w:abstractNum w:abstractNumId="0" w15:restartNumberingAfterBreak="0">
+    <w:nsid w:val="58FA433D"/>
+    <w:multiLevelType w:val="multilevel"/>
+    <w:tmpl w:val="647E92F0"/>
     <w:lvl w:ilvl="0">
       <w:start w:val="1"/>
       <w:numFmt w:val="bullet"/>
@@ -1376,7 +1275,10 @@
       </w:rPr>
     </w:lvl>
   </w:abstractNum>
-  <w:abstractNum w:abstractNumId="2">
+  <w:abstractNum w:abstractNumId="1" w15:restartNumberingAfterBreak="0">
+    <w:nsid w:val="5EE36AD5"/>
+    <w:multiLevelType w:val="multilevel"/>
+    <w:tmpl w:val="9824471E"/>
     <w:lvl w:ilvl="0">
       <w:start w:val="1"/>
       <w:numFmt w:val="none"/>
@@ -1387,7 +1289,7 @@
         <w:tabs>
           <w:tab w:val="num" w:pos="0"/>
         </w:tabs>
-        <w:ind w:left="0" w:hanging="0"/>
+        <w:ind w:left="0" w:firstLine="0"/>
       </w:pPr>
     </w:lvl>
     <w:lvl w:ilvl="1">
@@ -1400,7 +1302,7 @@
         <w:tabs>
           <w:tab w:val="num" w:pos="0"/>
         </w:tabs>
-        <w:ind w:left="0" w:hanging="0"/>
+        <w:ind w:left="0" w:firstLine="0"/>
       </w:pPr>
     </w:lvl>
     <w:lvl w:ilvl="2">
@@ -1413,7 +1315,7 @@
         <w:tabs>
           <w:tab w:val="num" w:pos="0"/>
         </w:tabs>
-        <w:ind w:left="0" w:hanging="0"/>
+        <w:ind w:left="0" w:firstLine="0"/>
       </w:pPr>
     </w:lvl>
     <w:lvl w:ilvl="3">
@@ -1426,7 +1328,7 @@
         <w:tabs>
           <w:tab w:val="num" w:pos="0"/>
         </w:tabs>
-        <w:ind w:left="0" w:hanging="0"/>
+        <w:ind w:left="0" w:firstLine="0"/>
       </w:pPr>
     </w:lvl>
     <w:lvl w:ilvl="4">
@@ -1439,7 +1341,7 @@
         <w:tabs>
           <w:tab w:val="num" w:pos="0"/>
         </w:tabs>
-        <w:ind w:left="0" w:hanging="0"/>
+        <w:ind w:left="0" w:firstLine="0"/>
       </w:pPr>
     </w:lvl>
     <w:lvl w:ilvl="5">
@@ -1452,7 +1354,7 @@
         <w:tabs>
           <w:tab w:val="num" w:pos="0"/>
         </w:tabs>
-        <w:ind w:left="0" w:hanging="0"/>
+        <w:ind w:left="0" w:firstLine="0"/>
       </w:pPr>
     </w:lvl>
     <w:lvl w:ilvl="6">
@@ -1465,7 +1367,7 @@
         <w:tabs>
           <w:tab w:val="num" w:pos="0"/>
         </w:tabs>
-        <w:ind w:left="0" w:hanging="0"/>
+        <w:ind w:left="0" w:firstLine="0"/>
       </w:pPr>
     </w:lvl>
     <w:lvl w:ilvl="7">
@@ -1478,7 +1380,7 @@
         <w:tabs>
           <w:tab w:val="num" w:pos="0"/>
         </w:tabs>
-        <w:ind w:left="0" w:hanging="0"/>
+        <w:ind w:left="0" w:firstLine="0"/>
       </w:pPr>
     </w:lvl>
     <w:lvl w:ilvl="8">
@@ -1491,25 +1393,25 @@
         <w:tabs>
           <w:tab w:val="num" w:pos="0"/>
         </w:tabs>
-        <w:ind w:left="0" w:hanging="0"/>
+        <w:ind w:left="0" w:firstLine="0"/>
       </w:pPr>
     </w:lvl>
   </w:abstractNum>
-  <w:num w:numId="1">
+  <w:num w:numId="1" w16cid:durableId="1565145584">
+    <w:abstractNumId w:val="0"/>
+  </w:num>
+  <w:num w:numId="2" w16cid:durableId="762915745">
     <w:abstractNumId w:val="1"/>
-  </w:num>
-  <w:num w:numId="2">
-    <w:abstractNumId w:val="2"/>
   </w:num>
 </w:numbering>
 </file>
 
 <file path=word/styles.xml><?xml version="1.0" encoding="utf-8"?>
-<w:styles xmlns:w="http://schemas.openxmlformats.org/wordprocessingml/2006/main" xmlns:w14="http://schemas.microsoft.com/office/word/2010/wordml" xmlns:mc="http://schemas.openxmlformats.org/markup-compatibility/2006" mc:Ignorable="w14">
+<w:styles xmlns:mc="http://schemas.openxmlformats.org/markup-compatibility/2006" xmlns:r="http://schemas.openxmlformats.org/officeDocument/2006/relationships" xmlns:w="http://schemas.openxmlformats.org/wordprocessingml/2006/main" xmlns:w14="http://schemas.microsoft.com/office/word/2010/wordml" xmlns:w15="http://schemas.microsoft.com/office/word/2012/wordml" xmlns:w16cex="http://schemas.microsoft.com/office/word/2018/wordml/cex" xmlns:w16cid="http://schemas.microsoft.com/office/word/2016/wordml/cid" xmlns:w16="http://schemas.microsoft.com/office/word/2018/wordml" xmlns:w16du="http://schemas.microsoft.com/office/word/2023/wordml/word16du" xmlns:w16sdtdh="http://schemas.microsoft.com/office/word/2020/wordml/sdtdatahash" xmlns:w16sdtfl="http://schemas.microsoft.com/office/word/2024/wordml/sdtformatlock" xmlns:w16se="http://schemas.microsoft.com/office/word/2015/wordml/symex" mc:Ignorable="w14 w15 w16se w16cid w16 w16cex w16sdtdh w16sdtfl w16du">
   <w:docDefaults>
     <w:rPrDefault>
       <w:rPr>
-        <w:rFonts w:ascii="Calibri" w:hAnsi="Calibri" w:eastAsia="Calibri" w:cs="" w:asciiTheme="minorHAnsi" w:cstheme="minorBidi" w:eastAsiaTheme="minorHAnsi" w:hAnsiTheme="minorHAnsi"/>
+        <w:rFonts w:asciiTheme="minorHAnsi" w:eastAsiaTheme="minorHAnsi" w:hAnsiTheme="minorHAnsi" w:cstheme="minorBidi"/>
         <w:kern w:val="2"/>
         <w:sz w:val="22"/>
         <w:szCs w:val="22"/>
@@ -1519,21 +1421,21 @@
     </w:rPrDefault>
     <w:pPrDefault>
       <w:pPr>
-        <w:suppressAutoHyphens w:val="true"/>
+        <w:suppressAutoHyphens/>
       </w:pPr>
     </w:pPrDefault>
   </w:docDefaults>
   <w:latentStyles w:defLockedState="0" w:defUIPriority="99" w:defSemiHidden="0" w:defUnhideWhenUsed="0" w:defQFormat="0" w:count="376">
     <w:lsdException w:name="Normal" w:uiPriority="0" w:qFormat="1"/>
     <w:lsdException w:name="heading 1" w:uiPriority="9" w:qFormat="1"/>
-    <w:lsdException w:name="heading 2" w:uiPriority="9" w:semiHidden="1" w:unhideWhenUsed="1" w:qFormat="1"/>
-    <w:lsdException w:name="heading 3" w:uiPriority="9" w:semiHidden="1" w:unhideWhenUsed="1" w:qFormat="1"/>
-    <w:lsdException w:name="heading 4" w:uiPriority="9" w:semiHidden="1" w:unhideWhenUsed="1" w:qFormat="1"/>
-    <w:lsdException w:name="heading 5" w:uiPriority="9" w:semiHidden="1" w:unhideWhenUsed="1" w:qFormat="1"/>
-    <w:lsdException w:name="heading 6" w:uiPriority="9" w:semiHidden="1" w:unhideWhenUsed="1" w:qFormat="1"/>
-    <w:lsdException w:name="heading 7" w:uiPriority="9" w:semiHidden="1" w:unhideWhenUsed="1" w:qFormat="1"/>
-    <w:lsdException w:name="heading 8" w:uiPriority="9" w:semiHidden="1" w:unhideWhenUsed="1" w:qFormat="1"/>
-    <w:lsdException w:name="heading 9" w:uiPriority="9" w:semiHidden="1" w:unhideWhenUsed="1" w:qFormat="1"/>
+    <w:lsdException w:name="heading 2" w:semiHidden="1" w:uiPriority="9" w:unhideWhenUsed="1" w:qFormat="1"/>
+    <w:lsdException w:name="heading 3" w:semiHidden="1" w:uiPriority="9" w:unhideWhenUsed="1" w:qFormat="1"/>
+    <w:lsdException w:name="heading 4" w:semiHidden="1" w:uiPriority="9" w:unhideWhenUsed="1" w:qFormat="1"/>
+    <w:lsdException w:name="heading 5" w:semiHidden="1" w:uiPriority="9" w:unhideWhenUsed="1" w:qFormat="1"/>
+    <w:lsdException w:name="heading 6" w:semiHidden="1" w:uiPriority="9" w:unhideWhenUsed="1" w:qFormat="1"/>
+    <w:lsdException w:name="heading 7" w:semiHidden="1" w:uiPriority="9" w:unhideWhenUsed="1" w:qFormat="1"/>
+    <w:lsdException w:name="heading 8" w:semiHidden="1" w:uiPriority="9" w:unhideWhenUsed="1" w:qFormat="1"/>
+    <w:lsdException w:name="heading 9" w:semiHidden="1" w:uiPriority="9" w:unhideWhenUsed="1" w:qFormat="1"/>
     <w:lsdException w:name="index 1" w:semiHidden="1" w:unhideWhenUsed="1"/>
     <w:lsdException w:name="index 2" w:semiHidden="1" w:unhideWhenUsed="1"/>
     <w:lsdException w:name="index 3" w:semiHidden="1" w:unhideWhenUsed="1"/>
@@ -1543,22 +1445,22 @@
     <w:lsdException w:name="index 7" w:semiHidden="1" w:unhideWhenUsed="1"/>
     <w:lsdException w:name="index 8" w:semiHidden="1" w:unhideWhenUsed="1"/>
     <w:lsdException w:name="index 9" w:semiHidden="1" w:unhideWhenUsed="1"/>
-    <w:lsdException w:name="toc 1" w:uiPriority="39" w:semiHidden="1" w:unhideWhenUsed="1"/>
-    <w:lsdException w:name="toc 2" w:uiPriority="39" w:semiHidden="1" w:unhideWhenUsed="1"/>
-    <w:lsdException w:name="toc 3" w:uiPriority="39" w:semiHidden="1" w:unhideWhenUsed="1"/>
-    <w:lsdException w:name="toc 4" w:uiPriority="39" w:semiHidden="1" w:unhideWhenUsed="1"/>
-    <w:lsdException w:name="toc 5" w:uiPriority="39" w:semiHidden="1" w:unhideWhenUsed="1"/>
-    <w:lsdException w:name="toc 6" w:uiPriority="39" w:semiHidden="1" w:unhideWhenUsed="1"/>
-    <w:lsdException w:name="toc 7" w:uiPriority="39" w:semiHidden="1" w:unhideWhenUsed="1"/>
-    <w:lsdException w:name="toc 8" w:uiPriority="39" w:semiHidden="1" w:unhideWhenUsed="1"/>
-    <w:lsdException w:name="toc 9" w:uiPriority="39" w:semiHidden="1" w:unhideWhenUsed="1"/>
+    <w:lsdException w:name="toc 1" w:semiHidden="1" w:uiPriority="39" w:unhideWhenUsed="1"/>
+    <w:lsdException w:name="toc 2" w:semiHidden="1" w:uiPriority="39" w:unhideWhenUsed="1"/>
+    <w:lsdException w:name="toc 3" w:semiHidden="1" w:uiPriority="39" w:unhideWhenUsed="1"/>
+    <w:lsdException w:name="toc 4" w:semiHidden="1" w:uiPriority="39" w:unhideWhenUsed="1"/>
+    <w:lsdException w:name="toc 5" w:semiHidden="1" w:uiPriority="39" w:unhideWhenUsed="1"/>
+    <w:lsdException w:name="toc 6" w:semiHidden="1" w:uiPriority="39" w:unhideWhenUsed="1"/>
+    <w:lsdException w:name="toc 7" w:semiHidden="1" w:uiPriority="39" w:unhideWhenUsed="1"/>
+    <w:lsdException w:name="toc 8" w:semiHidden="1" w:uiPriority="39" w:unhideWhenUsed="1"/>
+    <w:lsdException w:name="toc 9" w:semiHidden="1" w:uiPriority="39" w:unhideWhenUsed="1"/>
     <w:lsdException w:name="Normal Indent" w:semiHidden="1" w:unhideWhenUsed="1"/>
     <w:lsdException w:name="footnote text" w:semiHidden="1" w:unhideWhenUsed="1"/>
     <w:lsdException w:name="annotation text" w:semiHidden="1" w:unhideWhenUsed="1"/>
     <w:lsdException w:name="header" w:semiHidden="1" w:unhideWhenUsed="1"/>
     <w:lsdException w:name="footer" w:semiHidden="1" w:unhideWhenUsed="1"/>
     <w:lsdException w:name="index heading" w:semiHidden="1" w:unhideWhenUsed="1"/>
-    <w:lsdException w:name="caption" w:uiPriority="35" w:semiHidden="1" w:unhideWhenUsed="1" w:qFormat="1"/>
+    <w:lsdException w:name="caption" w:semiHidden="1" w:uiPriority="35" w:unhideWhenUsed="1" w:qFormat="1"/>
     <w:lsdException w:name="table of figures" w:semiHidden="1" w:unhideWhenUsed="1"/>
     <w:lsdException w:name="envelope address" w:semiHidden="1" w:unhideWhenUsed="1"/>
     <w:lsdException w:name="envelope return" w:semiHidden="1" w:unhideWhenUsed="1"/>
@@ -1589,7 +1491,7 @@
     <w:lsdException w:name="Title" w:uiPriority="1" w:qFormat="1"/>
     <w:lsdException w:name="Closing" w:semiHidden="1" w:unhideWhenUsed="1"/>
     <w:lsdException w:name="Signature" w:semiHidden="1" w:unhideWhenUsed="1"/>
-    <w:lsdException w:name="Default Paragraph Font" w:uiPriority="1" w:semiHidden="1" w:unhideWhenUsed="1"/>
+    <w:lsdException w:name="Default Paragraph Font" w:semiHidden="1" w:uiPriority="1" w:unhideWhenUsed="1"/>
     <w:lsdException w:name="Body Text" w:semiHidden="1" w:unhideWhenUsed="1"/>
     <w:lsdException w:name="Body Text Indent" w:semiHidden="1" w:unhideWhenUsed="1"/>
     <w:lsdException w:name="List Continue" w:semiHidden="1" w:unhideWhenUsed="1"/>
@@ -1789,8 +1691,8 @@
     <w:lsdException w:name="Subtle Reference" w:uiPriority="31" w:qFormat="1"/>
     <w:lsdException w:name="Intense Reference" w:uiPriority="32" w:qFormat="1"/>
     <w:lsdException w:name="Book Title" w:uiPriority="33" w:qFormat="1"/>
-    <w:lsdException w:name="Bibliography" w:uiPriority="37" w:semiHidden="1" w:unhideWhenUsed="1"/>
-    <w:lsdException w:name="TOC Heading" w:uiPriority="39" w:semiHidden="1" w:unhideWhenUsed="1" w:qFormat="1"/>
+    <w:lsdException w:name="Bibliography" w:semiHidden="1" w:uiPriority="37" w:unhideWhenUsed="1"/>
+    <w:lsdException w:name="TOC Heading" w:semiHidden="1" w:uiPriority="39" w:unhideWhenUsed="1" w:qFormat="1"/>
     <w:lsdException w:name="Plain Table 1" w:uiPriority="41"/>
     <w:lsdException w:name="Plain Table 2" w:uiPriority="42"/>
     <w:lsdException w:name="Plain Table 3" w:uiPriority="43"/>
@@ -1901,96 +1803,98 @@
     <w:lsdException w:name="Unresolved Mention" w:semiHidden="1" w:unhideWhenUsed="1"/>
     <w:lsdException w:name="Smart Link" w:semiHidden="1" w:unhideWhenUsed="1"/>
   </w:latentStyles>
-  <w:style w:type="paragraph" w:styleId="Normal" w:default="1">
+  <w:style w:type="paragraph" w:default="1" w:styleId="Normal">
     <w:name w:val="Normal"/>
     <w:qFormat/>
     <w:pPr>
-      <w:widowControl/>
-      <w:suppressAutoHyphens w:val="true"/>
-      <w:bidi w:val="0"/>
-      <w:spacing w:lineRule="auto" w:line="259" w:before="0" w:after="160"/>
-      <w:jc w:val="left"/>
+      <w:spacing w:after="160" w:line="259" w:lineRule="auto"/>
     </w:pPr>
-    <w:rPr>
-      <w:rFonts w:ascii="Calibri" w:hAnsi="Calibri" w:eastAsia="Calibri" w:cs="" w:asciiTheme="minorHAnsi" w:cstheme="minorBidi" w:eastAsiaTheme="minorHAnsi" w:hAnsiTheme="minorHAnsi"/>
-      <w:color w:val="auto"/>
-      <w:kern w:val="2"/>
-      <w:sz w:val="22"/>
-      <w:szCs w:val="22"/>
-      <w:lang w:val="en-US" w:eastAsia="en-US" w:bidi="ar-SA"/>
-      <w14:ligatures w14:val="standardContextual"/>
-    </w:rPr>
   </w:style>
-  <w:style w:type="character" w:styleId="DefaultParagraphFont" w:default="1">
+  <w:style w:type="character" w:default="1" w:styleId="DefaultParagraphFont">
     <w:name w:val="Default Paragraph Font"/>
     <w:uiPriority w:val="1"/>
     <w:semiHidden/>
     <w:unhideWhenUsed/>
-    <w:qFormat/>
-    <w:rPr/>
   </w:style>
-  <w:style w:type="character" w:styleId="TitleChar" w:customStyle="1">
+  <w:style w:type="table" w:default="1" w:styleId="TableNormal">
+    <w:name w:val="Normal Table"/>
+    <w:uiPriority w:val="99"/>
+    <w:semiHidden/>
+    <w:unhideWhenUsed/>
+    <w:tblPr>
+      <w:tblInd w:w="0" w:type="dxa"/>
+      <w:tblCellMar>
+        <w:top w:w="0" w:type="dxa"/>
+        <w:left w:w="108" w:type="dxa"/>
+        <w:bottom w:w="0" w:type="dxa"/>
+        <w:right w:w="108" w:type="dxa"/>
+      </w:tblCellMar>
+    </w:tblPr>
+  </w:style>
+  <w:style w:type="numbering" w:default="1" w:styleId="NoList">
+    <w:name w:val="No List"/>
+    <w:uiPriority w:val="99"/>
+    <w:semiHidden/>
+    <w:unhideWhenUsed/>
+  </w:style>
+  <w:style w:type="character" w:customStyle="1" w:styleId="TitleChar">
     <w:name w:val="Title Char"/>
     <w:basedOn w:val="DefaultParagraphFont"/>
     <w:link w:val="Title"/>
     <w:uiPriority w:val="1"/>
     <w:qFormat/>
-    <w:rsid w:val="00e340da"/>
+    <w:rsid w:val="00E340DA"/>
     <w:rPr>
-      <w:rFonts w:ascii="Calibri Light" w:hAnsi="Calibri Light" w:eastAsia="" w:cs="" w:asciiTheme="majorHAnsi" w:cstheme="majorBidi" w:eastAsiaTheme="majorEastAsia" w:hAnsiTheme="majorHAnsi"/>
+      <w:rFonts w:asciiTheme="majorHAnsi" w:eastAsiaTheme="majorEastAsia" w:hAnsiTheme="majorHAnsi" w:cstheme="majorBidi"/>
       <w:caps/>
-      <w:color w:themeColor="text1" w:themeTint="a6" w:val="595959"/>
+      <w:color w:val="595959" w:themeColor="text1" w:themeTint="A6"/>
       <w:kern w:val="2"/>
       <w:sz w:val="70"/>
       <w:szCs w:val="56"/>
       <w14:ligatures w14:val="none"/>
     </w:rPr>
   </w:style>
-  <w:style w:type="character" w:styleId="SubtleReference1" w:customStyle="1">
+  <w:style w:type="character" w:customStyle="1" w:styleId="SubtleReference1">
     <w:name w:val="Subtle Reference1"/>
     <w:basedOn w:val="DefaultParagraphFont"/>
     <w:uiPriority w:val="10"/>
     <w:qFormat/>
-    <w:rsid w:val="00db6985"/>
+    <w:rsid w:val="00DB6985"/>
     <w:rPr>
       <w:b/>
       <w:smallCaps/>
-      <w:color w:themeColor="text1" w:themeTint="a6" w:val="595959"/>
+      <w:color w:val="595959" w:themeColor="text1" w:themeTint="A6"/>
     </w:rPr>
   </w:style>
-  <w:style w:type="character" w:styleId="jlqj4b" w:customStyle="1">
+  <w:style w:type="character" w:customStyle="1" w:styleId="jlqj4b">
     <w:name w:val="jlqj4b"/>
     <w:basedOn w:val="DefaultParagraphFont"/>
     <w:qFormat/>
-    <w:rsid w:val="00db6985"/>
-    <w:rPr/>
+    <w:rsid w:val="00DB6985"/>
   </w:style>
-  <w:style w:type="character" w:styleId="q4iawc" w:customStyle="1">
+  <w:style w:type="character" w:customStyle="1" w:styleId="q4iawc">
     <w:name w:val="q4iawc"/>
     <w:basedOn w:val="DefaultParagraphFont"/>
     <w:qFormat/>
-    <w:rsid w:val="00db6985"/>
-    <w:rPr/>
+    <w:rsid w:val="00DB6985"/>
   </w:style>
-  <w:style w:type="character" w:styleId="yieifb" w:customStyle="1">
+  <w:style w:type="character" w:customStyle="1" w:styleId="yieifb">
     <w:name w:val="yieifb"/>
     <w:basedOn w:val="DefaultParagraphFont"/>
     <w:qFormat/>
-    <w:rsid w:val="00db6985"/>
-    <w:rPr/>
+    <w:rsid w:val="00DB6985"/>
   </w:style>
-  <w:style w:type="character" w:styleId="badword" w:customStyle="1">
+  <w:style w:type="character" w:customStyle="1" w:styleId="badword">
     <w:name w:val="badword"/>
     <w:basedOn w:val="DefaultParagraphFont"/>
     <w:qFormat/>
-    <w:rsid w:val="00db6985"/>
-    <w:rPr/>
+    <w:rsid w:val="00DB6985"/>
   </w:style>
-  <w:style w:type="character" w:styleId="Bullets" w:customStyle="1">
+  <w:style w:type="character" w:customStyle="1" w:styleId="Bullets">
     <w:name w:val="Bullets"/>
     <w:qFormat/>
     <w:rPr>
-      <w:rFonts w:ascii="OpenSymbol" w:hAnsi="OpenSymbol" w:eastAsia="OpenSymbol" w:cs="OpenSymbol"/>
+      <w:rFonts w:ascii="OpenSymbol" w:eastAsia="OpenSymbol" w:hAnsi="OpenSymbol" w:cs="OpenSymbol"/>
     </w:rPr>
   </w:style>
   <w:style w:type="character" w:styleId="Hyperlink">
@@ -2015,17 +1919,17 @@
       <w:bCs/>
     </w:rPr>
   </w:style>
-  <w:style w:type="paragraph" w:styleId="Heading" w:customStyle="1">
+  <w:style w:type="paragraph" w:customStyle="1" w:styleId="Heading">
     <w:name w:val="Heading"/>
     <w:basedOn w:val="Normal"/>
     <w:next w:val="BodyText"/>
     <w:qFormat/>
     <w:pPr>
-      <w:keepNext w:val="true"/>
+      <w:keepNext/>
       <w:spacing w:before="240" w:after="120"/>
     </w:pPr>
     <w:rPr>
-      <w:rFonts w:ascii="Liberation Sans" w:hAnsi="Liberation Sans" w:eastAsia="Noto Sans CJK SC" w:cs="Lohit Devanagari"/>
+      <w:rFonts w:ascii="Liberation Sans" w:eastAsia="Noto Sans CJK SC" w:hAnsi="Liberation Sans" w:cs="Lohit Devanagari"/>
       <w:sz w:val="28"/>
       <w:szCs w:val="28"/>
     </w:rPr>
@@ -2034,20 +1938,18 @@
     <w:name w:val="Body Text"/>
     <w:basedOn w:val="Normal"/>
     <w:pPr>
-      <w:spacing w:lineRule="auto" w:line="276" w:before="0" w:after="140"/>
+      <w:spacing w:after="140" w:line="276" w:lineRule="auto"/>
     </w:pPr>
-    <w:rPr/>
   </w:style>
   <w:style w:type="paragraph" w:styleId="List">
     <w:name w:val="List"/>
     <w:basedOn w:val="BodyText"/>
-    <w:pPr/>
     <w:rPr>
       <w:rFonts w:cs="Lohit Devanagari"/>
     </w:rPr>
   </w:style>
   <w:style w:type="paragraph" w:styleId="Caption">
-    <w:name w:val="Caption"/>
+    <w:name w:val="caption"/>
     <w:basedOn w:val="Normal"/>
     <w:qFormat/>
     <w:pPr>
@@ -2062,7 +1964,7 @@
       <w:szCs w:val="24"/>
     </w:rPr>
   </w:style>
-  <w:style w:type="paragraph" w:styleId="Index" w:customStyle="1">
+  <w:style w:type="paragraph" w:customStyle="1" w:styleId="Index">
     <w:name w:val="Index"/>
     <w:basedOn w:val="Normal"/>
     <w:qFormat/>
@@ -2079,34 +1981,34 @@
     <w:link w:val="TitleChar"/>
     <w:uiPriority w:val="1"/>
     <w:qFormat/>
-    <w:rsid w:val="00e340da"/>
+    <w:rsid w:val="00E340DA"/>
     <w:pPr>
-      <w:spacing w:lineRule="auto" w:line="240" w:before="0" w:after="0"/>
+      <w:spacing w:after="0" w:line="240" w:lineRule="auto"/>
       <w:contextualSpacing/>
       <w:jc w:val="center"/>
     </w:pPr>
     <w:rPr>
-      <w:rFonts w:ascii="Calibri Light" w:hAnsi="Calibri Light" w:eastAsia="" w:cs="" w:asciiTheme="majorHAnsi" w:cstheme="majorBidi" w:eastAsiaTheme="majorEastAsia" w:hAnsiTheme="majorHAnsi"/>
+      <w:rFonts w:asciiTheme="majorHAnsi" w:eastAsiaTheme="majorEastAsia" w:hAnsiTheme="majorHAnsi" w:cstheme="majorBidi"/>
       <w:caps/>
-      <w:color w:themeColor="text1" w:themeTint="a6" w:val="595959"/>
+      <w:color w:val="595959" w:themeColor="text1" w:themeTint="A6"/>
       <w:sz w:val="70"/>
       <w:szCs w:val="56"/>
       <w14:ligatures w14:val="none"/>
     </w:rPr>
   </w:style>
-  <w:style w:type="paragraph" w:styleId="ContactInfoEmphasis" w:customStyle="1">
+  <w:style w:type="paragraph" w:customStyle="1" w:styleId="ContactInfoEmphasis">
     <w:name w:val="Contact Info Emphasis"/>
     <w:basedOn w:val="Normal"/>
     <w:uiPriority w:val="4"/>
     <w:qFormat/>
-    <w:rsid w:val="00e340da"/>
+    <w:rsid w:val="00E340DA"/>
     <w:pPr>
-      <w:spacing w:lineRule="auto" w:line="240" w:before="0" w:after="0"/>
+      <w:spacing w:after="0" w:line="240" w:lineRule="auto"/>
       <w:jc w:val="center"/>
     </w:pPr>
     <w:rPr>
       <w:b/>
-      <w:color w:themeColor="accent1" w:val="5B9BD5"/>
+      <w:color w:val="5B9BD5" w:themeColor="accent1"/>
       <w:kern w:val="0"/>
       <w14:ligatures w14:val="none"/>
     </w:rPr>
@@ -2117,91 +2019,70 @@
     <w:uiPriority w:val="34"/>
     <w:unhideWhenUsed/>
     <w:qFormat/>
-    <w:rsid w:val="00db6985"/>
+    <w:rsid w:val="00DB6985"/>
     <w:pPr>
-      <w:spacing w:lineRule="auto" w:line="240" w:before="0" w:after="0"/>
+      <w:spacing w:after="0" w:line="240" w:lineRule="auto"/>
       <w:ind w:left="720"/>
       <w:contextualSpacing/>
     </w:pPr>
     <w:rPr>
-      <w:color w:themeColor="text1" w:themeTint="a6" w:val="595959"/>
+      <w:color w:val="595959" w:themeColor="text1" w:themeTint="A6"/>
       <w:kern w:val="0"/>
       <w14:ligatures w14:val="none"/>
     </w:rPr>
-  </w:style>
-  <w:style w:type="numbering" w:styleId="NoList" w:default="1">
-    <w:name w:val="No List"/>
-    <w:uiPriority w:val="99"/>
-    <w:semiHidden/>
-    <w:unhideWhenUsed/>
-    <w:qFormat/>
-  </w:style>
-  <w:style w:type="table" w:default="1" w:styleId="TableNormal">
-    <w:name w:val="Normal Table"/>
-    <w:uiPriority w:val="99"/>
-    <w:semiHidden/>
-    <w:unhideWhenUsed/>
-    <w:tblPr>
-      <w:tblCellMar>
-        <w:top w:w="0" w:type="dxa"/>
-        <w:left w:w="108" w:type="dxa"/>
-        <w:bottom w:w="0" w:type="dxa"/>
-        <w:right w:w="108" w:type="dxa"/>
-      </w:tblCellMar>
-    </w:tblPr>
   </w:style>
 </w:styles>
 </file>
 
 <file path=word/theme/theme1.xml><?xml version="1.0" encoding="utf-8"?>
-<a:theme xmlns:a="http://schemas.openxmlformats.org/drawingml/2006/main" xmlns:r="http://schemas.openxmlformats.org/officeDocument/2006/relationships" name="Office Theme">
+<a:theme xmlns:a="http://schemas.openxmlformats.org/drawingml/2006/main" name="Office Theme">
   <a:themeElements>
     <a:clrScheme name="Office">
       <a:dk1>
         <a:srgbClr val="000000"/>
       </a:dk1>
       <a:lt1>
-        <a:srgbClr val="ffffff"/>
+        <a:srgbClr val="FFFFFF"/>
       </a:lt1>
       <a:dk2>
-        <a:srgbClr val="44546a"/>
+        <a:srgbClr val="44546A"/>
       </a:dk2>
       <a:lt2>
-        <a:srgbClr val="e7e6e6"/>
+        <a:srgbClr val="E7E6E6"/>
       </a:lt2>
       <a:accent1>
-        <a:srgbClr val="5b9bd5"/>
+        <a:srgbClr val="5B9BD5"/>
       </a:accent1>
       <a:accent2>
-        <a:srgbClr val="ed7d31"/>
+        <a:srgbClr val="ED7D31"/>
       </a:accent2>
       <a:accent3>
-        <a:srgbClr val="a5a5a5"/>
+        <a:srgbClr val="A5A5A5"/>
       </a:accent3>
       <a:accent4>
-        <a:srgbClr val="ffc000"/>
+        <a:srgbClr val="FFC000"/>
       </a:accent4>
       <a:accent5>
-        <a:srgbClr val="4472c4"/>
+        <a:srgbClr val="4472C4"/>
       </a:accent5>
       <a:accent6>
-        <a:srgbClr val="70ad47"/>
+        <a:srgbClr val="70AD47"/>
       </a:accent6>
       <a:hlink>
-        <a:srgbClr val="0563c1"/>
+        <a:srgbClr val="0563C1"/>
       </a:hlink>
       <a:folHlink>
-        <a:srgbClr val="954f72"/>
+        <a:srgbClr val="954F72"/>
       </a:folHlink>
     </a:clrScheme>
     <a:fontScheme name="Office">
       <a:majorFont>
-        <a:latin typeface="Calibri Light" panose="020F0302020204030204" pitchFamily="0" charset="1"/>
+        <a:latin typeface="Calibri Light" panose="020F0302020204030204"/>
         <a:ea typeface=""/>
         <a:cs typeface=""/>
       </a:majorFont>
       <a:minorFont>
-        <a:latin typeface="Calibri" panose="020F0502020204030204" pitchFamily="0" charset="1"/>
+        <a:latin typeface="Calibri" panose="020F0502020204030204"/>
         <a:ea typeface=""/>
         <a:cs typeface=""/>
       </a:minorFont>
@@ -2233,7 +2114,7 @@
             </a:gs>
           </a:gsLst>
           <a:lin ang="5400000" scaled="0"/>
-          <a:tileRect l="0" t="0" r="0" b="0"/>
+          <a:tileRect/>
         </a:gradFill>
         <a:gradFill>
           <a:gsLst>
@@ -2257,7 +2138,7 @@
             </a:gs>
           </a:gsLst>
           <a:lin ang="5400000" scaled="0"/>
-          <a:tileRect l="0" t="0" r="0" b="0"/>
+          <a:tileRect/>
         </a:gradFill>
       </a:fillStyleLst>
       <a:lnStyleLst>
@@ -2317,10 +2198,12 @@
             </a:gs>
           </a:gsLst>
           <a:lin ang="5400000" scaled="0"/>
-          <a:tileRect l="0" t="0" r="0" b="0"/>
+          <a:tileRect/>
         </a:gradFill>
       </a:bgFillStyleLst>
     </a:fmtScheme>
   </a:themeElements>
+  <a:objectDefaults/>
+  <a:extraClrSchemeLst/>
 </a:theme>
 </file>
</xml_diff>

<commit_message>
update resume add gpa
</commit_message>
<xml_diff>
--- a/resume.docx
+++ b/resume.docx
@@ -1,10 +1,11 @@
 
 <file path=word/document.xml><?xml version="1.0" encoding="utf-8"?>
-<w:document xmlns:wpc="http://schemas.microsoft.com/office/word/2010/wordprocessingCanvas" xmlns:cx="http://schemas.microsoft.com/office/drawing/2014/chartex" xmlns:cx1="http://schemas.microsoft.com/office/drawing/2015/9/8/chartex" xmlns:cx2="http://schemas.microsoft.com/office/drawing/2015/10/21/chartex" xmlns:cx3="http://schemas.microsoft.com/office/drawing/2016/5/9/chartex" xmlns:cx4="http://schemas.microsoft.com/office/drawing/2016/5/10/chartex" xmlns:cx5="http://schemas.microsoft.com/office/drawing/2016/5/11/chartex" xmlns:cx6="http://schemas.microsoft.com/office/drawing/2016/5/12/chartex" xmlns:cx7="http://schemas.microsoft.com/office/drawing/2016/5/13/chartex" xmlns:cx8="http://schemas.microsoft.com/office/drawing/2016/5/14/chartex" xmlns:mc="http://schemas.openxmlformats.org/markup-compatibility/2006" xmlns:aink="http://schemas.microsoft.com/office/drawing/2016/ink" xmlns:am3d="http://schemas.microsoft.com/office/drawing/2017/model3d" xmlns:o="urn:schemas-microsoft-com:office:office" xmlns:oel="http://schemas.microsoft.com/office/2019/extlst" xmlns:r="http://schemas.openxmlformats.org/officeDocument/2006/relationships" xmlns:m="http://schemas.openxmlformats.org/officeDocument/2006/math" xmlns:v="urn:schemas-microsoft-com:vml" xmlns:wp14="http://schemas.microsoft.com/office/word/2010/wordprocessingDrawing" xmlns:wp="http://schemas.openxmlformats.org/drawingml/2006/wordprocessingDrawing" xmlns:w10="urn:schemas-microsoft-com:office:word" xmlns:w="http://schemas.openxmlformats.org/wordprocessingml/2006/main" xmlns:w14="http://schemas.microsoft.com/office/word/2010/wordml" xmlns:w15="http://schemas.microsoft.com/office/word/2012/wordml" xmlns:w16cex="http://schemas.microsoft.com/office/word/2018/wordml/cex" xmlns:w16cid="http://schemas.microsoft.com/office/word/2016/wordml/cid" xmlns:w16="http://schemas.microsoft.com/office/word/2018/wordml" xmlns:w16du="http://schemas.microsoft.com/office/word/2023/wordml/word16du" xmlns:w16sdtdh="http://schemas.microsoft.com/office/word/2020/wordml/sdtdatahash" xmlns:w16sdtfl="http://schemas.microsoft.com/office/word/2024/wordml/sdtformatlock" xmlns:w16se="http://schemas.microsoft.com/office/word/2015/wordml/symex" xmlns:wpg="http://schemas.microsoft.com/office/word/2010/wordprocessingGroup" xmlns:wpi="http://schemas.microsoft.com/office/word/2010/wordprocessingInk" xmlns:wne="http://schemas.microsoft.com/office/word/2006/wordml" xmlns:wps="http://schemas.microsoft.com/office/word/2010/wordprocessingShape" mc:Ignorable="w14 w15 w16se w16cid w16 w16cex w16sdtdh w16sdtfl w16du wp14">
+<w:document xmlns:o="urn:schemas-microsoft-com:office:office" xmlns:r="http://schemas.openxmlformats.org/officeDocument/2006/relationships" xmlns:v="urn:schemas-microsoft-com:vml" xmlns:w="http://schemas.openxmlformats.org/wordprocessingml/2006/main" xmlns:w10="urn:schemas-microsoft-com:office:word" xmlns:wp="http://schemas.openxmlformats.org/drawingml/2006/wordprocessingDrawing" xmlns:wps="http://schemas.microsoft.com/office/word/2010/wordprocessingShape" xmlns:wpg="http://schemas.microsoft.com/office/word/2010/wordprocessingGroup" xmlns:mc="http://schemas.openxmlformats.org/markup-compatibility/2006" xmlns:wp14="http://schemas.microsoft.com/office/word/2010/wordprocessingDrawing" xmlns:w14="http://schemas.microsoft.com/office/word/2010/wordml" xmlns:w15="http://schemas.microsoft.com/office/word/2012/wordml" mc:Ignorable="w14 wp14 w15">
   <w:body>
     <w:p>
       <w:pPr>
-        <w:spacing w:after="120" w:line="240" w:lineRule="auto"/>
+        <w:pStyle w:val="Normal"/>
+        <w:spacing w:lineRule="auto" w:line="240" w:before="0" w:after="120"/>
         <w:jc w:val="center"/>
         <w:rPr>
           <w:rFonts w:ascii="Times New Roman" w:hAnsi="Times New Roman" w:cs="Times New Roman"/>
@@ -16,7 +17,7 @@
       </w:pPr>
       <w:r>
         <w:rPr>
-          <w:rFonts w:ascii="Times New Roman" w:hAnsi="Times New Roman" w:cs="Times New Roman"/>
+          <w:rFonts w:cs="Times New Roman" w:ascii="Times New Roman" w:hAnsi="Times New Roman"/>
           <w:b/>
           <w:bCs/>
           <w:sz w:val="40"/>
@@ -27,10 +28,11 @@
     </w:p>
     <w:p>
       <w:pPr>
+        <w:pStyle w:val="Normal"/>
         <w:pBdr>
           <w:bottom w:val="single" w:sz="4" w:space="1" w:color="000000"/>
         </w:pBdr>
-        <w:spacing w:after="173" w:line="240" w:lineRule="auto"/>
+        <w:spacing w:lineRule="auto" w:line="240" w:before="0" w:after="173"/>
         <w:jc w:val="center"/>
         <w:rPr>
           <w:rFonts w:ascii="Times New Roman" w:hAnsi="Times New Roman" w:cs="Times New Roman"/>
@@ -41,7 +43,7 @@
       <w:bookmarkStart w:id="0" w:name="__DdeLink__57_255574347"/>
       <w:r>
         <w:rPr>
-          <w:rFonts w:ascii="Times New Roman" w:hAnsi="Times New Roman" w:cs="Times New Roman"/>
+          <w:rFonts w:cs="Times New Roman" w:ascii="Times New Roman" w:hAnsi="Times New Roman"/>
           <w:sz w:val="24"/>
           <w:szCs w:val="24"/>
         </w:rPr>
@@ -50,7 +52,7 @@
       <w:bookmarkStart w:id="1" w:name="__DdeLink__54_2781935950"/>
       <w:r>
         <w:rPr>
-          <w:rFonts w:ascii="Times New Roman" w:hAnsi="Times New Roman" w:cs="Times New Roman"/>
+          <w:rFonts w:cs="Times New Roman" w:ascii="Times New Roman" w:hAnsi="Times New Roman"/>
           <w:sz w:val="24"/>
           <w:szCs w:val="24"/>
         </w:rPr>
@@ -60,17 +62,17 @@
       <w:bookmarkEnd w:id="1"/>
       <w:r>
         <w:rPr>
-          <w:rFonts w:ascii="Times New Roman" w:hAnsi="Times New Roman" w:cs="Times New Roman"/>
+          <w:rFonts w:cs="Times New Roman" w:ascii="Times New Roman" w:hAnsi="Times New Roman"/>
           <w:sz w:val="24"/>
           <w:szCs w:val="24"/>
         </w:rPr>
         <w:t xml:space="preserve"> </w:t>
       </w:r>
-      <w:hyperlink r:id="rId5">
+      <w:hyperlink r:id="rId2">
         <w:r>
           <w:rPr>
             <w:rStyle w:val="Hyperlink"/>
-            <w:rFonts w:ascii="Times New Roman" w:hAnsi="Times New Roman" w:cs="Times New Roman"/>
+            <w:rFonts w:cs="Times New Roman" w:ascii="Times New Roman" w:hAnsi="Times New Roman"/>
             <w:sz w:val="24"/>
             <w:szCs w:val="24"/>
           </w:rPr>
@@ -80,18 +82,18 @@
       <w:bookmarkStart w:id="2" w:name="__DdeLink__104_255574347"/>
       <w:r>
         <w:rPr>
-          <w:rFonts w:ascii="Times New Roman" w:hAnsi="Times New Roman" w:cs="Times New Roman"/>
+          <w:rFonts w:cs="Times New Roman" w:ascii="Times New Roman" w:hAnsi="Times New Roman"/>
           <w:sz w:val="24"/>
           <w:szCs w:val="24"/>
         </w:rPr>
         <w:t xml:space="preserve"> - </w:t>
       </w:r>
-      <w:hyperlink r:id="rId6">
+      <w:hyperlink r:id="rId3">
         <w:bookmarkEnd w:id="2"/>
         <w:r>
           <w:rPr>
             <w:rStyle w:val="Hyperlink"/>
-            <w:rFonts w:ascii="Times New Roman" w:hAnsi="Times New Roman" w:cs="Times New Roman"/>
+            <w:rFonts w:cs="Times New Roman" w:ascii="Times New Roman" w:hAnsi="Times New Roman"/>
             <w:sz w:val="24"/>
             <w:szCs w:val="24"/>
           </w:rPr>
@@ -101,10 +103,11 @@
     </w:p>
     <w:p>
       <w:pPr>
+        <w:pStyle w:val="Normal"/>
         <w:pBdr>
           <w:bottom w:val="single" w:sz="4" w:space="1" w:color="000000"/>
         </w:pBdr>
-        <w:spacing w:after="120" w:line="240" w:lineRule="auto"/>
+        <w:spacing w:lineRule="auto" w:line="240" w:before="0" w:after="120"/>
         <w:rPr>
           <w:rFonts w:ascii="Times New Roman" w:hAnsi="Times New Roman" w:cs="Times New Roman"/>
           <w:b/>
@@ -116,7 +119,7 @@
       <w:bookmarkStart w:id="3" w:name="__DdeLink__114_255574347"/>
       <w:r>
         <w:rPr>
-          <w:rFonts w:ascii="Times New Roman" w:hAnsi="Times New Roman" w:cs="Times New Roman"/>
+          <w:rFonts w:cs="Times New Roman" w:ascii="Times New Roman" w:hAnsi="Times New Roman"/>
           <w:b/>
           <w:bCs/>
           <w:sz w:val="24"/>
@@ -127,15 +130,18 @@
     </w:p>
     <w:p>
       <w:pPr>
-        <w:tabs>
-          <w:tab w:val="right" w:pos="9360"/>
-        </w:tabs>
-        <w:spacing w:after="86" w:line="240" w:lineRule="auto"/>
+        <w:pStyle w:val="Normal"/>
+        <w:tabs>
+          <w:tab w:val="clear" w:pos="720"/>
+          <w:tab w:val="right" w:pos="9360" w:leader="none"/>
+        </w:tabs>
+        <w:spacing w:lineRule="auto" w:line="240" w:before="0" w:after="86"/>
+        <w:rPr/>
       </w:pPr>
       <w:r>
         <w:rPr>
           <w:rStyle w:val="Hyperlink"/>
-          <w:rFonts w:ascii="Times New Roman" w:hAnsi="Times New Roman" w:cs="Times New Roman"/>
+          <w:rFonts w:cs="Times New Roman" w:ascii="Times New Roman" w:hAnsi="Times New Roman"/>
           <w:b/>
           <w:bCs/>
           <w:color w:val="000000"/>
@@ -147,7 +153,7 @@
       </w:r>
       <w:r>
         <w:rPr>
-          <w:rFonts w:ascii="Times New Roman" w:hAnsi="Times New Roman" w:cs="Times New Roman"/>
+          <w:rFonts w:cs="Times New Roman" w:ascii="Times New Roman" w:hAnsi="Times New Roman"/>
           <w:sz w:val="24"/>
           <w:szCs w:val="24"/>
         </w:rPr>
@@ -157,16 +163,19 @@
     </w:p>
     <w:p>
       <w:pPr>
-        <w:tabs>
-          <w:tab w:val="right" w:pos="9360"/>
-        </w:tabs>
-        <w:spacing w:after="86" w:line="240" w:lineRule="auto"/>
-      </w:pPr>
-      <w:hyperlink r:id="rId7">
+        <w:pStyle w:val="Normal"/>
+        <w:tabs>
+          <w:tab w:val="clear" w:pos="720"/>
+          <w:tab w:val="right" w:pos="9360" w:leader="none"/>
+        </w:tabs>
+        <w:spacing w:lineRule="auto" w:line="240" w:before="0" w:after="86"/>
+        <w:rPr/>
+      </w:pPr>
+      <w:hyperlink r:id="rId4">
         <w:r>
           <w:rPr>
             <w:rStyle w:val="Hyperlink"/>
-            <w:rFonts w:ascii="Times New Roman" w:hAnsi="Times New Roman" w:cs="Times New Roman"/>
+            <w:rFonts w:cs="Times New Roman" w:ascii="Times New Roman" w:hAnsi="Times New Roman"/>
             <w:sz w:val="24"/>
             <w:szCs w:val="24"/>
           </w:rPr>
@@ -175,7 +184,7 @@
       </w:hyperlink>
       <w:r>
         <w:rPr>
-          <w:rFonts w:ascii="Times New Roman" w:hAnsi="Times New Roman" w:cs="Times New Roman"/>
+          <w:rFonts w:cs="Times New Roman" w:ascii="Times New Roman" w:hAnsi="Times New Roman"/>
           <w:sz w:val="24"/>
           <w:szCs w:val="24"/>
         </w:rPr>
@@ -189,12 +198,14 @@
           <w:ilvl w:val="0"/>
           <w:numId w:val="1"/>
         </w:numPr>
-        <w:spacing w:after="173"/>
-        <w:ind w:left="360"/>
-      </w:pPr>
-      <w:r>
-        <w:rPr>
-          <w:rFonts w:ascii="Times New Roman" w:hAnsi="Times New Roman" w:cs="Times New Roman"/>
+        <w:spacing w:before="0" w:after="173"/>
+        <w:ind w:hanging="360" w:left="360"/>
+        <w:contextualSpacing/>
+        <w:rPr/>
+      </w:pPr>
+      <w:r>
+        <w:rPr>
+          <w:rFonts w:cs="Times New Roman" w:ascii="Times New Roman" w:hAnsi="Times New Roman"/>
           <w:color w:val="auto"/>
           <w:sz w:val="24"/>
           <w:szCs w:val="24"/>
@@ -209,10 +220,11 @@
           <w:ilvl w:val="0"/>
           <w:numId w:val="1"/>
         </w:numPr>
-        <w:spacing w:after="115"/>
-        <w:ind w:left="360"/>
-        <w:rPr>
-          <w:rFonts w:ascii="Times New Roman" w:eastAsia="Calibri" w:hAnsi="Times New Roman" w:cs="Times New Roman"/>
+        <w:spacing w:before="0" w:after="115"/>
+        <w:ind w:hanging="360" w:left="360"/>
+        <w:contextualSpacing/>
+        <w:rPr>
+          <w:rFonts w:ascii="Times New Roman" w:hAnsi="Times New Roman" w:eastAsia="Calibri" w:cs="Times New Roman"/>
           <w:color w:val="auto"/>
           <w:sz w:val="24"/>
           <w:szCs w:val="24"/>
@@ -220,7 +232,7 @@
       </w:pPr>
       <w:r>
         <w:rPr>
-          <w:rFonts w:ascii="Times New Roman" w:eastAsia="Calibri" w:hAnsi="Times New Roman" w:cs="Times New Roman"/>
+          <w:rFonts w:eastAsia="Calibri" w:cs="Times New Roman" w:ascii="Times New Roman" w:hAnsi="Times New Roman"/>
           <w:color w:val="auto"/>
           <w:sz w:val="24"/>
           <w:szCs w:val="24"/>
@@ -230,9 +242,9 @@
       <w:r>
         <w:rPr>
           <w:rStyle w:val="Strong"/>
-          <w:rFonts w:ascii="Times New Roman" w:eastAsia="Calibri" w:hAnsi="Times New Roman" w:cs="Times New Roman"/>
-          <w:b w:val="0"/>
-          <w:bCs w:val="0"/>
+          <w:rFonts w:eastAsia="Calibri" w:cs="Times New Roman" w:ascii="Times New Roman" w:hAnsi="Times New Roman"/>
+          <w:b w:val="false"/>
+          <w:bCs w:val="false"/>
           <w:color w:val="auto"/>
           <w:sz w:val="24"/>
           <w:szCs w:val="24"/>
@@ -241,7 +253,7 @@
       </w:r>
       <w:r>
         <w:rPr>
-          <w:rFonts w:ascii="Times New Roman" w:eastAsia="Calibri" w:hAnsi="Times New Roman" w:cs="Times New Roman"/>
+          <w:rFonts w:eastAsia="Calibri" w:cs="Times New Roman" w:ascii="Times New Roman" w:hAnsi="Times New Roman"/>
           <w:color w:val="auto"/>
           <w:sz w:val="24"/>
           <w:szCs w:val="24"/>
@@ -251,19 +263,21 @@
     </w:p>
     <w:p>
       <w:pPr>
-        <w:tabs>
-          <w:tab w:val="right" w:pos="9360"/>
-        </w:tabs>
-        <w:spacing w:after="86" w:line="240" w:lineRule="auto"/>
-        <w:rPr>
-          <w:rFonts w:ascii="Times New Roman" w:hAnsi="Times New Roman" w:cs="Times New Roman"/>
-          <w:sz w:val="24"/>
-          <w:szCs w:val="24"/>
-        </w:rPr>
-      </w:pPr>
-      <w:r>
-        <w:rPr>
-          <w:rFonts w:ascii="Times New Roman" w:hAnsi="Times New Roman" w:cs="Times New Roman"/>
+        <w:pStyle w:val="Normal"/>
+        <w:tabs>
+          <w:tab w:val="clear" w:pos="720"/>
+          <w:tab w:val="right" w:pos="9360" w:leader="none"/>
+        </w:tabs>
+        <w:spacing w:lineRule="auto" w:line="240" w:before="0" w:after="86"/>
+        <w:rPr>
+          <w:rFonts w:ascii="Times New Roman" w:hAnsi="Times New Roman" w:cs="Times New Roman"/>
+          <w:sz w:val="24"/>
+          <w:szCs w:val="24"/>
+        </w:rPr>
+      </w:pPr>
+      <w:r>
+        <w:rPr>
+          <w:rFonts w:cs="Times New Roman" w:ascii="Times New Roman" w:hAnsi="Times New Roman"/>
           <w:b/>
           <w:bCs/>
           <w:sz w:val="24"/>
@@ -273,7 +287,7 @@
       </w:r>
       <w:r>
         <w:rPr>
-          <w:rFonts w:ascii="Times New Roman" w:hAnsi="Times New Roman" w:cs="Times New Roman"/>
+          <w:rFonts w:cs="Times New Roman" w:ascii="Times New Roman" w:hAnsi="Times New Roman"/>
           <w:sz w:val="24"/>
           <w:szCs w:val="24"/>
         </w:rPr>
@@ -283,21 +297,23 @@
     </w:p>
     <w:p>
       <w:pPr>
-        <w:tabs>
-          <w:tab w:val="right" w:pos="9360"/>
-        </w:tabs>
-        <w:spacing w:after="86" w:line="240" w:lineRule="auto"/>
-        <w:rPr>
-          <w:rFonts w:ascii="Times New Roman" w:hAnsi="Times New Roman" w:cs="Times New Roman"/>
-          <w:sz w:val="24"/>
-          <w:szCs w:val="24"/>
-        </w:rPr>
-      </w:pPr>
-      <w:hyperlink r:id="rId8">
+        <w:pStyle w:val="Normal"/>
+        <w:tabs>
+          <w:tab w:val="clear" w:pos="720"/>
+          <w:tab w:val="right" w:pos="9360" w:leader="none"/>
+        </w:tabs>
+        <w:spacing w:lineRule="auto" w:line="240" w:before="0" w:after="86"/>
+        <w:rPr>
+          <w:rFonts w:ascii="Times New Roman" w:hAnsi="Times New Roman" w:cs="Times New Roman"/>
+          <w:sz w:val="24"/>
+          <w:szCs w:val="24"/>
+        </w:rPr>
+      </w:pPr>
+      <w:hyperlink r:id="rId5">
         <w:r>
           <w:rPr>
             <w:rStyle w:val="Hyperlink"/>
-            <w:rFonts w:ascii="Times New Roman" w:hAnsi="Times New Roman" w:cs="Times New Roman"/>
+            <w:rFonts w:cs="Times New Roman" w:ascii="Times New Roman" w:hAnsi="Times New Roman"/>
             <w:sz w:val="24"/>
             <w:szCs w:val="24"/>
           </w:rPr>
@@ -306,7 +322,7 @@
       </w:hyperlink>
       <w:r>
         <w:rPr>
-          <w:rFonts w:ascii="Times New Roman" w:hAnsi="Times New Roman" w:cs="Times New Roman"/>
+          <w:rFonts w:cs="Times New Roman" w:ascii="Times New Roman" w:hAnsi="Times New Roman"/>
           <w:sz w:val="24"/>
           <w:szCs w:val="24"/>
         </w:rPr>
@@ -320,12 +336,14 @@
           <w:ilvl w:val="0"/>
           <w:numId w:val="1"/>
         </w:numPr>
-        <w:spacing w:after="86"/>
-        <w:ind w:left="360"/>
-      </w:pPr>
-      <w:r>
-        <w:rPr>
-          <w:rFonts w:ascii="Times New Roman" w:hAnsi="Times New Roman" w:cs="Times New Roman"/>
+        <w:spacing w:before="0" w:after="86"/>
+        <w:ind w:hanging="360" w:left="360"/>
+        <w:contextualSpacing/>
+        <w:rPr/>
+      </w:pPr>
+      <w:r>
+        <w:rPr>
+          <w:rFonts w:cs="Times New Roman" w:ascii="Times New Roman" w:hAnsi="Times New Roman"/>
           <w:color w:val="auto"/>
           <w:sz w:val="24"/>
           <w:szCs w:val="24"/>
@@ -340,12 +358,14 @@
           <w:ilvl w:val="0"/>
           <w:numId w:val="1"/>
         </w:numPr>
-        <w:spacing w:after="115"/>
-        <w:ind w:left="360"/>
-      </w:pPr>
-      <w:r>
-        <w:rPr>
-          <w:rFonts w:ascii="Times New Roman" w:hAnsi="Times New Roman" w:cs="Times New Roman"/>
+        <w:spacing w:before="0" w:after="115"/>
+        <w:ind w:hanging="360" w:left="360"/>
+        <w:contextualSpacing/>
+        <w:rPr/>
+      </w:pPr>
+      <w:r>
+        <w:rPr>
+          <w:rFonts w:cs="Times New Roman" w:ascii="Times New Roman" w:hAnsi="Times New Roman"/>
           <w:color w:val="auto"/>
           <w:sz w:val="24"/>
           <w:szCs w:val="24"/>
@@ -355,19 +375,21 @@
     </w:p>
     <w:p>
       <w:pPr>
-        <w:tabs>
-          <w:tab w:val="right" w:pos="9360"/>
-        </w:tabs>
-        <w:spacing w:after="86" w:line="240" w:lineRule="auto"/>
-        <w:rPr>
-          <w:rFonts w:ascii="Times New Roman" w:hAnsi="Times New Roman" w:cs="Times New Roman"/>
-          <w:sz w:val="24"/>
-          <w:szCs w:val="24"/>
-        </w:rPr>
-      </w:pPr>
-      <w:r>
-        <w:rPr>
-          <w:rFonts w:ascii="Times New Roman" w:hAnsi="Times New Roman" w:cs="Times New Roman"/>
+        <w:pStyle w:val="Normal"/>
+        <w:tabs>
+          <w:tab w:val="clear" w:pos="720"/>
+          <w:tab w:val="right" w:pos="9360" w:leader="none"/>
+        </w:tabs>
+        <w:spacing w:lineRule="auto" w:line="240" w:before="0" w:after="86"/>
+        <w:rPr>
+          <w:rFonts w:ascii="Times New Roman" w:hAnsi="Times New Roman" w:cs="Times New Roman"/>
+          <w:sz w:val="24"/>
+          <w:szCs w:val="24"/>
+        </w:rPr>
+      </w:pPr>
+      <w:r>
+        <w:rPr>
+          <w:rFonts w:cs="Times New Roman" w:ascii="Times New Roman" w:hAnsi="Times New Roman"/>
           <w:b/>
           <w:bCs/>
           <w:sz w:val="24"/>
@@ -377,7 +399,7 @@
       </w:r>
       <w:r>
         <w:rPr>
-          <w:rFonts w:ascii="Times New Roman" w:hAnsi="Times New Roman" w:cs="Times New Roman"/>
+          <w:rFonts w:cs="Times New Roman" w:ascii="Times New Roman" w:hAnsi="Times New Roman"/>
           <w:sz w:val="24"/>
           <w:szCs w:val="24"/>
         </w:rPr>
@@ -388,19 +410,21 @@
     </w:p>
     <w:p>
       <w:pPr>
-        <w:tabs>
-          <w:tab w:val="right" w:pos="9360"/>
-        </w:tabs>
-        <w:spacing w:after="86" w:line="240" w:lineRule="auto"/>
-        <w:rPr>
-          <w:rFonts w:ascii="Times New Roman" w:hAnsi="Times New Roman" w:cs="Times New Roman"/>
-          <w:sz w:val="24"/>
-          <w:szCs w:val="24"/>
-        </w:rPr>
-      </w:pPr>
-      <w:r>
-        <w:rPr>
-          <w:rFonts w:ascii="Times New Roman" w:hAnsi="Times New Roman" w:cs="Times New Roman"/>
+        <w:pStyle w:val="Normal"/>
+        <w:tabs>
+          <w:tab w:val="clear" w:pos="720"/>
+          <w:tab w:val="right" w:pos="9360" w:leader="none"/>
+        </w:tabs>
+        <w:spacing w:lineRule="auto" w:line="240" w:before="0" w:after="86"/>
+        <w:rPr>
+          <w:rFonts w:ascii="Times New Roman" w:hAnsi="Times New Roman" w:cs="Times New Roman"/>
+          <w:sz w:val="24"/>
+          <w:szCs w:val="24"/>
+        </w:rPr>
+      </w:pPr>
+      <w:r>
+        <w:rPr>
+          <w:rFonts w:cs="Times New Roman" w:ascii="Times New Roman" w:hAnsi="Times New Roman"/>
           <w:sz w:val="24"/>
           <w:szCs w:val="24"/>
         </w:rPr>
@@ -408,7 +432,7 @@
       </w:r>
       <w:r>
         <w:rPr>
-          <w:rFonts w:ascii="Times New Roman" w:hAnsi="Times New Roman" w:cs="Times New Roman"/>
+          <w:rFonts w:cs="Times New Roman" w:ascii="Times New Roman" w:hAnsi="Times New Roman"/>
           <w:b/>
           <w:bCs/>
           <w:sz w:val="24"/>
@@ -418,7 +442,7 @@
       </w:r>
       <w:r>
         <w:rPr>
-          <w:rFonts w:ascii="Times New Roman" w:hAnsi="Times New Roman" w:cs="Times New Roman"/>
+          <w:rFonts w:cs="Times New Roman" w:ascii="Times New Roman" w:hAnsi="Times New Roman"/>
           <w:sz w:val="24"/>
           <w:szCs w:val="24"/>
         </w:rPr>
@@ -426,7 +450,7 @@
       </w:r>
       <w:r>
         <w:rPr>
-          <w:rFonts w:ascii="Times New Roman" w:hAnsi="Times New Roman" w:cs="Times New Roman"/>
+          <w:rFonts w:cs="Times New Roman" w:ascii="Times New Roman" w:hAnsi="Times New Roman"/>
           <w:b/>
           <w:bCs/>
           <w:sz w:val="24"/>
@@ -437,7 +461,7 @@
       <w:bookmarkStart w:id="4" w:name="__DdeLink__117_255574347"/>
       <w:r>
         <w:rPr>
-          <w:rFonts w:ascii="Times New Roman" w:hAnsi="Times New Roman" w:cs="Times New Roman"/>
+          <w:rFonts w:cs="Times New Roman" w:ascii="Times New Roman" w:hAnsi="Times New Roman"/>
           <w:sz w:val="24"/>
           <w:szCs w:val="24"/>
         </w:rPr>
@@ -446,7 +470,7 @@
       <w:bookmarkEnd w:id="4"/>
       <w:r>
         <w:rPr>
-          <w:rFonts w:ascii="Times New Roman" w:hAnsi="Times New Roman" w:cs="Times New Roman"/>
+          <w:rFonts w:cs="Times New Roman" w:ascii="Times New Roman" w:hAnsi="Times New Roman"/>
           <w:sz w:val="24"/>
           <w:szCs w:val="24"/>
         </w:rPr>
@@ -460,8 +484,9 @@
           <w:ilvl w:val="0"/>
           <w:numId w:val="1"/>
         </w:numPr>
-        <w:spacing w:after="120"/>
-        <w:ind w:left="360"/>
+        <w:spacing w:before="0" w:after="120"/>
+        <w:ind w:hanging="360" w:left="360"/>
+        <w:contextualSpacing/>
         <w:rPr>
           <w:rFonts w:ascii="Times New Roman" w:hAnsi="Times New Roman" w:cs="Times New Roman"/>
           <w:color w:val="auto"/>
@@ -471,7 +496,7 @@
       </w:pPr>
       <w:r>
         <w:rPr>
-          <w:rFonts w:ascii="Times New Roman" w:hAnsi="Times New Roman" w:cs="Times New Roman"/>
+          <w:rFonts w:cs="Times New Roman" w:ascii="Times New Roman" w:hAnsi="Times New Roman"/>
           <w:color w:val="auto"/>
           <w:sz w:val="24"/>
           <w:szCs w:val="24"/>
@@ -486,8 +511,9 @@
           <w:ilvl w:val="0"/>
           <w:numId w:val="1"/>
         </w:numPr>
-        <w:spacing w:after="120"/>
-        <w:ind w:left="360"/>
+        <w:spacing w:before="0" w:after="120"/>
+        <w:ind w:hanging="360" w:left="360"/>
+        <w:contextualSpacing/>
         <w:rPr>
           <w:rFonts w:ascii="Times New Roman" w:hAnsi="Times New Roman"/>
           <w:color w:val="auto"/>
@@ -512,8 +538,9 @@
           <w:ilvl w:val="0"/>
           <w:numId w:val="1"/>
         </w:numPr>
-        <w:spacing w:after="120"/>
-        <w:ind w:left="360"/>
+        <w:spacing w:before="0" w:after="120"/>
+        <w:ind w:hanging="360" w:left="360"/>
+        <w:contextualSpacing/>
         <w:rPr>
           <w:rFonts w:ascii="Times New Roman" w:hAnsi="Times New Roman" w:cs="Times New Roman"/>
           <w:color w:val="auto"/>
@@ -523,22 +550,23 @@
       </w:pPr>
       <w:r>
         <w:rPr>
-          <w:rFonts w:ascii="Times New Roman" w:hAnsi="Times New Roman" w:cs="Times New Roman"/>
+          <w:rFonts w:cs="Times New Roman" w:ascii="Times New Roman" w:hAnsi="Times New Roman"/>
           <w:color w:val="auto"/>
           <w:sz w:val="24"/>
           <w:szCs w:val="24"/>
         </w:rPr>
         <w:t>Developed and deployed An Sinh, a large-scale mission-critical social security application supporting 9 million citizens during COVID-19 in Ho Chi Minh City.</w:t>
       </w:r>
-      <w:bookmarkStart w:id="5" w:name="__DdeLink__100_1413304929"/>
-      <w:bookmarkStart w:id="6" w:name="__DdeLink__95_1413304929"/>
-    </w:p>
-    <w:p>
-      <w:pPr>
+      <w:bookmarkStart w:id="5" w:name="__DdeLink__95_1413304929"/>
+      <w:bookmarkStart w:id="6" w:name="__DdeLink__100_1413304929"/>
+    </w:p>
+    <w:p>
+      <w:pPr>
+        <w:pStyle w:val="Normal"/>
         <w:pBdr>
           <w:bottom w:val="single" w:sz="4" w:space="1" w:color="000000"/>
         </w:pBdr>
-        <w:spacing w:after="120" w:line="240" w:lineRule="auto"/>
+        <w:spacing w:lineRule="auto" w:line="240" w:before="0" w:after="120"/>
         <w:rPr>
           <w:rFonts w:ascii="Times New Roman" w:hAnsi="Times New Roman" w:cs="Times New Roman"/>
           <w:b/>
@@ -549,7 +577,7 @@
       </w:pPr>
       <w:r>
         <w:rPr>
-          <w:rFonts w:ascii="Times New Roman" w:hAnsi="Times New Roman" w:cs="Times New Roman"/>
+          <w:rFonts w:cs="Times New Roman" w:ascii="Times New Roman" w:hAnsi="Times New Roman"/>
           <w:b/>
           <w:bCs/>
           <w:sz w:val="24"/>
@@ -560,19 +588,21 @@
     </w:p>
     <w:p>
       <w:pPr>
-        <w:tabs>
-          <w:tab w:val="right" w:pos="9360"/>
-        </w:tabs>
-        <w:spacing w:after="60" w:line="240" w:lineRule="auto"/>
-        <w:rPr>
-          <w:rFonts w:ascii="Times New Roman" w:hAnsi="Times New Roman" w:cs="Times New Roman"/>
-          <w:sz w:val="24"/>
-          <w:szCs w:val="24"/>
-        </w:rPr>
-      </w:pPr>
-      <w:r>
-        <w:rPr>
-          <w:rFonts w:ascii="Times New Roman" w:hAnsi="Times New Roman" w:cs="Times New Roman"/>
+        <w:pStyle w:val="Normal"/>
+        <w:tabs>
+          <w:tab w:val="clear" w:pos="720"/>
+          <w:tab w:val="right" w:pos="9360" w:leader="none"/>
+        </w:tabs>
+        <w:spacing w:lineRule="auto" w:line="240" w:before="0" w:after="60"/>
+        <w:rPr>
+          <w:rFonts w:ascii="Times New Roman" w:hAnsi="Times New Roman" w:cs="Times New Roman"/>
+          <w:sz w:val="24"/>
+          <w:szCs w:val="24"/>
+        </w:rPr>
+      </w:pPr>
+      <w:r>
+        <w:rPr>
+          <w:rFonts w:cs="Times New Roman" w:ascii="Times New Roman" w:hAnsi="Times New Roman"/>
           <w:b/>
           <w:bCs/>
           <w:sz w:val="24"/>
@@ -582,7 +612,7 @@
       </w:r>
       <w:r>
         <w:rPr>
-          <w:rFonts w:ascii="Times New Roman" w:hAnsi="Times New Roman" w:cs="Times New Roman"/>
+          <w:rFonts w:cs="Times New Roman" w:ascii="Times New Roman" w:hAnsi="Times New Roman"/>
           <w:sz w:val="24"/>
           <w:szCs w:val="24"/>
         </w:rPr>
@@ -592,29 +622,41 @@
     </w:p>
     <w:p>
       <w:pPr>
-        <w:tabs>
-          <w:tab w:val="right" w:pos="9360"/>
-        </w:tabs>
-        <w:spacing w:after="60" w:line="240" w:lineRule="auto"/>
-        <w:rPr>
-          <w:rFonts w:ascii="Times New Roman" w:hAnsi="Times New Roman" w:cs="Times New Roman"/>
-          <w:sz w:val="24"/>
-          <w:szCs w:val="24"/>
-        </w:rPr>
-      </w:pPr>
-      <w:r>
-        <w:rPr>
-          <w:rFonts w:ascii="Times New Roman" w:hAnsi="Times New Roman" w:cs="Times New Roman"/>
+        <w:pStyle w:val="Normal"/>
+        <w:tabs>
+          <w:tab w:val="clear" w:pos="720"/>
+          <w:tab w:val="right" w:pos="9360" w:leader="none"/>
+        </w:tabs>
+        <w:spacing w:lineRule="auto" w:line="240" w:before="0" w:after="60"/>
+        <w:rPr>
+          <w:rFonts w:ascii="Times New Roman" w:hAnsi="Times New Roman" w:cs="Times New Roman"/>
+          <w:sz w:val="24"/>
+          <w:szCs w:val="24"/>
+        </w:rPr>
+      </w:pPr>
+      <w:r>
+        <w:rPr>
+          <w:rFonts w:cs="Times New Roman" w:ascii="Times New Roman" w:hAnsi="Times New Roman"/>
           <w:i/>
           <w:iCs/>
           <w:sz w:val="24"/>
           <w:szCs w:val="24"/>
         </w:rPr>
-        <w:t>Master of Engineering, Computer Science</w:t>
-      </w:r>
-      <w:r>
-        <w:rPr>
-          <w:rFonts w:ascii="Times New Roman" w:hAnsi="Times New Roman" w:cs="Times New Roman"/>
+        <w:t xml:space="preserve">Master of Engineering, Computer Science, </w:t>
+      </w:r>
+      <w:r>
+        <w:rPr>
+          <w:rFonts w:cs="Times New Roman" w:ascii="Times New Roman" w:hAnsi="Times New Roman"/>
+          <w:i/>
+          <w:iCs/>
+          <w:sz w:val="24"/>
+          <w:szCs w:val="24"/>
+        </w:rPr>
+        <w:t>GPA 3.8</w:t>
+      </w:r>
+      <w:r>
+        <w:rPr>
+          <w:rFonts w:cs="Times New Roman" w:ascii="Times New Roman" w:hAnsi="Times New Roman"/>
           <w:b/>
           <w:bCs/>
           <w:sz w:val="24"/>
@@ -624,7 +666,7 @@
       </w:r>
       <w:r>
         <w:rPr>
-          <w:rFonts w:ascii="Times New Roman" w:hAnsi="Times New Roman" w:cs="Times New Roman"/>
+          <w:rFonts w:cs="Times New Roman" w:ascii="Times New Roman" w:hAnsi="Times New Roman"/>
           <w:sz w:val="24"/>
           <w:szCs w:val="24"/>
         </w:rPr>
@@ -633,19 +675,21 @@
     </w:p>
     <w:p>
       <w:pPr>
-        <w:tabs>
-          <w:tab w:val="right" w:pos="9360"/>
-        </w:tabs>
-        <w:spacing w:before="60" w:after="60" w:line="240" w:lineRule="auto"/>
-        <w:rPr>
-          <w:rFonts w:ascii="Times New Roman" w:hAnsi="Times New Roman" w:cs="Times New Roman"/>
-          <w:sz w:val="24"/>
-          <w:szCs w:val="24"/>
-        </w:rPr>
-      </w:pPr>
-      <w:r>
-        <w:rPr>
-          <w:rFonts w:ascii="Times New Roman" w:hAnsi="Times New Roman" w:cs="Times New Roman"/>
+        <w:pStyle w:val="Normal"/>
+        <w:tabs>
+          <w:tab w:val="clear" w:pos="720"/>
+          <w:tab w:val="right" w:pos="9360" w:leader="none"/>
+        </w:tabs>
+        <w:spacing w:lineRule="auto" w:line="240" w:before="60" w:after="60"/>
+        <w:rPr>
+          <w:rFonts w:ascii="Times New Roman" w:hAnsi="Times New Roman" w:cs="Times New Roman"/>
+          <w:sz w:val="24"/>
+          <w:szCs w:val="24"/>
+        </w:rPr>
+      </w:pPr>
+      <w:r>
+        <w:rPr>
+          <w:rFonts w:cs="Times New Roman" w:ascii="Times New Roman" w:hAnsi="Times New Roman"/>
           <w:b/>
           <w:bCs/>
           <w:sz w:val="24"/>
@@ -655,7 +699,7 @@
       </w:r>
       <w:r>
         <w:rPr>
-          <w:rFonts w:ascii="Times New Roman" w:hAnsi="Times New Roman" w:cs="Times New Roman"/>
+          <w:rFonts w:cs="Times New Roman" w:ascii="Times New Roman" w:hAnsi="Times New Roman"/>
           <w:sz w:val="24"/>
           <w:szCs w:val="24"/>
         </w:rPr>
@@ -664,14 +708,17 @@
     </w:p>
     <w:p>
       <w:pPr>
-        <w:tabs>
-          <w:tab w:val="right" w:pos="9360"/>
-        </w:tabs>
-        <w:spacing w:before="58" w:after="173" w:line="240" w:lineRule="auto"/>
-      </w:pPr>
-      <w:r>
-        <w:rPr>
-          <w:rFonts w:ascii="Times New Roman" w:hAnsi="Times New Roman" w:cs="Times New Roman"/>
+        <w:pStyle w:val="Normal"/>
+        <w:tabs>
+          <w:tab w:val="clear" w:pos="720"/>
+          <w:tab w:val="right" w:pos="9360" w:leader="none"/>
+        </w:tabs>
+        <w:spacing w:lineRule="auto" w:line="240" w:before="58" w:after="173"/>
+        <w:rPr/>
+      </w:pPr>
+      <w:r>
+        <w:rPr>
+          <w:rFonts w:cs="Times New Roman" w:ascii="Times New Roman" w:hAnsi="Times New Roman"/>
           <w:i/>
           <w:iCs/>
           <w:sz w:val="24"/>
@@ -681,7 +728,7 @@
       </w:r>
       <w:r>
         <w:rPr>
-          <w:rFonts w:ascii="Times New Roman" w:hAnsi="Times New Roman" w:cs="Times New Roman"/>
+          <w:rFonts w:cs="Times New Roman" w:ascii="Times New Roman" w:hAnsi="Times New Roman"/>
           <w:sz w:val="24"/>
           <w:szCs w:val="24"/>
         </w:rPr>
@@ -691,10 +738,11 @@
     </w:p>
     <w:p>
       <w:pPr>
+        <w:pStyle w:val="Normal"/>
         <w:pBdr>
           <w:bottom w:val="single" w:sz="4" w:space="1" w:color="000000"/>
         </w:pBdr>
-        <w:spacing w:after="120" w:line="240" w:lineRule="auto"/>
+        <w:spacing w:lineRule="auto" w:line="240" w:before="0" w:after="120"/>
         <w:rPr>
           <w:rFonts w:ascii="Times New Roman" w:hAnsi="Times New Roman" w:cs="Times New Roman"/>
           <w:b/>
@@ -706,7 +754,7 @@
       <w:bookmarkStart w:id="7" w:name="__DdeLink__451_2990111394"/>
       <w:r>
         <w:rPr>
-          <w:rFonts w:ascii="Times New Roman" w:hAnsi="Times New Roman" w:cs="Times New Roman"/>
+          <w:rFonts w:cs="Times New Roman" w:ascii="Times New Roman" w:hAnsi="Times New Roman"/>
           <w:b/>
           <w:bCs/>
           <w:sz w:val="24"/>
@@ -718,21 +766,23 @@
     </w:p>
     <w:p>
       <w:pPr>
-        <w:tabs>
-          <w:tab w:val="right" w:pos="9360"/>
-        </w:tabs>
-        <w:spacing w:after="120" w:line="240" w:lineRule="auto"/>
-        <w:rPr>
-          <w:rFonts w:ascii="Times New Roman" w:hAnsi="Times New Roman" w:cs="Times New Roman"/>
-          <w:sz w:val="24"/>
-          <w:szCs w:val="24"/>
-        </w:rPr>
-      </w:pPr>
-      <w:hyperlink r:id="rId9">
+        <w:pStyle w:val="Normal"/>
+        <w:tabs>
+          <w:tab w:val="clear" w:pos="720"/>
+          <w:tab w:val="right" w:pos="9360" w:leader="none"/>
+        </w:tabs>
+        <w:spacing w:lineRule="auto" w:line="240" w:before="0" w:after="120"/>
+        <w:rPr>
+          <w:rFonts w:ascii="Times New Roman" w:hAnsi="Times New Roman" w:cs="Times New Roman"/>
+          <w:sz w:val="24"/>
+          <w:szCs w:val="24"/>
+        </w:rPr>
+      </w:pPr>
+      <w:hyperlink r:id="rId6">
         <w:r>
           <w:rPr>
             <w:rStyle w:val="Hyperlink"/>
-            <w:rFonts w:ascii="Times New Roman" w:hAnsi="Times New Roman" w:cs="Times New Roman"/>
+            <w:rFonts w:cs="Times New Roman" w:ascii="Times New Roman" w:hAnsi="Times New Roman"/>
             <w:b/>
             <w:bCs/>
             <w:sz w:val="24"/>
@@ -743,7 +793,7 @@
       </w:hyperlink>
       <w:r>
         <w:rPr>
-          <w:rFonts w:ascii="Times New Roman" w:hAnsi="Times New Roman" w:cs="Times New Roman"/>
+          <w:rFonts w:cs="Times New Roman" w:ascii="Times New Roman" w:hAnsi="Times New Roman"/>
           <w:b/>
           <w:bCs/>
           <w:sz w:val="24"/>
@@ -753,17 +803,17 @@
       </w:r>
       <w:r>
         <w:rPr>
-          <w:rFonts w:ascii="Times New Roman" w:hAnsi="Times New Roman" w:cs="Times New Roman"/>
+          <w:rFonts w:cs="Times New Roman" w:ascii="Times New Roman" w:hAnsi="Times New Roman"/>
           <w:sz w:val="24"/>
           <w:szCs w:val="24"/>
         </w:rPr>
         <w:t xml:space="preserve">- </w:t>
       </w:r>
-      <w:hyperlink r:id="rId10">
+      <w:hyperlink r:id="rId7">
         <w:r>
           <w:rPr>
             <w:rStyle w:val="Hyperlink"/>
-            <w:rFonts w:ascii="Times New Roman" w:hAnsi="Times New Roman" w:cs="Times New Roman"/>
+            <w:rFonts w:cs="Times New Roman" w:ascii="Times New Roman" w:hAnsi="Times New Roman"/>
             <w:sz w:val="24"/>
             <w:szCs w:val="24"/>
           </w:rPr>
@@ -773,24 +823,26 @@
     </w:p>
     <w:p>
       <w:pPr>
+        <w:pStyle w:val="Normal"/>
         <w:numPr>
           <w:ilvl w:val="0"/>
           <w:numId w:val="1"/>
         </w:numPr>
         <w:tabs>
-          <w:tab w:val="right" w:pos="9360"/>
-        </w:tabs>
-        <w:spacing w:after="86" w:line="240" w:lineRule="auto"/>
-        <w:ind w:left="360"/>
-        <w:rPr>
-          <w:rFonts w:ascii="Times New Roman" w:hAnsi="Times New Roman" w:cs="Times New Roman"/>
-          <w:sz w:val="24"/>
-          <w:szCs w:val="24"/>
-        </w:rPr>
-      </w:pPr>
-      <w:r>
-        <w:rPr>
-          <w:rFonts w:ascii="Times New Roman" w:hAnsi="Times New Roman" w:cs="Times New Roman"/>
+          <w:tab w:val="clear" w:pos="720"/>
+          <w:tab w:val="right" w:pos="9360" w:leader="none"/>
+        </w:tabs>
+        <w:spacing w:lineRule="auto" w:line="240" w:before="0" w:after="86"/>
+        <w:ind w:hanging="360" w:left="360"/>
+        <w:rPr>
+          <w:rFonts w:ascii="Times New Roman" w:hAnsi="Times New Roman" w:cs="Times New Roman"/>
+          <w:sz w:val="24"/>
+          <w:szCs w:val="24"/>
+        </w:rPr>
+      </w:pPr>
+      <w:r>
+        <w:rPr>
+          <w:rFonts w:cs="Times New Roman" w:ascii="Times New Roman" w:hAnsi="Times New Roman"/>
           <w:sz w:val="24"/>
           <w:szCs w:val="24"/>
         </w:rPr>
@@ -799,22 +851,24 @@
     </w:p>
     <w:p>
       <w:pPr>
-        <w:tabs>
-          <w:tab w:val="right" w:pos="9360"/>
-        </w:tabs>
-        <w:spacing w:after="120" w:line="240" w:lineRule="auto"/>
-        <w:rPr>
-          <w:rFonts w:ascii="Times New Roman" w:hAnsi="Times New Roman" w:cs="Times New Roman"/>
-          <w:sz w:val="24"/>
-          <w:szCs w:val="24"/>
-        </w:rPr>
-      </w:pPr>
-      <w:hyperlink r:id="rId11">
+        <w:pStyle w:val="Normal"/>
+        <w:tabs>
+          <w:tab w:val="clear" w:pos="720"/>
+          <w:tab w:val="right" w:pos="9360" w:leader="none"/>
+        </w:tabs>
+        <w:spacing w:lineRule="auto" w:line="240" w:before="0" w:after="120"/>
+        <w:rPr>
+          <w:rFonts w:ascii="Times New Roman" w:hAnsi="Times New Roman" w:cs="Times New Roman"/>
+          <w:sz w:val="24"/>
+          <w:szCs w:val="24"/>
+        </w:rPr>
+      </w:pPr>
+      <w:hyperlink r:id="rId8">
         <w:bookmarkStart w:id="8" w:name="__DdeLink__114_2555743471"/>
         <w:r>
           <w:rPr>
             <w:rStyle w:val="Hyperlink"/>
-            <w:rFonts w:ascii="Times New Roman" w:hAnsi="Times New Roman" w:cs="Times New Roman"/>
+            <w:rFonts w:cs="Times New Roman" w:ascii="Times New Roman" w:hAnsi="Times New Roman"/>
             <w:b/>
             <w:bCs/>
             <w:sz w:val="24"/>
@@ -826,17 +880,17 @@
       <w:bookmarkEnd w:id="8"/>
       <w:r>
         <w:rPr>
-          <w:rFonts w:ascii="Times New Roman" w:hAnsi="Times New Roman" w:cs="Times New Roman"/>
+          <w:rFonts w:cs="Times New Roman" w:ascii="Times New Roman" w:hAnsi="Times New Roman"/>
           <w:sz w:val="24"/>
           <w:szCs w:val="24"/>
         </w:rPr>
         <w:t xml:space="preserve"> - </w:t>
       </w:r>
-      <w:hyperlink r:id="rId12">
+      <w:hyperlink r:id="rId9">
         <w:r>
           <w:rPr>
             <w:rStyle w:val="Hyperlink"/>
-            <w:rFonts w:ascii="Times New Roman" w:hAnsi="Times New Roman" w:cs="Times New Roman"/>
+            <w:rFonts w:cs="Times New Roman" w:ascii="Times New Roman" w:hAnsi="Times New Roman"/>
             <w:sz w:val="24"/>
             <w:szCs w:val="24"/>
           </w:rPr>
@@ -846,7 +900,7 @@
       <w:r>
         <w:rPr>
           <w:rStyle w:val="Hyperlink"/>
-          <w:rFonts w:ascii="Times New Roman" w:hAnsi="Times New Roman" w:cs="Times New Roman"/>
+          <w:rFonts w:cs="Times New Roman" w:ascii="Times New Roman" w:hAnsi="Times New Roman"/>
           <w:color w:val="auto"/>
           <w:sz w:val="24"/>
           <w:szCs w:val="24"/>
@@ -854,11 +908,11 @@
         </w:rPr>
         <w:t xml:space="preserve"> | </w:t>
       </w:r>
-      <w:hyperlink r:id="rId13">
+      <w:hyperlink r:id="rId10">
         <w:r>
           <w:rPr>
             <w:rStyle w:val="Hyperlink"/>
-            <w:rFonts w:ascii="Times New Roman" w:hAnsi="Times New Roman" w:cs="Times New Roman"/>
+            <w:rFonts w:cs="Times New Roman" w:ascii="Times New Roman" w:hAnsi="Times New Roman"/>
             <w:sz w:val="24"/>
             <w:szCs w:val="24"/>
           </w:rPr>
@@ -868,7 +922,7 @@
       <w:r>
         <w:rPr>
           <w:rStyle w:val="Hyperlink"/>
-          <w:rFonts w:ascii="Times New Roman" w:hAnsi="Times New Roman" w:cs="Times New Roman"/>
+          <w:rFonts w:cs="Times New Roman" w:ascii="Times New Roman" w:hAnsi="Times New Roman"/>
           <w:sz w:val="24"/>
           <w:szCs w:val="24"/>
           <w:u w:val="none"/>
@@ -878,7 +932,7 @@
       <w:r>
         <w:rPr>
           <w:rStyle w:val="Hyperlink"/>
-          <w:rFonts w:ascii="Times New Roman" w:hAnsi="Times New Roman" w:cs="Times New Roman"/>
+          <w:rFonts w:cs="Times New Roman" w:ascii="Times New Roman" w:hAnsi="Times New Roman"/>
           <w:color w:val="auto"/>
           <w:sz w:val="24"/>
           <w:szCs w:val="24"/>
@@ -886,11 +940,11 @@
         </w:rPr>
         <w:t xml:space="preserve">| </w:t>
       </w:r>
-      <w:hyperlink r:id="rId14">
+      <w:hyperlink r:id="rId11">
         <w:r>
           <w:rPr>
             <w:rStyle w:val="Hyperlink"/>
-            <w:rFonts w:ascii="Times New Roman" w:hAnsi="Times New Roman" w:cs="Times New Roman"/>
+            <w:rFonts w:cs="Times New Roman" w:ascii="Times New Roman" w:hAnsi="Times New Roman"/>
             <w:sz w:val="24"/>
             <w:szCs w:val="24"/>
           </w:rPr>
@@ -900,6 +954,7 @@
     </w:p>
     <w:p>
       <w:pPr>
+        <w:pStyle w:val="Normal"/>
         <w:numPr>
           <w:ilvl w:val="0"/>
           <w:numId w:val="1"/>
@@ -908,15 +963,17 @@
           <w:bottom w:val="single" w:sz="4" w:space="1" w:color="000000"/>
         </w:pBdr>
         <w:tabs>
-          <w:tab w:val="right" w:pos="9360"/>
-        </w:tabs>
-        <w:spacing w:after="173" w:line="240" w:lineRule="auto"/>
-        <w:ind w:left="360"/>
+          <w:tab w:val="clear" w:pos="720"/>
+          <w:tab w:val="right" w:pos="9360" w:leader="none"/>
+        </w:tabs>
+        <w:spacing w:lineRule="auto" w:line="240" w:before="0" w:after="173"/>
+        <w:ind w:hanging="360" w:left="360"/>
+        <w:rPr/>
       </w:pPr>
       <w:r>
         <w:rPr>
           <w:rStyle w:val="Hyperlink"/>
-          <w:rFonts w:ascii="Times New Roman" w:hAnsi="Times New Roman" w:cs="Times New Roman"/>
+          <w:rFonts w:cs="Times New Roman" w:ascii="Times New Roman" w:hAnsi="Times New Roman"/>
           <w:color w:val="auto"/>
           <w:sz w:val="24"/>
           <w:szCs w:val="24"/>
@@ -927,10 +984,11 @@
     </w:p>
     <w:p>
       <w:pPr>
+        <w:pStyle w:val="Normal"/>
         <w:pBdr>
           <w:bottom w:val="single" w:sz="4" w:space="1" w:color="000000"/>
         </w:pBdr>
-        <w:spacing w:after="120" w:line="240" w:lineRule="auto"/>
+        <w:spacing w:lineRule="auto" w:line="240" w:before="0" w:after="120"/>
         <w:rPr>
           <w:rFonts w:ascii="Times New Roman" w:hAnsi="Times New Roman" w:cs="Times New Roman"/>
           <w:b/>
@@ -942,7 +1000,7 @@
       <w:bookmarkStart w:id="9" w:name="__DdeLink__65_622835337"/>
       <w:r>
         <w:rPr>
-          <w:rFonts w:ascii="Times New Roman" w:hAnsi="Times New Roman" w:cs="Times New Roman"/>
+          <w:rFonts w:cs="Times New Roman" w:ascii="Times New Roman" w:hAnsi="Times New Roman"/>
           <w:b/>
           <w:bCs/>
           <w:sz w:val="24"/>
@@ -956,21 +1014,22 @@
     </w:p>
     <w:p>
       <w:pPr>
+        <w:pStyle w:val="Normal"/>
         <w:numPr>
           <w:ilvl w:val="0"/>
           <w:numId w:val="1"/>
         </w:numPr>
-        <w:spacing w:after="0"/>
-        <w:ind w:left="360"/>
-        <w:rPr>
-          <w:rFonts w:ascii="Times New Roman" w:hAnsi="Times New Roman" w:cs="Times New Roman"/>
-          <w:sz w:val="24"/>
-          <w:szCs w:val="24"/>
-        </w:rPr>
-      </w:pPr>
-      <w:r>
-        <w:rPr>
-          <w:rFonts w:ascii="Times New Roman" w:eastAsia="Calibri" w:hAnsi="Times New Roman" w:cs="Times New Roman"/>
+        <w:spacing w:before="0" w:after="0"/>
+        <w:ind w:hanging="360" w:left="360"/>
+        <w:rPr>
+          <w:rFonts w:ascii="Times New Roman" w:hAnsi="Times New Roman" w:cs="Times New Roman"/>
+          <w:sz w:val="24"/>
+          <w:szCs w:val="24"/>
+        </w:rPr>
+      </w:pPr>
+      <w:r>
+        <w:rPr>
+          <w:rFonts w:eastAsia="Calibri" w:cs="Times New Roman" w:ascii="Times New Roman" w:hAnsi="Times New Roman"/>
           <w:kern w:val="0"/>
           <w:sz w:val="24"/>
           <w:szCs w:val="24"/>
@@ -980,21 +1039,22 @@
     </w:p>
     <w:p>
       <w:pPr>
+        <w:pStyle w:val="Normal"/>
         <w:numPr>
           <w:ilvl w:val="0"/>
           <w:numId w:val="1"/>
         </w:numPr>
-        <w:spacing w:after="0"/>
-        <w:ind w:left="360"/>
-        <w:rPr>
-          <w:rFonts w:ascii="Times New Roman" w:hAnsi="Times New Roman" w:cs="Times New Roman"/>
-          <w:sz w:val="24"/>
-          <w:szCs w:val="24"/>
-        </w:rPr>
-      </w:pPr>
-      <w:r>
-        <w:rPr>
-          <w:rFonts w:ascii="Times New Roman" w:eastAsia="Calibri" w:hAnsi="Times New Roman" w:cs="Times New Roman"/>
+        <w:spacing w:before="0" w:after="0"/>
+        <w:ind w:hanging="360" w:left="360"/>
+        <w:rPr>
+          <w:rFonts w:ascii="Times New Roman" w:hAnsi="Times New Roman" w:cs="Times New Roman"/>
+          <w:sz w:val="24"/>
+          <w:szCs w:val="24"/>
+        </w:rPr>
+      </w:pPr>
+      <w:r>
+        <w:rPr>
+          <w:rFonts w:eastAsia="Calibri" w:cs="Times New Roman" w:ascii="Times New Roman" w:hAnsi="Times New Roman"/>
           <w:kern w:val="0"/>
           <w:sz w:val="24"/>
           <w:szCs w:val="24"/>
@@ -1004,21 +1064,22 @@
     </w:p>
     <w:p>
       <w:pPr>
+        <w:pStyle w:val="Normal"/>
         <w:numPr>
           <w:ilvl w:val="0"/>
           <w:numId w:val="1"/>
         </w:numPr>
-        <w:spacing w:after="0"/>
-        <w:ind w:left="360"/>
-        <w:rPr>
-          <w:rFonts w:ascii="Times New Roman" w:hAnsi="Times New Roman" w:cs="Times New Roman"/>
-          <w:sz w:val="24"/>
-          <w:szCs w:val="24"/>
-        </w:rPr>
-      </w:pPr>
-      <w:r>
-        <w:rPr>
-          <w:rFonts w:ascii="Times New Roman" w:eastAsia="Calibri" w:hAnsi="Times New Roman" w:cs="Times New Roman"/>
+        <w:spacing w:before="0" w:after="0"/>
+        <w:ind w:hanging="360" w:left="360"/>
+        <w:rPr>
+          <w:rFonts w:ascii="Times New Roman" w:hAnsi="Times New Roman" w:cs="Times New Roman"/>
+          <w:sz w:val="24"/>
+          <w:szCs w:val="24"/>
+        </w:rPr>
+      </w:pPr>
+      <w:r>
+        <w:rPr>
+          <w:rFonts w:eastAsia="Calibri" w:cs="Times New Roman" w:ascii="Times New Roman" w:hAnsi="Times New Roman"/>
           <w:kern w:val="0"/>
           <w:sz w:val="24"/>
           <w:szCs w:val="24"/>
@@ -1028,21 +1089,22 @@
     </w:p>
     <w:p>
       <w:pPr>
+        <w:pStyle w:val="Normal"/>
         <w:numPr>
           <w:ilvl w:val="0"/>
           <w:numId w:val="1"/>
         </w:numPr>
-        <w:spacing w:after="0"/>
-        <w:ind w:left="360"/>
-        <w:rPr>
-          <w:rFonts w:ascii="Times New Roman" w:hAnsi="Times New Roman" w:cs="Times New Roman"/>
-          <w:sz w:val="24"/>
-          <w:szCs w:val="24"/>
-        </w:rPr>
-      </w:pPr>
-      <w:r>
-        <w:rPr>
-          <w:rFonts w:ascii="Times New Roman" w:eastAsia="Calibri" w:hAnsi="Times New Roman" w:cs="Times New Roman"/>
+        <w:spacing w:before="0" w:after="0"/>
+        <w:ind w:hanging="360" w:left="360"/>
+        <w:rPr>
+          <w:rFonts w:ascii="Times New Roman" w:hAnsi="Times New Roman" w:cs="Times New Roman"/>
+          <w:sz w:val="24"/>
+          <w:szCs w:val="24"/>
+        </w:rPr>
+      </w:pPr>
+      <w:r>
+        <w:rPr>
+          <w:rFonts w:eastAsia="Calibri" w:cs="Times New Roman" w:ascii="Times New Roman" w:hAnsi="Times New Roman"/>
           <w:kern w:val="0"/>
           <w:sz w:val="24"/>
           <w:szCs w:val="24"/>
@@ -1052,21 +1114,22 @@
     </w:p>
     <w:p>
       <w:pPr>
+        <w:pStyle w:val="Normal"/>
         <w:numPr>
           <w:ilvl w:val="0"/>
           <w:numId w:val="1"/>
         </w:numPr>
-        <w:spacing w:after="0"/>
-        <w:ind w:left="360"/>
-        <w:rPr>
-          <w:rFonts w:ascii="Times New Roman" w:hAnsi="Times New Roman" w:cs="Times New Roman"/>
-          <w:sz w:val="24"/>
-          <w:szCs w:val="24"/>
-        </w:rPr>
-      </w:pPr>
-      <w:r>
-        <w:rPr>
-          <w:rFonts w:ascii="Times New Roman" w:eastAsia="Calibri" w:hAnsi="Times New Roman" w:cs="Times New Roman"/>
+        <w:spacing w:before="0" w:after="0"/>
+        <w:ind w:hanging="360" w:left="360"/>
+        <w:rPr>
+          <w:rFonts w:ascii="Times New Roman" w:hAnsi="Times New Roman" w:cs="Times New Roman"/>
+          <w:sz w:val="24"/>
+          <w:szCs w:val="24"/>
+        </w:rPr>
+      </w:pPr>
+      <w:r>
+        <w:rPr>
+          <w:rFonts w:eastAsia="Calibri" w:cs="Times New Roman" w:ascii="Times New Roman" w:hAnsi="Times New Roman"/>
           <w:kern w:val="0"/>
           <w:sz w:val="24"/>
           <w:szCs w:val="24"/>
@@ -1076,21 +1139,22 @@
     </w:p>
     <w:p>
       <w:pPr>
+        <w:pStyle w:val="Normal"/>
         <w:numPr>
           <w:ilvl w:val="0"/>
           <w:numId w:val="1"/>
         </w:numPr>
-        <w:spacing w:after="0"/>
-        <w:ind w:left="360"/>
-        <w:rPr>
-          <w:rFonts w:ascii="Times New Roman" w:hAnsi="Times New Roman" w:cs="Times New Roman"/>
-          <w:sz w:val="24"/>
-          <w:szCs w:val="24"/>
-        </w:rPr>
-      </w:pPr>
-      <w:r>
-        <w:rPr>
-          <w:rFonts w:ascii="Times New Roman" w:eastAsia="Calibri" w:hAnsi="Times New Roman" w:cs="Times New Roman"/>
+        <w:spacing w:before="0" w:after="0"/>
+        <w:ind w:hanging="360" w:left="360"/>
+        <w:rPr>
+          <w:rFonts w:ascii="Times New Roman" w:hAnsi="Times New Roman" w:cs="Times New Roman"/>
+          <w:sz w:val="24"/>
+          <w:szCs w:val="24"/>
+        </w:rPr>
+      </w:pPr>
+      <w:r>
+        <w:rPr>
+          <w:rFonts w:eastAsia="Calibri" w:cs="Times New Roman" w:ascii="Times New Roman" w:hAnsi="Times New Roman"/>
           <w:kern w:val="0"/>
           <w:sz w:val="24"/>
           <w:szCs w:val="24"/>
@@ -1100,21 +1164,22 @@
     </w:p>
     <w:p>
       <w:pPr>
+        <w:pStyle w:val="Normal"/>
         <w:numPr>
           <w:ilvl w:val="0"/>
           <w:numId w:val="1"/>
         </w:numPr>
-        <w:spacing w:after="0"/>
-        <w:ind w:left="360"/>
-        <w:rPr>
-          <w:rFonts w:ascii="Times New Roman" w:hAnsi="Times New Roman" w:cs="Times New Roman"/>
-          <w:sz w:val="24"/>
-          <w:szCs w:val="24"/>
-        </w:rPr>
-      </w:pPr>
-      <w:r>
-        <w:rPr>
-          <w:rFonts w:ascii="Times New Roman" w:eastAsia="Calibri" w:hAnsi="Times New Roman" w:cs="Times New Roman"/>
+        <w:spacing w:before="0" w:after="0"/>
+        <w:ind w:hanging="360" w:left="360"/>
+        <w:rPr>
+          <w:rFonts w:ascii="Times New Roman" w:hAnsi="Times New Roman" w:cs="Times New Roman"/>
+          <w:sz w:val="24"/>
+          <w:szCs w:val="24"/>
+        </w:rPr>
+      </w:pPr>
+      <w:r>
+        <w:rPr>
+          <w:rFonts w:eastAsia="Calibri" w:cs="Times New Roman" w:ascii="Times New Roman" w:hAnsi="Times New Roman"/>
           <w:kern w:val="0"/>
           <w:sz w:val="24"/>
           <w:szCs w:val="24"/>
@@ -1123,22 +1188,21 @@
       </w:r>
     </w:p>
     <w:sectPr>
+      <w:type w:val="nextPage"/>
       <w:pgSz w:w="12240" w:h="15840"/>
-      <w:pgMar w:top="630" w:right="1440" w:bottom="360" w:left="1440" w:header="0" w:footer="0" w:gutter="0"/>
-      <w:cols w:space="720"/>
-      <w:formProt w:val="0"/>
-      <w:docGrid w:linePitch="360" w:charSpace="16384"/>
+      <w:pgMar w:left="1440" w:right="1440" w:gutter="0" w:header="0" w:top="630" w:footer="0" w:bottom="360"/>
+      <w:pgNumType w:fmt="decimal"/>
+      <w:formProt w:val="false"/>
+      <w:textDirection w:val="lrTb"/>
+      <w:docGrid w:type="default" w:linePitch="360" w:charSpace="20480"/>
     </w:sectPr>
   </w:body>
 </w:document>
 </file>
 
 <file path=word/numbering.xml><?xml version="1.0" encoding="utf-8"?>
-<w:numbering xmlns:wpc="http://schemas.microsoft.com/office/word/2010/wordprocessingCanvas" xmlns:cx="http://schemas.microsoft.com/office/drawing/2014/chartex" xmlns:cx1="http://schemas.microsoft.com/office/drawing/2015/9/8/chartex" xmlns:cx2="http://schemas.microsoft.com/office/drawing/2015/10/21/chartex" xmlns:cx3="http://schemas.microsoft.com/office/drawing/2016/5/9/chartex" xmlns:cx4="http://schemas.microsoft.com/office/drawing/2016/5/10/chartex" xmlns:cx5="http://schemas.microsoft.com/office/drawing/2016/5/11/chartex" xmlns:cx6="http://schemas.microsoft.com/office/drawing/2016/5/12/chartex" xmlns:cx7="http://schemas.microsoft.com/office/drawing/2016/5/13/chartex" xmlns:cx8="http://schemas.microsoft.com/office/drawing/2016/5/14/chartex" xmlns:mc="http://schemas.openxmlformats.org/markup-compatibility/2006" xmlns:aink="http://schemas.microsoft.com/office/drawing/2016/ink" xmlns:am3d="http://schemas.microsoft.com/office/drawing/2017/model3d" xmlns:o="urn:schemas-microsoft-com:office:office" xmlns:oel="http://schemas.microsoft.com/office/2019/extlst" xmlns:r="http://schemas.openxmlformats.org/officeDocument/2006/relationships" xmlns:m="http://schemas.openxmlformats.org/officeDocument/2006/math" xmlns:v="urn:schemas-microsoft-com:vml" xmlns:wp14="http://schemas.microsoft.com/office/word/2010/wordprocessingDrawing" xmlns:wp="http://schemas.openxmlformats.org/drawingml/2006/wordprocessingDrawing" xmlns:w10="urn:schemas-microsoft-com:office:word" xmlns:w="http://schemas.openxmlformats.org/wordprocessingml/2006/main" xmlns:w14="http://schemas.microsoft.com/office/word/2010/wordml" xmlns:w15="http://schemas.microsoft.com/office/word/2012/wordml" xmlns:w16cex="http://schemas.microsoft.com/office/word/2018/wordml/cex" xmlns:w16cid="http://schemas.microsoft.com/office/word/2016/wordml/cid" xmlns:w16="http://schemas.microsoft.com/office/word/2018/wordml" xmlns:w16du="http://schemas.microsoft.com/office/word/2023/wordml/word16du" xmlns:w16sdtdh="http://schemas.microsoft.com/office/word/2020/wordml/sdtdatahash" xmlns:w16sdtfl="http://schemas.microsoft.com/office/word/2024/wordml/sdtformatlock" xmlns:w16se="http://schemas.microsoft.com/office/word/2015/wordml/symex" xmlns:wpg="http://schemas.microsoft.com/office/word/2010/wordprocessingGroup" xmlns:wpi="http://schemas.microsoft.com/office/word/2010/wordprocessingInk" xmlns:wne="http://schemas.microsoft.com/office/word/2006/wordml" xmlns:wps="http://schemas.microsoft.com/office/word/2010/wordprocessingShape" mc:Ignorable="w14 w15 w16se w16cid w16 w16cex w16sdtdh w16sdtfl w16du wp14">
-  <w:abstractNum w:abstractNumId="0" w15:restartNumberingAfterBreak="0">
-    <w:nsid w:val="58FA433D"/>
-    <w:multiLevelType w:val="multilevel"/>
-    <w:tmpl w:val="647E92F0"/>
+<w:numbering xmlns:w="http://schemas.openxmlformats.org/wordprocessingml/2006/main" xmlns:o="urn:schemas-microsoft-com:office:office" xmlns:r="http://schemas.openxmlformats.org/officeDocument/2006/relationships" xmlns:v="urn:schemas-microsoft-com:vml" xmlns:mc="http://schemas.openxmlformats.org/markup-compatibility/2006" xmlns:w14="http://schemas.microsoft.com/office/word/2010/wordml" mc:Ignorable="w14">
+  <w:abstractNum w:abstractNumId="1">
     <w:lvl w:ilvl="0">
       <w:start w:val="1"/>
       <w:numFmt w:val="bullet"/>
@@ -1275,10 +1339,7 @@
       </w:rPr>
     </w:lvl>
   </w:abstractNum>
-  <w:abstractNum w:abstractNumId="1" w15:restartNumberingAfterBreak="0">
-    <w:nsid w:val="5EE36AD5"/>
-    <w:multiLevelType w:val="multilevel"/>
-    <w:tmpl w:val="9824471E"/>
+  <w:abstractNum w:abstractNumId="2">
     <w:lvl w:ilvl="0">
       <w:start w:val="1"/>
       <w:numFmt w:val="none"/>
@@ -1289,7 +1350,7 @@
         <w:tabs>
           <w:tab w:val="num" w:pos="0"/>
         </w:tabs>
-        <w:ind w:left="0" w:firstLine="0"/>
+        <w:ind w:left="0" w:hanging="0"/>
       </w:pPr>
     </w:lvl>
     <w:lvl w:ilvl="1">
@@ -1302,7 +1363,7 @@
         <w:tabs>
           <w:tab w:val="num" w:pos="0"/>
         </w:tabs>
-        <w:ind w:left="0" w:firstLine="0"/>
+        <w:ind w:left="0" w:hanging="0"/>
       </w:pPr>
     </w:lvl>
     <w:lvl w:ilvl="2">
@@ -1315,7 +1376,7 @@
         <w:tabs>
           <w:tab w:val="num" w:pos="0"/>
         </w:tabs>
-        <w:ind w:left="0" w:firstLine="0"/>
+        <w:ind w:left="0" w:hanging="0"/>
       </w:pPr>
     </w:lvl>
     <w:lvl w:ilvl="3">
@@ -1328,7 +1389,7 @@
         <w:tabs>
           <w:tab w:val="num" w:pos="0"/>
         </w:tabs>
-        <w:ind w:left="0" w:firstLine="0"/>
+        <w:ind w:left="0" w:hanging="0"/>
       </w:pPr>
     </w:lvl>
     <w:lvl w:ilvl="4">
@@ -1341,7 +1402,7 @@
         <w:tabs>
           <w:tab w:val="num" w:pos="0"/>
         </w:tabs>
-        <w:ind w:left="0" w:firstLine="0"/>
+        <w:ind w:left="0" w:hanging="0"/>
       </w:pPr>
     </w:lvl>
     <w:lvl w:ilvl="5">
@@ -1354,7 +1415,7 @@
         <w:tabs>
           <w:tab w:val="num" w:pos="0"/>
         </w:tabs>
-        <w:ind w:left="0" w:firstLine="0"/>
+        <w:ind w:left="0" w:hanging="0"/>
       </w:pPr>
     </w:lvl>
     <w:lvl w:ilvl="6">
@@ -1367,7 +1428,7 @@
         <w:tabs>
           <w:tab w:val="num" w:pos="0"/>
         </w:tabs>
-        <w:ind w:left="0" w:firstLine="0"/>
+        <w:ind w:left="0" w:hanging="0"/>
       </w:pPr>
     </w:lvl>
     <w:lvl w:ilvl="7">
@@ -1380,7 +1441,7 @@
         <w:tabs>
           <w:tab w:val="num" w:pos="0"/>
         </w:tabs>
-        <w:ind w:left="0" w:firstLine="0"/>
+        <w:ind w:left="0" w:hanging="0"/>
       </w:pPr>
     </w:lvl>
     <w:lvl w:ilvl="8">
@@ -1393,25 +1454,25 @@
         <w:tabs>
           <w:tab w:val="num" w:pos="0"/>
         </w:tabs>
-        <w:ind w:left="0" w:firstLine="0"/>
+        <w:ind w:left="0" w:hanging="0"/>
       </w:pPr>
     </w:lvl>
   </w:abstractNum>
-  <w:num w:numId="1" w16cid:durableId="1565145584">
-    <w:abstractNumId w:val="0"/>
+  <w:num w:numId="1">
+    <w:abstractNumId w:val="1"/>
   </w:num>
-  <w:num w:numId="2" w16cid:durableId="762915745">
-    <w:abstractNumId w:val="1"/>
+  <w:num w:numId="2">
+    <w:abstractNumId w:val="2"/>
   </w:num>
 </w:numbering>
 </file>
 
 <file path=word/styles.xml><?xml version="1.0" encoding="utf-8"?>
-<w:styles xmlns:mc="http://schemas.openxmlformats.org/markup-compatibility/2006" xmlns:r="http://schemas.openxmlformats.org/officeDocument/2006/relationships" xmlns:w="http://schemas.openxmlformats.org/wordprocessingml/2006/main" xmlns:w14="http://schemas.microsoft.com/office/word/2010/wordml" xmlns:w15="http://schemas.microsoft.com/office/word/2012/wordml" xmlns:w16cex="http://schemas.microsoft.com/office/word/2018/wordml/cex" xmlns:w16cid="http://schemas.microsoft.com/office/word/2016/wordml/cid" xmlns:w16="http://schemas.microsoft.com/office/word/2018/wordml" xmlns:w16du="http://schemas.microsoft.com/office/word/2023/wordml/word16du" xmlns:w16sdtdh="http://schemas.microsoft.com/office/word/2020/wordml/sdtdatahash" xmlns:w16sdtfl="http://schemas.microsoft.com/office/word/2024/wordml/sdtformatlock" xmlns:w16se="http://schemas.microsoft.com/office/word/2015/wordml/symex" mc:Ignorable="w14 w15 w16se w16cid w16 w16cex w16sdtdh w16sdtfl w16du">
+<w:styles xmlns:w="http://schemas.openxmlformats.org/wordprocessingml/2006/main" xmlns:w14="http://schemas.microsoft.com/office/word/2010/wordml" xmlns:mc="http://schemas.openxmlformats.org/markup-compatibility/2006" mc:Ignorable="w14">
   <w:docDefaults>
     <w:rPrDefault>
       <w:rPr>
-        <w:rFonts w:asciiTheme="minorHAnsi" w:eastAsiaTheme="minorHAnsi" w:hAnsiTheme="minorHAnsi" w:cstheme="minorBidi"/>
+        <w:rFonts w:ascii="Calibri" w:hAnsi="Calibri" w:eastAsia="Calibri" w:cs="" w:asciiTheme="minorHAnsi" w:cstheme="minorBidi" w:eastAsiaTheme="minorHAnsi" w:hAnsiTheme="minorHAnsi"/>
         <w:kern w:val="2"/>
         <w:sz w:val="22"/>
         <w:szCs w:val="22"/>
@@ -1421,21 +1482,21 @@
     </w:rPrDefault>
     <w:pPrDefault>
       <w:pPr>
-        <w:suppressAutoHyphens/>
+        <w:suppressAutoHyphens w:val="true"/>
       </w:pPr>
     </w:pPrDefault>
   </w:docDefaults>
   <w:latentStyles w:defLockedState="0" w:defUIPriority="99" w:defSemiHidden="0" w:defUnhideWhenUsed="0" w:defQFormat="0" w:count="376">
     <w:lsdException w:name="Normal" w:uiPriority="0" w:qFormat="1"/>
     <w:lsdException w:name="heading 1" w:uiPriority="9" w:qFormat="1"/>
-    <w:lsdException w:name="heading 2" w:semiHidden="1" w:uiPriority="9" w:unhideWhenUsed="1" w:qFormat="1"/>
-    <w:lsdException w:name="heading 3" w:semiHidden="1" w:uiPriority="9" w:unhideWhenUsed="1" w:qFormat="1"/>
-    <w:lsdException w:name="heading 4" w:semiHidden="1" w:uiPriority="9" w:unhideWhenUsed="1" w:qFormat="1"/>
-    <w:lsdException w:name="heading 5" w:semiHidden="1" w:uiPriority="9" w:unhideWhenUsed="1" w:qFormat="1"/>
-    <w:lsdException w:name="heading 6" w:semiHidden="1" w:uiPriority="9" w:unhideWhenUsed="1" w:qFormat="1"/>
-    <w:lsdException w:name="heading 7" w:semiHidden="1" w:uiPriority="9" w:unhideWhenUsed="1" w:qFormat="1"/>
-    <w:lsdException w:name="heading 8" w:semiHidden="1" w:uiPriority="9" w:unhideWhenUsed="1" w:qFormat="1"/>
-    <w:lsdException w:name="heading 9" w:semiHidden="1" w:uiPriority="9" w:unhideWhenUsed="1" w:qFormat="1"/>
+    <w:lsdException w:name="heading 2" w:uiPriority="9" w:semiHidden="1" w:unhideWhenUsed="1" w:qFormat="1"/>
+    <w:lsdException w:name="heading 3" w:uiPriority="9" w:semiHidden="1" w:unhideWhenUsed="1" w:qFormat="1"/>
+    <w:lsdException w:name="heading 4" w:uiPriority="9" w:semiHidden="1" w:unhideWhenUsed="1" w:qFormat="1"/>
+    <w:lsdException w:name="heading 5" w:uiPriority="9" w:semiHidden="1" w:unhideWhenUsed="1" w:qFormat="1"/>
+    <w:lsdException w:name="heading 6" w:uiPriority="9" w:semiHidden="1" w:unhideWhenUsed="1" w:qFormat="1"/>
+    <w:lsdException w:name="heading 7" w:uiPriority="9" w:semiHidden="1" w:unhideWhenUsed="1" w:qFormat="1"/>
+    <w:lsdException w:name="heading 8" w:uiPriority="9" w:semiHidden="1" w:unhideWhenUsed="1" w:qFormat="1"/>
+    <w:lsdException w:name="heading 9" w:uiPriority="9" w:semiHidden="1" w:unhideWhenUsed="1" w:qFormat="1"/>
     <w:lsdException w:name="index 1" w:semiHidden="1" w:unhideWhenUsed="1"/>
     <w:lsdException w:name="index 2" w:semiHidden="1" w:unhideWhenUsed="1"/>
     <w:lsdException w:name="index 3" w:semiHidden="1" w:unhideWhenUsed="1"/>
@@ -1445,22 +1506,22 @@
     <w:lsdException w:name="index 7" w:semiHidden="1" w:unhideWhenUsed="1"/>
     <w:lsdException w:name="index 8" w:semiHidden="1" w:unhideWhenUsed="1"/>
     <w:lsdException w:name="index 9" w:semiHidden="1" w:unhideWhenUsed="1"/>
-    <w:lsdException w:name="toc 1" w:semiHidden="1" w:uiPriority="39" w:unhideWhenUsed="1"/>
-    <w:lsdException w:name="toc 2" w:semiHidden="1" w:uiPriority="39" w:unhideWhenUsed="1"/>
-    <w:lsdException w:name="toc 3" w:semiHidden="1" w:uiPriority="39" w:unhideWhenUsed="1"/>
-    <w:lsdException w:name="toc 4" w:semiHidden="1" w:uiPriority="39" w:unhideWhenUsed="1"/>
-    <w:lsdException w:name="toc 5" w:semiHidden="1" w:uiPriority="39" w:unhideWhenUsed="1"/>
-    <w:lsdException w:name="toc 6" w:semiHidden="1" w:uiPriority="39" w:unhideWhenUsed="1"/>
-    <w:lsdException w:name="toc 7" w:semiHidden="1" w:uiPriority="39" w:unhideWhenUsed="1"/>
-    <w:lsdException w:name="toc 8" w:semiHidden="1" w:uiPriority="39" w:unhideWhenUsed="1"/>
-    <w:lsdException w:name="toc 9" w:semiHidden="1" w:uiPriority="39" w:unhideWhenUsed="1"/>
+    <w:lsdException w:name="toc 1" w:uiPriority="39" w:semiHidden="1" w:unhideWhenUsed="1"/>
+    <w:lsdException w:name="toc 2" w:uiPriority="39" w:semiHidden="1" w:unhideWhenUsed="1"/>
+    <w:lsdException w:name="toc 3" w:uiPriority="39" w:semiHidden="1" w:unhideWhenUsed="1"/>
+    <w:lsdException w:name="toc 4" w:uiPriority="39" w:semiHidden="1" w:unhideWhenUsed="1"/>
+    <w:lsdException w:name="toc 5" w:uiPriority="39" w:semiHidden="1" w:unhideWhenUsed="1"/>
+    <w:lsdException w:name="toc 6" w:uiPriority="39" w:semiHidden="1" w:unhideWhenUsed="1"/>
+    <w:lsdException w:name="toc 7" w:uiPriority="39" w:semiHidden="1" w:unhideWhenUsed="1"/>
+    <w:lsdException w:name="toc 8" w:uiPriority="39" w:semiHidden="1" w:unhideWhenUsed="1"/>
+    <w:lsdException w:name="toc 9" w:uiPriority="39" w:semiHidden="1" w:unhideWhenUsed="1"/>
     <w:lsdException w:name="Normal Indent" w:semiHidden="1" w:unhideWhenUsed="1"/>
     <w:lsdException w:name="footnote text" w:semiHidden="1" w:unhideWhenUsed="1"/>
     <w:lsdException w:name="annotation text" w:semiHidden="1" w:unhideWhenUsed="1"/>
     <w:lsdException w:name="header" w:semiHidden="1" w:unhideWhenUsed="1"/>
     <w:lsdException w:name="footer" w:semiHidden="1" w:unhideWhenUsed="1"/>
     <w:lsdException w:name="index heading" w:semiHidden="1" w:unhideWhenUsed="1"/>
-    <w:lsdException w:name="caption" w:semiHidden="1" w:uiPriority="35" w:unhideWhenUsed="1" w:qFormat="1"/>
+    <w:lsdException w:name="caption" w:uiPriority="35" w:semiHidden="1" w:unhideWhenUsed="1" w:qFormat="1"/>
     <w:lsdException w:name="table of figures" w:semiHidden="1" w:unhideWhenUsed="1"/>
     <w:lsdException w:name="envelope address" w:semiHidden="1" w:unhideWhenUsed="1"/>
     <w:lsdException w:name="envelope return" w:semiHidden="1" w:unhideWhenUsed="1"/>
@@ -1491,7 +1552,7 @@
     <w:lsdException w:name="Title" w:uiPriority="1" w:qFormat="1"/>
     <w:lsdException w:name="Closing" w:semiHidden="1" w:unhideWhenUsed="1"/>
     <w:lsdException w:name="Signature" w:semiHidden="1" w:unhideWhenUsed="1"/>
-    <w:lsdException w:name="Default Paragraph Font" w:semiHidden="1" w:uiPriority="1" w:unhideWhenUsed="1"/>
+    <w:lsdException w:name="Default Paragraph Font" w:uiPriority="1" w:semiHidden="1" w:unhideWhenUsed="1"/>
     <w:lsdException w:name="Body Text" w:semiHidden="1" w:unhideWhenUsed="1"/>
     <w:lsdException w:name="Body Text Indent" w:semiHidden="1" w:unhideWhenUsed="1"/>
     <w:lsdException w:name="List Continue" w:semiHidden="1" w:unhideWhenUsed="1"/>
@@ -1691,8 +1752,8 @@
     <w:lsdException w:name="Subtle Reference" w:uiPriority="31" w:qFormat="1"/>
     <w:lsdException w:name="Intense Reference" w:uiPriority="32" w:qFormat="1"/>
     <w:lsdException w:name="Book Title" w:uiPriority="33" w:qFormat="1"/>
-    <w:lsdException w:name="Bibliography" w:semiHidden="1" w:uiPriority="37" w:unhideWhenUsed="1"/>
-    <w:lsdException w:name="TOC Heading" w:semiHidden="1" w:uiPriority="39" w:unhideWhenUsed="1" w:qFormat="1"/>
+    <w:lsdException w:name="Bibliography" w:uiPriority="37" w:semiHidden="1" w:unhideWhenUsed="1"/>
+    <w:lsdException w:name="TOC Heading" w:uiPriority="39" w:semiHidden="1" w:unhideWhenUsed="1" w:qFormat="1"/>
     <w:lsdException w:name="Plain Table 1" w:uiPriority="41"/>
     <w:lsdException w:name="Plain Table 2" w:uiPriority="42"/>
     <w:lsdException w:name="Plain Table 3" w:uiPriority="43"/>
@@ -1803,98 +1864,96 @@
     <w:lsdException w:name="Unresolved Mention" w:semiHidden="1" w:unhideWhenUsed="1"/>
     <w:lsdException w:name="Smart Link" w:semiHidden="1" w:unhideWhenUsed="1"/>
   </w:latentStyles>
-  <w:style w:type="paragraph" w:default="1" w:styleId="Normal">
+  <w:style w:type="paragraph" w:styleId="Normal" w:default="1">
     <w:name w:val="Normal"/>
     <w:qFormat/>
     <w:pPr>
-      <w:spacing w:after="160" w:line="259" w:lineRule="auto"/>
+      <w:widowControl/>
+      <w:suppressAutoHyphens w:val="true"/>
+      <w:bidi w:val="0"/>
+      <w:spacing w:lineRule="auto" w:line="259" w:before="0" w:after="160"/>
+      <w:jc w:val="left"/>
     </w:pPr>
+    <w:rPr>
+      <w:rFonts w:ascii="Calibri" w:hAnsi="Calibri" w:eastAsia="Calibri" w:cs="" w:asciiTheme="minorHAnsi" w:cstheme="minorBidi" w:eastAsiaTheme="minorHAnsi" w:hAnsiTheme="minorHAnsi"/>
+      <w:color w:val="auto"/>
+      <w:kern w:val="2"/>
+      <w:sz w:val="22"/>
+      <w:szCs w:val="22"/>
+      <w:lang w:val="en-US" w:eastAsia="en-US" w:bidi="ar-SA"/>
+      <w14:ligatures w14:val="standardContextual"/>
+    </w:rPr>
   </w:style>
-  <w:style w:type="character" w:default="1" w:styleId="DefaultParagraphFont">
+  <w:style w:type="character" w:styleId="DefaultParagraphFont" w:default="1">
     <w:name w:val="Default Paragraph Font"/>
     <w:uiPriority w:val="1"/>
     <w:semiHidden/>
     <w:unhideWhenUsed/>
+    <w:qFormat/>
+    <w:rPr/>
   </w:style>
-  <w:style w:type="table" w:default="1" w:styleId="TableNormal">
-    <w:name w:val="Normal Table"/>
-    <w:uiPriority w:val="99"/>
-    <w:semiHidden/>
-    <w:unhideWhenUsed/>
-    <w:tblPr>
-      <w:tblInd w:w="0" w:type="dxa"/>
-      <w:tblCellMar>
-        <w:top w:w="0" w:type="dxa"/>
-        <w:left w:w="108" w:type="dxa"/>
-        <w:bottom w:w="0" w:type="dxa"/>
-        <w:right w:w="108" w:type="dxa"/>
-      </w:tblCellMar>
-    </w:tblPr>
-  </w:style>
-  <w:style w:type="numbering" w:default="1" w:styleId="NoList">
-    <w:name w:val="No List"/>
-    <w:uiPriority w:val="99"/>
-    <w:semiHidden/>
-    <w:unhideWhenUsed/>
-  </w:style>
-  <w:style w:type="character" w:customStyle="1" w:styleId="TitleChar">
+  <w:style w:type="character" w:styleId="TitleChar" w:customStyle="1">
     <w:name w:val="Title Char"/>
     <w:basedOn w:val="DefaultParagraphFont"/>
     <w:link w:val="Title"/>
     <w:uiPriority w:val="1"/>
     <w:qFormat/>
-    <w:rsid w:val="00E340DA"/>
+    <w:rsid w:val="00e340da"/>
     <w:rPr>
-      <w:rFonts w:asciiTheme="majorHAnsi" w:eastAsiaTheme="majorEastAsia" w:hAnsiTheme="majorHAnsi" w:cstheme="majorBidi"/>
+      <w:rFonts w:ascii="Calibri Light" w:hAnsi="Calibri Light" w:eastAsia="" w:cs="" w:asciiTheme="majorHAnsi" w:cstheme="majorBidi" w:eastAsiaTheme="majorEastAsia" w:hAnsiTheme="majorHAnsi"/>
       <w:caps/>
-      <w:color w:val="595959" w:themeColor="text1" w:themeTint="A6"/>
+      <w:color w:themeColor="text1" w:themeTint="a6" w:val="595959"/>
       <w:kern w:val="2"/>
       <w:sz w:val="70"/>
       <w:szCs w:val="56"/>
       <w14:ligatures w14:val="none"/>
     </w:rPr>
   </w:style>
-  <w:style w:type="character" w:customStyle="1" w:styleId="SubtleReference1">
+  <w:style w:type="character" w:styleId="SubtleReference1" w:customStyle="1">
     <w:name w:val="Subtle Reference1"/>
     <w:basedOn w:val="DefaultParagraphFont"/>
     <w:uiPriority w:val="10"/>
     <w:qFormat/>
-    <w:rsid w:val="00DB6985"/>
+    <w:rsid w:val="00db6985"/>
     <w:rPr>
       <w:b/>
       <w:smallCaps/>
-      <w:color w:val="595959" w:themeColor="text1" w:themeTint="A6"/>
+      <w:color w:themeColor="text1" w:themeTint="a6" w:val="595959"/>
     </w:rPr>
   </w:style>
-  <w:style w:type="character" w:customStyle="1" w:styleId="jlqj4b">
+  <w:style w:type="character" w:styleId="jlqj4b" w:customStyle="1">
     <w:name w:val="jlqj4b"/>
     <w:basedOn w:val="DefaultParagraphFont"/>
     <w:qFormat/>
-    <w:rsid w:val="00DB6985"/>
+    <w:rsid w:val="00db6985"/>
+    <w:rPr/>
   </w:style>
-  <w:style w:type="character" w:customStyle="1" w:styleId="q4iawc">
+  <w:style w:type="character" w:styleId="q4iawc" w:customStyle="1">
     <w:name w:val="q4iawc"/>
     <w:basedOn w:val="DefaultParagraphFont"/>
     <w:qFormat/>
-    <w:rsid w:val="00DB6985"/>
+    <w:rsid w:val="00db6985"/>
+    <w:rPr/>
   </w:style>
-  <w:style w:type="character" w:customStyle="1" w:styleId="yieifb">
+  <w:style w:type="character" w:styleId="yieifb" w:customStyle="1">
     <w:name w:val="yieifb"/>
     <w:basedOn w:val="DefaultParagraphFont"/>
     <w:qFormat/>
-    <w:rsid w:val="00DB6985"/>
+    <w:rsid w:val="00db6985"/>
+    <w:rPr/>
   </w:style>
-  <w:style w:type="character" w:customStyle="1" w:styleId="badword">
+  <w:style w:type="character" w:styleId="badword" w:customStyle="1">
     <w:name w:val="badword"/>
     <w:basedOn w:val="DefaultParagraphFont"/>
     <w:qFormat/>
-    <w:rsid w:val="00DB6985"/>
+    <w:rsid w:val="00db6985"/>
+    <w:rPr/>
   </w:style>
-  <w:style w:type="character" w:customStyle="1" w:styleId="Bullets">
+  <w:style w:type="character" w:styleId="Bullets" w:customStyle="1">
     <w:name w:val="Bullets"/>
     <w:qFormat/>
     <w:rPr>
-      <w:rFonts w:ascii="OpenSymbol" w:eastAsia="OpenSymbol" w:hAnsi="OpenSymbol" w:cs="OpenSymbol"/>
+      <w:rFonts w:ascii="OpenSymbol" w:hAnsi="OpenSymbol" w:eastAsia="OpenSymbol" w:cs="OpenSymbol"/>
     </w:rPr>
   </w:style>
   <w:style w:type="character" w:styleId="Hyperlink">
@@ -1919,17 +1978,17 @@
       <w:bCs/>
     </w:rPr>
   </w:style>
-  <w:style w:type="paragraph" w:customStyle="1" w:styleId="Heading">
+  <w:style w:type="paragraph" w:styleId="Heading" w:customStyle="1">
     <w:name w:val="Heading"/>
     <w:basedOn w:val="Normal"/>
     <w:next w:val="BodyText"/>
     <w:qFormat/>
     <w:pPr>
-      <w:keepNext/>
+      <w:keepNext w:val="true"/>
       <w:spacing w:before="240" w:after="120"/>
     </w:pPr>
     <w:rPr>
-      <w:rFonts w:ascii="Liberation Sans" w:eastAsia="Noto Sans CJK SC" w:hAnsi="Liberation Sans" w:cs="Lohit Devanagari"/>
+      <w:rFonts w:ascii="Liberation Sans" w:hAnsi="Liberation Sans" w:eastAsia="Noto Sans CJK SC" w:cs="Lohit Devanagari"/>
       <w:sz w:val="28"/>
       <w:szCs w:val="28"/>
     </w:rPr>
@@ -1938,18 +1997,20 @@
     <w:name w:val="Body Text"/>
     <w:basedOn w:val="Normal"/>
     <w:pPr>
-      <w:spacing w:after="140" w:line="276" w:lineRule="auto"/>
+      <w:spacing w:lineRule="auto" w:line="276" w:before="0" w:after="140"/>
     </w:pPr>
+    <w:rPr/>
   </w:style>
   <w:style w:type="paragraph" w:styleId="List">
     <w:name w:val="List"/>
     <w:basedOn w:val="BodyText"/>
+    <w:pPr/>
     <w:rPr>
       <w:rFonts w:cs="Lohit Devanagari"/>
     </w:rPr>
   </w:style>
   <w:style w:type="paragraph" w:styleId="Caption">
-    <w:name w:val="caption"/>
+    <w:name w:val="Caption"/>
     <w:basedOn w:val="Normal"/>
     <w:qFormat/>
     <w:pPr>
@@ -1964,7 +2025,7 @@
       <w:szCs w:val="24"/>
     </w:rPr>
   </w:style>
-  <w:style w:type="paragraph" w:customStyle="1" w:styleId="Index">
+  <w:style w:type="paragraph" w:styleId="Index" w:customStyle="1">
     <w:name w:val="Index"/>
     <w:basedOn w:val="Normal"/>
     <w:qFormat/>
@@ -1981,34 +2042,34 @@
     <w:link w:val="TitleChar"/>
     <w:uiPriority w:val="1"/>
     <w:qFormat/>
-    <w:rsid w:val="00E340DA"/>
+    <w:rsid w:val="00e340da"/>
     <w:pPr>
-      <w:spacing w:after="0" w:line="240" w:lineRule="auto"/>
+      <w:spacing w:lineRule="auto" w:line="240" w:before="0" w:after="0"/>
       <w:contextualSpacing/>
       <w:jc w:val="center"/>
     </w:pPr>
     <w:rPr>
-      <w:rFonts w:asciiTheme="majorHAnsi" w:eastAsiaTheme="majorEastAsia" w:hAnsiTheme="majorHAnsi" w:cstheme="majorBidi"/>
+      <w:rFonts w:ascii="Calibri Light" w:hAnsi="Calibri Light" w:eastAsia="" w:cs="" w:asciiTheme="majorHAnsi" w:cstheme="majorBidi" w:eastAsiaTheme="majorEastAsia" w:hAnsiTheme="majorHAnsi"/>
       <w:caps/>
-      <w:color w:val="595959" w:themeColor="text1" w:themeTint="A6"/>
+      <w:color w:themeColor="text1" w:themeTint="a6" w:val="595959"/>
       <w:sz w:val="70"/>
       <w:szCs w:val="56"/>
       <w14:ligatures w14:val="none"/>
     </w:rPr>
   </w:style>
-  <w:style w:type="paragraph" w:customStyle="1" w:styleId="ContactInfoEmphasis">
+  <w:style w:type="paragraph" w:styleId="ContactInfoEmphasis" w:customStyle="1">
     <w:name w:val="Contact Info Emphasis"/>
     <w:basedOn w:val="Normal"/>
     <w:uiPriority w:val="4"/>
     <w:qFormat/>
-    <w:rsid w:val="00E340DA"/>
+    <w:rsid w:val="00e340da"/>
     <w:pPr>
-      <w:spacing w:after="0" w:line="240" w:lineRule="auto"/>
+      <w:spacing w:lineRule="auto" w:line="240" w:before="0" w:after="0"/>
       <w:jc w:val="center"/>
     </w:pPr>
     <w:rPr>
       <w:b/>
-      <w:color w:val="5B9BD5" w:themeColor="accent1"/>
+      <w:color w:themeColor="accent1" w:val="5B9BD5"/>
       <w:kern w:val="0"/>
       <w14:ligatures w14:val="none"/>
     </w:rPr>
@@ -2019,70 +2080,91 @@
     <w:uiPriority w:val="34"/>
     <w:unhideWhenUsed/>
     <w:qFormat/>
-    <w:rsid w:val="00DB6985"/>
+    <w:rsid w:val="00db6985"/>
     <w:pPr>
-      <w:spacing w:after="0" w:line="240" w:lineRule="auto"/>
+      <w:spacing w:lineRule="auto" w:line="240" w:before="0" w:after="0"/>
       <w:ind w:left="720"/>
       <w:contextualSpacing/>
     </w:pPr>
     <w:rPr>
-      <w:color w:val="595959" w:themeColor="text1" w:themeTint="A6"/>
+      <w:color w:themeColor="text1" w:themeTint="a6" w:val="595959"/>
       <w:kern w:val="0"/>
       <w14:ligatures w14:val="none"/>
     </w:rPr>
+  </w:style>
+  <w:style w:type="numbering" w:styleId="NoList" w:default="1">
+    <w:name w:val="No List"/>
+    <w:uiPriority w:val="99"/>
+    <w:semiHidden/>
+    <w:unhideWhenUsed/>
+    <w:qFormat/>
+  </w:style>
+  <w:style w:type="table" w:default="1" w:styleId="TableNormal">
+    <w:name w:val="Normal Table"/>
+    <w:uiPriority w:val="99"/>
+    <w:semiHidden/>
+    <w:unhideWhenUsed/>
+    <w:tblPr>
+      <w:tblCellMar>
+        <w:top w:w="0" w:type="dxa"/>
+        <w:left w:w="108" w:type="dxa"/>
+        <w:bottom w:w="0" w:type="dxa"/>
+        <w:right w:w="108" w:type="dxa"/>
+      </w:tblCellMar>
+    </w:tblPr>
   </w:style>
 </w:styles>
 </file>
 
 <file path=word/theme/theme1.xml><?xml version="1.0" encoding="utf-8"?>
-<a:theme xmlns:a="http://schemas.openxmlformats.org/drawingml/2006/main" name="Office Theme">
+<a:theme xmlns:a="http://schemas.openxmlformats.org/drawingml/2006/main" xmlns:r="http://schemas.openxmlformats.org/officeDocument/2006/relationships" name="Office Theme">
   <a:themeElements>
     <a:clrScheme name="Office">
       <a:dk1>
         <a:srgbClr val="000000"/>
       </a:dk1>
       <a:lt1>
-        <a:srgbClr val="FFFFFF"/>
+        <a:srgbClr val="ffffff"/>
       </a:lt1>
       <a:dk2>
-        <a:srgbClr val="44546A"/>
+        <a:srgbClr val="44546a"/>
       </a:dk2>
       <a:lt2>
-        <a:srgbClr val="E7E6E6"/>
+        <a:srgbClr val="e7e6e6"/>
       </a:lt2>
       <a:accent1>
-        <a:srgbClr val="5B9BD5"/>
+        <a:srgbClr val="5b9bd5"/>
       </a:accent1>
       <a:accent2>
-        <a:srgbClr val="ED7D31"/>
+        <a:srgbClr val="ed7d31"/>
       </a:accent2>
       <a:accent3>
-        <a:srgbClr val="A5A5A5"/>
+        <a:srgbClr val="a5a5a5"/>
       </a:accent3>
       <a:accent4>
-        <a:srgbClr val="FFC000"/>
+        <a:srgbClr val="ffc000"/>
       </a:accent4>
       <a:accent5>
-        <a:srgbClr val="4472C4"/>
+        <a:srgbClr val="4472c4"/>
       </a:accent5>
       <a:accent6>
-        <a:srgbClr val="70AD47"/>
+        <a:srgbClr val="70ad47"/>
       </a:accent6>
       <a:hlink>
-        <a:srgbClr val="0563C1"/>
+        <a:srgbClr val="0563c1"/>
       </a:hlink>
       <a:folHlink>
-        <a:srgbClr val="954F72"/>
+        <a:srgbClr val="954f72"/>
       </a:folHlink>
     </a:clrScheme>
     <a:fontScheme name="Office">
       <a:majorFont>
-        <a:latin typeface="Calibri Light" panose="020F0302020204030204"/>
+        <a:latin typeface="Calibri Light" panose="020F0302020204030204" pitchFamily="0" charset="1"/>
         <a:ea typeface=""/>
         <a:cs typeface=""/>
       </a:majorFont>
       <a:minorFont>
-        <a:latin typeface="Calibri" panose="020F0502020204030204"/>
+        <a:latin typeface="Calibri" panose="020F0502020204030204" pitchFamily="0" charset="1"/>
         <a:ea typeface=""/>
         <a:cs typeface=""/>
       </a:minorFont>
@@ -2114,7 +2196,7 @@
             </a:gs>
           </a:gsLst>
           <a:lin ang="5400000" scaled="0"/>
-          <a:tileRect/>
+          <a:tileRect l="0" t="0" r="0" b="0"/>
         </a:gradFill>
         <a:gradFill>
           <a:gsLst>
@@ -2138,7 +2220,7 @@
             </a:gs>
           </a:gsLst>
           <a:lin ang="5400000" scaled="0"/>
-          <a:tileRect/>
+          <a:tileRect l="0" t="0" r="0" b="0"/>
         </a:gradFill>
       </a:fillStyleLst>
       <a:lnStyleLst>
@@ -2198,12 +2280,10 @@
             </a:gs>
           </a:gsLst>
           <a:lin ang="5400000" scaled="0"/>
-          <a:tileRect/>
+          <a:tileRect l="0" t="0" r="0" b="0"/>
         </a:gradFill>
       </a:bgFillStyleLst>
     </a:fmtScheme>
   </a:themeElements>
-  <a:objectDefaults/>
-  <a:extraClrSchemeLst/>
 </a:theme>
 </file>
</xml_diff>

<commit_message>
update courses in resume
</commit_message>
<xml_diff>
--- a/resume.docx
+++ b/resume.docx
@@ -557,8 +557,8 @@
         </w:rPr>
         <w:t>Developed and deployed An Sinh, a large-scale mission-critical social security application supporting 9 million citizens during COVID-19 in Ho Chi Minh City.</w:t>
       </w:r>
-      <w:bookmarkStart w:id="5" w:name="__DdeLink__95_1413304929"/>
-      <w:bookmarkStart w:id="6" w:name="__DdeLink__100_1413304929"/>
+      <w:bookmarkStart w:id="5" w:name="__DdeLink__100_1413304929"/>
+      <w:bookmarkStart w:id="6" w:name="__DdeLink__95_1413304929"/>
     </w:p>
     <w:p>
       <w:pPr>
@@ -642,17 +642,7 @@
           <w:sz w:val="24"/>
           <w:szCs w:val="24"/>
         </w:rPr>
-        <w:t xml:space="preserve">Master of Engineering, Computer Science, </w:t>
-      </w:r>
-      <w:r>
-        <w:rPr>
-          <w:rFonts w:cs="Times New Roman" w:ascii="Times New Roman" w:hAnsi="Times New Roman"/>
-          <w:i/>
-          <w:iCs/>
-          <w:sz w:val="24"/>
-          <w:szCs w:val="24"/>
-        </w:rPr>
-        <w:t>GPA 3.8</w:t>
+        <w:t>Master of Engineering, Computer Science, GPA 3.8</w:t>
       </w:r>
       <w:r>
         <w:rPr>
@@ -671,6 +661,64 @@
           <w:szCs w:val="24"/>
         </w:rPr>
         <w:t xml:space="preserve">Corvallis, Oregon </w:t>
+      </w:r>
+    </w:p>
+    <w:p>
+      <w:pPr>
+        <w:pStyle w:val="Normal"/>
+        <w:tabs>
+          <w:tab w:val="clear" w:pos="720"/>
+          <w:tab w:val="right" w:pos="9360" w:leader="none"/>
+        </w:tabs>
+        <w:spacing w:lineRule="auto" w:line="240" w:before="0" w:after="86"/>
+        <w:rPr/>
+      </w:pPr>
+      <w:r>
+        <w:rPr>
+          <w:rFonts w:cs="Times New Roman" w:ascii="Times New Roman" w:hAnsi="Times New Roman"/>
+          <w:sz w:val="24"/>
+          <w:szCs w:val="24"/>
+        </w:rPr>
+        <w:t>Courses: Data Structures, Algorithms,</w:t>
+      </w:r>
+      <w:r>
+        <w:rPr>
+          <w:rFonts w:cs="Times New Roman" w:ascii="Times New Roman" w:hAnsi="Times New Roman"/>
+          <w:color w:val="auto"/>
+          <w:sz w:val="24"/>
+          <w:szCs w:val="24"/>
+          <w:u w:val="none"/>
+        </w:rPr>
+        <w:t xml:space="preserve"> </w:t>
+      </w:r>
+      <w:r>
+        <w:rPr>
+          <w:rStyle w:val="Hyperlink"/>
+          <w:rFonts w:cs="Times New Roman" w:ascii="Times New Roman" w:hAnsi="Times New Roman"/>
+          <w:color w:val="auto"/>
+          <w:sz w:val="24"/>
+          <w:szCs w:val="24"/>
+          <w:u w:val="none"/>
+        </w:rPr>
+        <w:t>Database, Parallel Programming</w:t>
+      </w:r>
+      <w:r>
+        <w:rPr>
+          <w:rFonts w:cs="Times New Roman" w:ascii="Times New Roman" w:hAnsi="Times New Roman"/>
+          <w:color w:val="auto"/>
+          <w:sz w:val="24"/>
+          <w:szCs w:val="24"/>
+          <w:u w:val="none"/>
+        </w:rPr>
+        <w:t>,</w:t>
+      </w:r>
+      <w:r>
+        <w:rPr>
+          <w:rFonts w:cs="Times New Roman" w:ascii="Times New Roman" w:hAnsi="Times New Roman"/>
+          <w:sz w:val="24"/>
+          <w:szCs w:val="24"/>
+        </w:rPr>
+        <w:t xml:space="preserve"> Artificial Intelligence</w:t>
       </w:r>
     </w:p>
     <w:p>

</xml_diff>

<commit_message>
add hugging face to resume
</commit_message>
<xml_diff>
--- a/resume.docx
+++ b/resume.docx
@@ -557,8 +557,8 @@
         </w:rPr>
         <w:t>Developed and deployed An Sinh, a large-scale mission-critical social security application supporting 9 million citizens during COVID-19 in Ho Chi Minh City.</w:t>
       </w:r>
-      <w:bookmarkStart w:id="5" w:name="__DdeLink__95_1413304929"/>
-      <w:bookmarkStart w:id="6" w:name="__DdeLink__100_1413304929"/>
+      <w:bookmarkStart w:id="5" w:name="__DdeLink__100_1413304929"/>
+      <w:bookmarkStart w:id="6" w:name="__DdeLink__95_1413304929"/>
     </w:p>
     <w:p>
       <w:pPr>
@@ -1157,25 +1157,7 @@
           <w:sz w:val="24"/>
           <w:szCs w:val="24"/>
         </w:rPr>
-        <w:t>Database: MySQL, Postgres</w:t>
-      </w:r>
-      <w:r>
-        <w:rPr>
-          <w:rFonts w:eastAsia="Calibri" w:cs="Times New Roman" w:ascii="Times New Roman" w:hAnsi="Times New Roman"/>
-          <w:kern w:val="0"/>
-          <w:sz w:val="24"/>
-          <w:szCs w:val="24"/>
-        </w:rPr>
-        <w:t>SQL</w:t>
-      </w:r>
-      <w:r>
-        <w:rPr>
-          <w:rFonts w:eastAsia="Calibri" w:cs="Times New Roman" w:ascii="Times New Roman" w:hAnsi="Times New Roman"/>
-          <w:kern w:val="0"/>
-          <w:sz w:val="24"/>
-          <w:szCs w:val="24"/>
-        </w:rPr>
-        <w:t>, MongoDB, GraphQL, Kafka, ElasticSearch</w:t>
+        <w:t>Database: MySQL, PostgresSQL, MongoDB, GraphQL, Kafka, ElasticSearch</w:t>
       </w:r>
     </w:p>
     <w:p>
@@ -1201,6 +1183,30 @@
           <w:szCs w:val="24"/>
         </w:rPr>
         <w:t>CI/CD Tools: Git, Github Actions, Docker, Kubernetes, Ansible</w:t>
+      </w:r>
+    </w:p>
+    <w:p>
+      <w:pPr>
+        <w:pStyle w:val="Normal"/>
+        <w:numPr>
+          <w:ilvl w:val="0"/>
+          <w:numId w:val="1"/>
+        </w:numPr>
+        <w:spacing w:before="0" w:after="0"/>
+        <w:ind w:hanging="360" w:left="360"/>
+        <w:rPr>
+          <w:rFonts w:ascii="Times New Roman" w:hAnsi="Times New Roman"/>
+          <w:sz w:val="24"/>
+          <w:szCs w:val="24"/>
+        </w:rPr>
+      </w:pPr>
+      <w:r>
+        <w:rPr>
+          <w:rFonts w:ascii="Times New Roman" w:hAnsi="Times New Roman"/>
+          <w:sz w:val="24"/>
+          <w:szCs w:val="24"/>
+        </w:rPr>
+        <w:t>AI Deployments: llama.cpp, ollama, Hugging Face</w:t>
       </w:r>
     </w:p>
     <w:p>

</xml_diff>

<commit_message>
update resume with different action words
</commit_message>
<xml_diff>
--- a/resume.docx
+++ b/resume.docx
@@ -206,11 +206,40 @@
       <w:r>
         <w:rPr>
           <w:rFonts w:cs="Times New Roman" w:ascii="Times New Roman" w:hAnsi="Times New Roman"/>
-          <w:color w:val="auto"/>
-          <w:sz w:val="24"/>
-          <w:szCs w:val="24"/>
-        </w:rPr>
-        <w:t>Maintained and enhanced a research platform supporting thousands of daily users in Oregon.</w:t>
+          <w:b/>
+          <w:bCs/>
+          <w:color w:val="auto"/>
+          <w:sz w:val="24"/>
+          <w:szCs w:val="24"/>
+        </w:rPr>
+        <w:t>Improved</w:t>
+      </w:r>
+      <w:r>
+        <w:rPr>
+          <w:rFonts w:cs="Times New Roman" w:ascii="Times New Roman" w:hAnsi="Times New Roman"/>
+          <w:color w:val="auto"/>
+          <w:sz w:val="24"/>
+          <w:szCs w:val="24"/>
+        </w:rPr>
+        <w:t xml:space="preserve"> reliability and performance </w:t>
+      </w:r>
+      <w:r>
+        <w:rPr>
+          <w:rFonts w:cs="Times New Roman" w:ascii="Times New Roman" w:hAnsi="Times New Roman"/>
+          <w:color w:val="auto"/>
+          <w:sz w:val="24"/>
+          <w:szCs w:val="24"/>
+        </w:rPr>
+        <w:t>of</w:t>
+      </w:r>
+      <w:r>
+        <w:rPr>
+          <w:rFonts w:cs="Times New Roman" w:ascii="Times New Roman" w:hAnsi="Times New Roman"/>
+          <w:color w:val="auto"/>
+          <w:sz w:val="24"/>
+          <w:szCs w:val="24"/>
+        </w:rPr>
+        <w:t xml:space="preserve"> a statewide research system serving thousands of daily users.</w:t>
       </w:r>
     </w:p>
     <w:p>
@@ -233,11 +262,22 @@
       <w:r>
         <w:rPr>
           <w:rFonts w:eastAsia="Calibri" w:cs="Times New Roman" w:ascii="Times New Roman" w:hAnsi="Times New Roman"/>
-          <w:color w:val="auto"/>
-          <w:sz w:val="24"/>
-          <w:szCs w:val="24"/>
-        </w:rPr>
-        <w:t xml:space="preserve">Optimized ingestion pipeline, reducing processing time </w:t>
+          <w:b/>
+          <w:bCs/>
+          <w:color w:val="auto"/>
+          <w:sz w:val="24"/>
+          <w:szCs w:val="24"/>
+        </w:rPr>
+        <w:t>Optimized</w:t>
+      </w:r>
+      <w:r>
+        <w:rPr>
+          <w:rFonts w:eastAsia="Calibri" w:cs="Times New Roman" w:ascii="Times New Roman" w:hAnsi="Times New Roman"/>
+          <w:color w:val="auto"/>
+          <w:sz w:val="24"/>
+          <w:szCs w:val="24"/>
+        </w:rPr>
+        <w:t xml:space="preserve"> ingestion pipeline, reducing processing time </w:t>
       </w:r>
       <w:r>
         <w:rPr>
@@ -249,7 +289,45 @@
           <w:sz w:val="24"/>
           <w:szCs w:val="24"/>
         </w:rPr>
-        <w:t>from 2 hours to 2 minutes</w:t>
+        <w:t xml:space="preserve">from </w:t>
+      </w:r>
+      <w:r>
+        <w:rPr>
+          <w:rStyle w:val="Strong"/>
+          <w:rFonts w:eastAsia="Calibri" w:cs="Times New Roman" w:ascii="Times New Roman" w:hAnsi="Times New Roman"/>
+          <w:b/>
+          <w:bCs/>
+          <w:color w:val="auto"/>
+          <w:sz w:val="24"/>
+          <w:szCs w:val="24"/>
+        </w:rPr>
+        <w:t>2 hours to 2 minutes</w:t>
+      </w:r>
+      <w:r>
+        <w:rPr>
+          <w:rStyle w:val="Strong"/>
+          <w:rFonts w:eastAsia="Calibri" w:cs="Times New Roman" w:ascii="Times New Roman" w:hAnsi="Times New Roman"/>
+          <w:b w:val="false"/>
+          <w:bCs w:val="false"/>
+          <w:color w:val="auto"/>
+          <w:sz w:val="24"/>
+          <w:szCs w:val="24"/>
+        </w:rPr>
+        <w:t xml:space="preserve"> </w:t>
+      </w:r>
+      <w:r>
+        <w:rPr>
+          <w:rStyle w:val="Strong"/>
+          <w:rFonts w:eastAsia="Calibri" w:cs="Times New Roman" w:ascii="Times New Roman" w:hAnsi="Times New Roman"/>
+          <w:b w:val="false"/>
+          <w:bCs w:val="false"/>
+          <w:color w:val="auto"/>
+          <w:kern w:val="0"/>
+          <w:sz w:val="24"/>
+          <w:szCs w:val="24"/>
+          <w:lang w:val="en-US" w:eastAsia="en-US" w:bidi="ar-SA"/>
+        </w:rPr>
+        <w:t>through optimized database update and caching strategies</w:t>
       </w:r>
       <w:r>
         <w:rPr>
@@ -344,11 +422,22 @@
       <w:r>
         <w:rPr>
           <w:rFonts w:cs="Times New Roman" w:ascii="Times New Roman" w:hAnsi="Times New Roman"/>
-          <w:color w:val="auto"/>
-          <w:sz w:val="24"/>
-          <w:szCs w:val="24"/>
-        </w:rPr>
-        <w:t>Maintained the portal for educators and school districts, ensuring seamless access to outdoor education resources and reporting systems.</w:t>
+          <w:b/>
+          <w:bCs/>
+          <w:color w:val="auto"/>
+          <w:sz w:val="24"/>
+          <w:szCs w:val="24"/>
+        </w:rPr>
+        <w:t>Maintained</w:t>
+      </w:r>
+      <w:r>
+        <w:rPr>
+          <w:rFonts w:cs="Times New Roman" w:ascii="Times New Roman" w:hAnsi="Times New Roman"/>
+          <w:color w:val="auto"/>
+          <w:sz w:val="24"/>
+          <w:szCs w:val="24"/>
+        </w:rPr>
+        <w:t xml:space="preserve"> the portal for educators and school districts, ensuring seamless access to outdoor education resources and reporting systems.</w:t>
       </w:r>
     </w:p>
     <w:p>
@@ -366,11 +455,22 @@
       <w:r>
         <w:rPr>
           <w:rFonts w:cs="Times New Roman" w:ascii="Times New Roman" w:hAnsi="Times New Roman"/>
-          <w:color w:val="auto"/>
-          <w:sz w:val="24"/>
-          <w:szCs w:val="24"/>
-        </w:rPr>
-        <w:t>Supported platform migration, contributing to improved platform stability and performance.</w:t>
+          <w:b/>
+          <w:bCs/>
+          <w:color w:val="auto"/>
+          <w:sz w:val="24"/>
+          <w:szCs w:val="24"/>
+        </w:rPr>
+        <w:t>Supported</w:t>
+      </w:r>
+      <w:r>
+        <w:rPr>
+          <w:rFonts w:cs="Times New Roman" w:ascii="Times New Roman" w:hAnsi="Times New Roman"/>
+          <w:color w:val="auto"/>
+          <w:sz w:val="24"/>
+          <w:szCs w:val="24"/>
+        </w:rPr>
+        <w:t xml:space="preserve"> platform migration, contributing to improved platform stability and performance.</w:t>
       </w:r>
     </w:p>
     <w:p>
@@ -497,11 +597,52 @@
       <w:r>
         <w:rPr>
           <w:rFonts w:cs="Times New Roman" w:ascii="Times New Roman" w:hAnsi="Times New Roman"/>
-          <w:color w:val="auto"/>
-          <w:sz w:val="24"/>
-          <w:szCs w:val="24"/>
-        </w:rPr>
-        <w:t>Maintained and optimized a business-to-business distribution management system, focusing on promotions and deal calculation accuracy.</w:t>
+          <w:b/>
+          <w:bCs/>
+          <w:color w:val="auto"/>
+          <w:sz w:val="24"/>
+          <w:szCs w:val="24"/>
+        </w:rPr>
+        <w:t>Maintained</w:t>
+      </w:r>
+      <w:r>
+        <w:rPr>
+          <w:rFonts w:cs="Times New Roman" w:ascii="Times New Roman" w:hAnsi="Times New Roman"/>
+          <w:color w:val="auto"/>
+          <w:sz w:val="24"/>
+          <w:szCs w:val="24"/>
+        </w:rPr>
+        <w:t xml:space="preserve"> a business-to-business distribution management system, ensuring </w:t>
+      </w:r>
+      <w:r>
+        <w:rPr>
+          <w:rFonts w:cs="Times New Roman" w:ascii="Times New Roman" w:hAnsi="Times New Roman"/>
+          <w:b/>
+          <w:bCs/>
+          <w:color w:val="auto"/>
+          <w:sz w:val="24"/>
+          <w:szCs w:val="24"/>
+        </w:rPr>
+        <w:t>accurate</w:t>
+      </w:r>
+      <w:r>
+        <w:rPr>
+          <w:rStyle w:val="Strong"/>
+          <w:rFonts w:cs="Times New Roman" w:ascii="Times New Roman" w:hAnsi="Times New Roman"/>
+          <w:color w:val="auto"/>
+          <w:sz w:val="24"/>
+          <w:szCs w:val="24"/>
+        </w:rPr>
+        <w:t xml:space="preserve"> calculation</w:t>
+      </w:r>
+      <w:r>
+        <w:rPr>
+          <w:rFonts w:cs="Times New Roman" w:ascii="Times New Roman" w:hAnsi="Times New Roman"/>
+          <w:color w:val="auto"/>
+          <w:sz w:val="24"/>
+          <w:szCs w:val="24"/>
+        </w:rPr>
+        <w:t xml:space="preserve"> for high-volume operations.</w:t>
       </w:r>
     </w:p>
     <w:p>
@@ -524,11 +665,42 @@
       <w:r>
         <w:rPr>
           <w:rFonts w:ascii="Times New Roman" w:hAnsi="Times New Roman"/>
-          <w:color w:val="auto"/>
-          <w:sz w:val="24"/>
-          <w:szCs w:val="24"/>
-        </w:rPr>
-        <w:t>Enhanced the activity generation algorithm, reducing runtime from 1 hour to 1 minute.</w:t>
+          <w:b/>
+          <w:bCs/>
+          <w:color w:val="auto"/>
+          <w:sz w:val="24"/>
+          <w:szCs w:val="24"/>
+        </w:rPr>
+        <w:t>Enhanced</w:t>
+      </w:r>
+      <w:r>
+        <w:rPr>
+          <w:rFonts w:ascii="Times New Roman" w:hAnsi="Times New Roman"/>
+          <w:color w:val="auto"/>
+          <w:sz w:val="24"/>
+          <w:szCs w:val="24"/>
+        </w:rPr>
+        <w:t xml:space="preserve"> the activity generation algorithm, reducing runtime from </w:t>
+      </w:r>
+      <w:r>
+        <w:rPr>
+          <w:rFonts w:ascii="Times New Roman" w:hAnsi="Times New Roman"/>
+          <w:b/>
+          <w:bCs/>
+          <w:color w:val="auto"/>
+          <w:sz w:val="24"/>
+          <w:szCs w:val="24"/>
+        </w:rPr>
+        <w:t>1 hour to 1 minute</w:t>
+      </w:r>
+      <w:r>
+        <w:rPr>
+          <w:rFonts w:ascii="Times New Roman" w:hAnsi="Times New Roman"/>
+          <w:color w:val="auto"/>
+          <w:sz w:val="24"/>
+          <w:szCs w:val="24"/>
+        </w:rPr>
+        <w:t>.</w:t>
       </w:r>
     </w:p>
     <w:p>
@@ -551,11 +723,62 @@
       <w:r>
         <w:rPr>
           <w:rFonts w:cs="Times New Roman" w:ascii="Times New Roman" w:hAnsi="Times New Roman"/>
-          <w:color w:val="auto"/>
-          <w:sz w:val="24"/>
-          <w:szCs w:val="24"/>
-        </w:rPr>
-        <w:t>Developed and deployed An Sinh, a large-scale mission-critical social security application supporting 9 million citizens during COVID-19 in Ho Chi Minh City.</w:t>
+          <w:b/>
+          <w:bCs/>
+          <w:color w:val="auto"/>
+          <w:sz w:val="24"/>
+          <w:szCs w:val="24"/>
+        </w:rPr>
+        <w:t>Developed</w:t>
+      </w:r>
+      <w:r>
+        <w:rPr>
+          <w:rFonts w:cs="Times New Roman" w:ascii="Times New Roman" w:hAnsi="Times New Roman"/>
+          <w:color w:val="auto"/>
+          <w:sz w:val="24"/>
+          <w:szCs w:val="24"/>
+        </w:rPr>
+        <w:t xml:space="preserve"> and </w:t>
+      </w:r>
+      <w:r>
+        <w:rPr>
+          <w:rFonts w:cs="Times New Roman" w:ascii="Times New Roman" w:hAnsi="Times New Roman"/>
+          <w:b/>
+          <w:bCs/>
+          <w:color w:val="auto"/>
+          <w:sz w:val="24"/>
+          <w:szCs w:val="24"/>
+        </w:rPr>
+        <w:t>deployed</w:t>
+      </w:r>
+      <w:r>
+        <w:rPr>
+          <w:rFonts w:cs="Times New Roman" w:ascii="Times New Roman" w:hAnsi="Times New Roman"/>
+          <w:color w:val="auto"/>
+          <w:sz w:val="24"/>
+          <w:szCs w:val="24"/>
+        </w:rPr>
+        <w:t xml:space="preserve"> An Sinh, a </w:t>
+      </w:r>
+      <w:r>
+        <w:rPr>
+          <w:rFonts w:cs="Times New Roman" w:ascii="Times New Roman" w:hAnsi="Times New Roman"/>
+          <w:b/>
+          <w:bCs/>
+          <w:color w:val="auto"/>
+          <w:sz w:val="24"/>
+          <w:szCs w:val="24"/>
+        </w:rPr>
+        <w:t>large-scale mission-critical</w:t>
+      </w:r>
+      <w:r>
+        <w:rPr>
+          <w:rFonts w:cs="Times New Roman" w:ascii="Times New Roman" w:hAnsi="Times New Roman"/>
+          <w:color w:val="auto"/>
+          <w:sz w:val="24"/>
+          <w:szCs w:val="24"/>
+        </w:rPr>
+        <w:t xml:space="preserve"> social security application supporting 9 million citizens during COVID-19 in Ho Chi Minh City.</w:t>
       </w:r>
       <w:bookmarkStart w:id="5" w:name="__DdeLink__100_1413304929"/>
       <w:bookmarkStart w:id="6" w:name="__DdeLink__95_1413304929"/>
@@ -891,10 +1114,36 @@
       <w:r>
         <w:rPr>
           <w:rFonts w:cs="Times New Roman" w:ascii="Times New Roman" w:hAnsi="Times New Roman"/>
-          <w:sz w:val="24"/>
-          <w:szCs w:val="24"/>
-        </w:rPr>
-        <w:t>Designed and compared performance of two AI algorithms against several games of Reversi, using multithreading to improve efficiency.</w:t>
+          <w:b/>
+          <w:bCs/>
+          <w:sz w:val="24"/>
+          <w:szCs w:val="24"/>
+        </w:rPr>
+        <w:t>Designed</w:t>
+      </w:r>
+      <w:r>
+        <w:rPr>
+          <w:rFonts w:cs="Times New Roman" w:ascii="Times New Roman" w:hAnsi="Times New Roman"/>
+          <w:sz w:val="24"/>
+          <w:szCs w:val="24"/>
+        </w:rPr>
+        <w:t xml:space="preserve"> a benchmark </w:t>
+      </w:r>
+      <w:r>
+        <w:rPr>
+          <w:rFonts w:cs="Times New Roman" w:ascii="Times New Roman" w:hAnsi="Times New Roman"/>
+          <w:sz w:val="24"/>
+          <w:szCs w:val="24"/>
+        </w:rPr>
+        <w:t>of</w:t>
+      </w:r>
+      <w:r>
+        <w:rPr>
+          <w:rFonts w:cs="Times New Roman" w:ascii="Times New Roman" w:hAnsi="Times New Roman"/>
+          <w:sz w:val="24"/>
+          <w:szCs w:val="24"/>
+        </w:rPr>
+        <w:t xml:space="preserve"> two AI algorithms against several games of Reversi.</w:t>
       </w:r>
     </w:p>
     <w:p>
@@ -1022,12 +1271,25 @@
         <w:rPr>
           <w:rStyle w:val="Hyperlink"/>
           <w:rFonts w:cs="Times New Roman" w:ascii="Times New Roman" w:hAnsi="Times New Roman"/>
+          <w:b/>
+          <w:bCs/>
           <w:color w:val="auto"/>
           <w:sz w:val="24"/>
           <w:szCs w:val="24"/>
           <w:u w:val="none"/>
         </w:rPr>
-        <w:t>Engineered a custom drone capable of identifying, following, and transmitting live video feeds to RTSP-compatible devices.</w:t>
+        <w:t>Engineered</w:t>
+      </w:r>
+      <w:r>
+        <w:rPr>
+          <w:rStyle w:val="Hyperlink"/>
+          <w:rFonts w:cs="Times New Roman" w:ascii="Times New Roman" w:hAnsi="Times New Roman"/>
+          <w:color w:val="auto"/>
+          <w:sz w:val="24"/>
+          <w:szCs w:val="24"/>
+          <w:u w:val="none"/>
+        </w:rPr>
+        <w:t xml:space="preserve"> a drone capable of identifying, following targets and transmitting live video.</w:t>
       </w:r>
     </w:p>
     <w:p>

</xml_diff>

<commit_message>
update of start date
</commit_message>
<xml_diff>
--- a/resume.docx
+++ b/resume.docx
@@ -158,7 +158,22 @@
           <w:szCs w:val="24"/>
         </w:rPr>
         <w:tab/>
-        <w:t>9/2025 - present</w:t>
+      </w:r>
+      <w:r>
+        <w:rPr>
+          <w:rFonts w:cs="Times New Roman" w:ascii="Times New Roman" w:hAnsi="Times New Roman"/>
+          <w:sz w:val="24"/>
+          <w:szCs w:val="24"/>
+        </w:rPr>
+        <w:t>10</w:t>
+      </w:r>
+      <w:r>
+        <w:rPr>
+          <w:rFonts w:cs="Times New Roman" w:ascii="Times New Roman" w:hAnsi="Times New Roman"/>
+          <w:sz w:val="24"/>
+          <w:szCs w:val="24"/>
+        </w:rPr>
+        <w:t>/2025 - present</w:t>
       </w:r>
     </w:p>
     <w:p>
@@ -762,8 +777,8 @@
         </w:rPr>
         <w:t xml:space="preserve"> social security application supporting 9 million citizens during COVID-19 in Ho Chi Minh City.</w:t>
       </w:r>
-      <w:bookmarkStart w:id="5" w:name="__DdeLink__95_1413304929"/>
-      <w:bookmarkStart w:id="6" w:name="__DdeLink__100_1413304929"/>
+      <w:bookmarkStart w:id="5" w:name="__DdeLink__100_1413304929"/>
+      <w:bookmarkStart w:id="6" w:name="__DdeLink__95_1413304929"/>
     </w:p>
     <w:p>
       <w:pPr>

</xml_diff>

<commit_message>
update osu extension date
</commit_message>
<xml_diff>
--- a/resume.docx
+++ b/resume.docx
@@ -158,22 +158,7 @@
           <w:szCs w:val="24"/>
         </w:rPr>
         <w:tab/>
-      </w:r>
-      <w:r>
-        <w:rPr>
-          <w:rFonts w:cs="Times New Roman" w:ascii="Times New Roman" w:hAnsi="Times New Roman"/>
-          <w:sz w:val="24"/>
-          <w:szCs w:val="24"/>
-        </w:rPr>
-        <w:t>10</w:t>
-      </w:r>
-      <w:r>
-        <w:rPr>
-          <w:rFonts w:cs="Times New Roman" w:ascii="Times New Roman" w:hAnsi="Times New Roman"/>
-          <w:sz w:val="24"/>
-          <w:szCs w:val="24"/>
-        </w:rPr>
-        <w:t>/2025 - present</w:t>
+        <w:t>10/2025 - present</w:t>
       </w:r>
     </w:p>
     <w:p>
@@ -367,7 +352,38 @@
           <w:szCs w:val="24"/>
         </w:rPr>
         <w:tab/>
-        <w:t>9/2024 - 10/2024</w:t>
+      </w:r>
+      <w:r>
+        <w:rPr>
+          <w:rFonts w:cs="Times New Roman" w:ascii="Times New Roman" w:hAnsi="Times New Roman"/>
+          <w:sz w:val="24"/>
+          <w:szCs w:val="24"/>
+        </w:rPr>
+        <w:t>8</w:t>
+      </w:r>
+      <w:r>
+        <w:rPr>
+          <w:rFonts w:cs="Times New Roman" w:ascii="Times New Roman" w:hAnsi="Times New Roman"/>
+          <w:sz w:val="24"/>
+          <w:szCs w:val="24"/>
+        </w:rPr>
+        <w:t xml:space="preserve">/2024 - </w:t>
+      </w:r>
+      <w:r>
+        <w:rPr>
+          <w:rFonts w:cs="Times New Roman" w:ascii="Times New Roman" w:hAnsi="Times New Roman"/>
+          <w:sz w:val="24"/>
+          <w:szCs w:val="24"/>
+        </w:rPr>
+        <w:t>9</w:t>
+      </w:r>
+      <w:r>
+        <w:rPr>
+          <w:rFonts w:cs="Times New Roman" w:ascii="Times New Roman" w:hAnsi="Times New Roman"/>
+          <w:sz w:val="24"/>
+          <w:szCs w:val="24"/>
+        </w:rPr>
+        <w:t>/2024</w:t>
       </w:r>
     </w:p>
     <w:p>
@@ -777,8 +793,8 @@
         </w:rPr>
         <w:t xml:space="preserve"> social security application supporting 9 million citizens during COVID-19 in Ho Chi Minh City.</w:t>
       </w:r>
-      <w:bookmarkStart w:id="5" w:name="__DdeLink__100_1413304929"/>
-      <w:bookmarkStart w:id="6" w:name="__DdeLink__95_1413304929"/>
+      <w:bookmarkStart w:id="5" w:name="__DdeLink__95_1413304929"/>
+      <w:bookmarkStart w:id="6" w:name="__DdeLink__100_1413304929"/>
     </w:p>
     <w:p>
       <w:pPr>

</xml_diff>

<commit_message>
remove Collaborated point in resume
</commit_message>
<xml_diff>
--- a/resume.docx
+++ b/resume.docx
@@ -221,7 +221,7 @@
           <w:sz w:val="24"/>
           <w:szCs w:val="24"/>
         </w:rPr>
-        <w:t xml:space="preserve"> reliability and performance of a statewide research system serving thousands of daily users.</w:t>
+        <w:t xml:space="preserve"> reliability and performance of a statewide research system serving over 150,000 users with 1.5 million clicks annually.</w:t>
       </w:r>
     </w:p>
     <w:p>
@@ -762,8 +762,8 @@
         </w:rPr>
         <w:t xml:space="preserve"> social security application supporting 9 million citizens during COVID-19 in Ho Chi Minh City.</w:t>
       </w:r>
-      <w:bookmarkStart w:id="5" w:name="__DdeLink__100_1413304929"/>
-      <w:bookmarkStart w:id="6" w:name="__DdeLink__95_1413304929"/>
+      <w:bookmarkStart w:id="5" w:name="__DdeLink__95_1413304929"/>
+      <w:bookmarkStart w:id="6" w:name="__DdeLink__100_1413304929"/>
     </w:p>
     <w:p>
       <w:pPr>
@@ -847,8 +847,128 @@
           <w:sz w:val="24"/>
           <w:szCs w:val="24"/>
         </w:rPr>
-        <w:t>Master’</w:t>
-      </w:r>
+        <w:t>Master’s degree, Computer Science, GPA 3.8</w:t>
+      </w:r>
+      <w:r>
+        <w:rPr>
+          <w:rFonts w:cs="Times New Roman" w:ascii="Times New Roman" w:hAnsi="Times New Roman"/>
+          <w:b/>
+          <w:bCs/>
+          <w:sz w:val="24"/>
+          <w:szCs w:val="24"/>
+        </w:rPr>
+        <w:tab/>
+      </w:r>
+      <w:r>
+        <w:rPr>
+          <w:rFonts w:cs="Times New Roman" w:ascii="Times New Roman" w:hAnsi="Times New Roman"/>
+          <w:sz w:val="24"/>
+          <w:szCs w:val="24"/>
+        </w:rPr>
+        <w:t xml:space="preserve">Corvallis, Oregon </w:t>
+      </w:r>
+    </w:p>
+    <w:p>
+      <w:pPr>
+        <w:pStyle w:val="Normal"/>
+        <w:tabs>
+          <w:tab w:val="clear" w:pos="720"/>
+          <w:tab w:val="right" w:pos="9360" w:leader="none"/>
+        </w:tabs>
+        <w:spacing w:lineRule="auto" w:line="240" w:before="0" w:after="86"/>
+        <w:rPr/>
+      </w:pPr>
+      <w:r>
+        <w:rPr>
+          <w:rFonts w:cs="Times New Roman" w:ascii="Times New Roman" w:hAnsi="Times New Roman"/>
+          <w:sz w:val="24"/>
+          <w:szCs w:val="24"/>
+        </w:rPr>
+        <w:t>Courses: Data Structures, Algorithms,</w:t>
+      </w:r>
+      <w:r>
+        <w:rPr>
+          <w:rFonts w:cs="Times New Roman" w:ascii="Times New Roman" w:hAnsi="Times New Roman"/>
+          <w:color w:val="auto"/>
+          <w:sz w:val="24"/>
+          <w:szCs w:val="24"/>
+          <w:u w:val="none"/>
+        </w:rPr>
+        <w:t xml:space="preserve"> </w:t>
+      </w:r>
+      <w:r>
+        <w:rPr>
+          <w:rStyle w:val="Hyperlink"/>
+          <w:rFonts w:cs="Times New Roman" w:ascii="Times New Roman" w:hAnsi="Times New Roman"/>
+          <w:color w:val="auto"/>
+          <w:sz w:val="24"/>
+          <w:szCs w:val="24"/>
+          <w:u w:val="none"/>
+        </w:rPr>
+        <w:t>Database, Parallel Programming</w:t>
+      </w:r>
+      <w:r>
+        <w:rPr>
+          <w:rFonts w:cs="Times New Roman" w:ascii="Times New Roman" w:hAnsi="Times New Roman"/>
+          <w:color w:val="auto"/>
+          <w:sz w:val="24"/>
+          <w:szCs w:val="24"/>
+          <w:u w:val="none"/>
+        </w:rPr>
+        <w:t>,</w:t>
+      </w:r>
+      <w:r>
+        <w:rPr>
+          <w:rFonts w:cs="Times New Roman" w:ascii="Times New Roman" w:hAnsi="Times New Roman"/>
+          <w:sz w:val="24"/>
+          <w:szCs w:val="24"/>
+        </w:rPr>
+        <w:t xml:space="preserve"> Artificial Intelligence</w:t>
+      </w:r>
+    </w:p>
+    <w:p>
+      <w:pPr>
+        <w:pStyle w:val="Normal"/>
+        <w:tabs>
+          <w:tab w:val="clear" w:pos="720"/>
+          <w:tab w:val="right" w:pos="9360" w:leader="none"/>
+        </w:tabs>
+        <w:spacing w:lineRule="auto" w:line="240" w:before="60" w:after="60"/>
+        <w:rPr>
+          <w:rFonts w:ascii="Times New Roman" w:hAnsi="Times New Roman" w:cs="Times New Roman"/>
+          <w:sz w:val="24"/>
+          <w:szCs w:val="24"/>
+        </w:rPr>
+      </w:pPr>
+      <w:r>
+        <w:rPr>
+          <w:rFonts w:cs="Times New Roman" w:ascii="Times New Roman" w:hAnsi="Times New Roman"/>
+          <w:b/>
+          <w:bCs/>
+          <w:sz w:val="24"/>
+          <w:szCs w:val="24"/>
+        </w:rPr>
+        <w:t>Ho Chi Minh University of Technology</w:t>
+      </w:r>
+      <w:r>
+        <w:rPr>
+          <w:rFonts w:cs="Times New Roman" w:ascii="Times New Roman" w:hAnsi="Times New Roman"/>
+          <w:sz w:val="24"/>
+          <w:szCs w:val="24"/>
+        </w:rPr>
+        <w:tab/>
+      </w:r>
+    </w:p>
+    <w:p>
+      <w:pPr>
+        <w:pStyle w:val="Normal"/>
+        <w:tabs>
+          <w:tab w:val="clear" w:pos="720"/>
+          <w:tab w:val="right" w:pos="9360" w:leader="none"/>
+        </w:tabs>
+        <w:spacing w:lineRule="auto" w:line="240" w:before="58" w:after="173"/>
+        <w:rPr/>
+      </w:pPr>
       <w:r>
         <w:rPr>
           <w:rFonts w:cs="Times New Roman" w:ascii="Times New Roman" w:hAnsi="Times New Roman"/>
@@ -857,167 +977,7 @@
           <w:sz w:val="24"/>
           <w:szCs w:val="24"/>
         </w:rPr>
-        <w:t>s degree</w:t>
-      </w:r>
-      <w:r>
-        <w:rPr>
-          <w:rFonts w:cs="Times New Roman" w:ascii="Times New Roman" w:hAnsi="Times New Roman"/>
-          <w:i/>
-          <w:iCs/>
-          <w:sz w:val="24"/>
-          <w:szCs w:val="24"/>
-        </w:rPr>
-        <w:t>, Computer Science, GPA 3.8</w:t>
-      </w:r>
-      <w:r>
-        <w:rPr>
-          <w:rFonts w:cs="Times New Roman" w:ascii="Times New Roman" w:hAnsi="Times New Roman"/>
-          <w:b/>
-          <w:bCs/>
-          <w:sz w:val="24"/>
-          <w:szCs w:val="24"/>
-        </w:rPr>
-        <w:tab/>
-      </w:r>
-      <w:r>
-        <w:rPr>
-          <w:rFonts w:cs="Times New Roman" w:ascii="Times New Roman" w:hAnsi="Times New Roman"/>
-          <w:sz w:val="24"/>
-          <w:szCs w:val="24"/>
-        </w:rPr>
-        <w:t xml:space="preserve">Corvallis, Oregon </w:t>
-      </w:r>
-    </w:p>
-    <w:p>
-      <w:pPr>
-        <w:pStyle w:val="Normal"/>
-        <w:tabs>
-          <w:tab w:val="clear" w:pos="720"/>
-          <w:tab w:val="right" w:pos="9360" w:leader="none"/>
-        </w:tabs>
-        <w:spacing w:lineRule="auto" w:line="240" w:before="0" w:after="86"/>
-        <w:rPr/>
-      </w:pPr>
-      <w:r>
-        <w:rPr>
-          <w:rFonts w:cs="Times New Roman" w:ascii="Times New Roman" w:hAnsi="Times New Roman"/>
-          <w:sz w:val="24"/>
-          <w:szCs w:val="24"/>
-        </w:rPr>
-        <w:t>Courses: Data Structures, Algorithms,</w:t>
-      </w:r>
-      <w:r>
-        <w:rPr>
-          <w:rFonts w:cs="Times New Roman" w:ascii="Times New Roman" w:hAnsi="Times New Roman"/>
-          <w:color w:val="auto"/>
-          <w:sz w:val="24"/>
-          <w:szCs w:val="24"/>
-          <w:u w:val="none"/>
-        </w:rPr>
-        <w:t xml:space="preserve"> </w:t>
-      </w:r>
-      <w:r>
-        <w:rPr>
-          <w:rStyle w:val="Hyperlink"/>
-          <w:rFonts w:cs="Times New Roman" w:ascii="Times New Roman" w:hAnsi="Times New Roman"/>
-          <w:color w:val="auto"/>
-          <w:sz w:val="24"/>
-          <w:szCs w:val="24"/>
-          <w:u w:val="none"/>
-        </w:rPr>
-        <w:t>Database, Parallel Programming</w:t>
-      </w:r>
-      <w:r>
-        <w:rPr>
-          <w:rFonts w:cs="Times New Roman" w:ascii="Times New Roman" w:hAnsi="Times New Roman"/>
-          <w:color w:val="auto"/>
-          <w:sz w:val="24"/>
-          <w:szCs w:val="24"/>
-          <w:u w:val="none"/>
-        </w:rPr>
-        <w:t>,</w:t>
-      </w:r>
-      <w:r>
-        <w:rPr>
-          <w:rFonts w:cs="Times New Roman" w:ascii="Times New Roman" w:hAnsi="Times New Roman"/>
-          <w:sz w:val="24"/>
-          <w:szCs w:val="24"/>
-        </w:rPr>
-        <w:t xml:space="preserve"> Artificial Intelligence</w:t>
-      </w:r>
-    </w:p>
-    <w:p>
-      <w:pPr>
-        <w:pStyle w:val="Normal"/>
-        <w:tabs>
-          <w:tab w:val="clear" w:pos="720"/>
-          <w:tab w:val="right" w:pos="9360" w:leader="none"/>
-        </w:tabs>
-        <w:spacing w:lineRule="auto" w:line="240" w:before="60" w:after="60"/>
-        <w:rPr>
-          <w:rFonts w:ascii="Times New Roman" w:hAnsi="Times New Roman" w:cs="Times New Roman"/>
-          <w:sz w:val="24"/>
-          <w:szCs w:val="24"/>
-        </w:rPr>
-      </w:pPr>
-      <w:r>
-        <w:rPr>
-          <w:rFonts w:cs="Times New Roman" w:ascii="Times New Roman" w:hAnsi="Times New Roman"/>
-          <w:b/>
-          <w:bCs/>
-          <w:sz w:val="24"/>
-          <w:szCs w:val="24"/>
-        </w:rPr>
-        <w:t>Ho Chi Minh University of Technology</w:t>
-      </w:r>
-      <w:r>
-        <w:rPr>
-          <w:rFonts w:cs="Times New Roman" w:ascii="Times New Roman" w:hAnsi="Times New Roman"/>
-          <w:sz w:val="24"/>
-          <w:szCs w:val="24"/>
-        </w:rPr>
-        <w:tab/>
-      </w:r>
-    </w:p>
-    <w:p>
-      <w:pPr>
-        <w:pStyle w:val="Normal"/>
-        <w:tabs>
-          <w:tab w:val="clear" w:pos="720"/>
-          <w:tab w:val="right" w:pos="9360" w:leader="none"/>
-        </w:tabs>
-        <w:spacing w:lineRule="auto" w:line="240" w:before="58" w:after="173"/>
-        <w:rPr/>
-      </w:pPr>
-      <w:r>
-        <w:rPr>
-          <w:rFonts w:cs="Times New Roman" w:ascii="Times New Roman" w:hAnsi="Times New Roman"/>
-          <w:i/>
-          <w:iCs/>
-          <w:sz w:val="24"/>
-          <w:szCs w:val="24"/>
-        </w:rPr>
-        <w:t>Bachelor’</w:t>
-      </w:r>
-      <w:r>
-        <w:rPr>
-          <w:rFonts w:cs="Times New Roman" w:ascii="Times New Roman" w:hAnsi="Times New Roman"/>
-          <w:i/>
-          <w:iCs/>
-          <w:sz w:val="24"/>
-          <w:szCs w:val="24"/>
-        </w:rPr>
-        <w:t>s degree</w:t>
-      </w:r>
-      <w:r>
-        <w:rPr>
-          <w:rFonts w:cs="Times New Roman" w:ascii="Times New Roman" w:hAnsi="Times New Roman"/>
-          <w:i/>
-          <w:iCs/>
-          <w:sz w:val="24"/>
-          <w:szCs w:val="24"/>
-        </w:rPr>
-        <w:t>, Electrical Engineering</w:t>
+        <w:t>Bachelor’s degree, Electrical Engineering</w:t>
       </w:r>
       <w:r>
         <w:rPr>

</xml_diff>

<commit_message>
update resume and docx
</commit_message>
<xml_diff>
--- a/resume.docx
+++ b/resume.docx
@@ -343,6 +343,44 @@
     </w:p>
     <w:p>
       <w:pPr>
+        <w:pStyle w:val="ListParagraph"/>
+        <w:numPr>
+          <w:ilvl w:val="0"/>
+          <w:numId w:val="1"/>
+        </w:numPr>
+        <w:spacing w:before="0" w:after="115"/>
+        <w:ind w:hanging="360" w:left="360"/>
+        <w:contextualSpacing/>
+        <w:rPr>
+          <w:rFonts w:ascii="Times New Roman" w:hAnsi="Times New Roman" w:eastAsia="Calibri" w:cs="Times New Roman"/>
+          <w:color w:val="auto"/>
+          <w:sz w:val="24"/>
+          <w:szCs w:val="24"/>
+        </w:rPr>
+      </w:pPr>
+      <w:r>
+        <w:rPr>
+          <w:rFonts w:eastAsia="Calibri" w:cs="Times New Roman" w:ascii="Times New Roman" w:hAnsi="Times New Roman"/>
+          <w:b/>
+          <w:bCs/>
+          <w:color w:val="auto"/>
+          <w:sz w:val="24"/>
+          <w:szCs w:val="24"/>
+        </w:rPr>
+        <w:t>Resolved</w:t>
+      </w:r>
+      <w:r>
+        <w:rPr>
+          <w:rFonts w:eastAsia="Calibri" w:cs="Times New Roman" w:ascii="Times New Roman" w:hAnsi="Times New Roman"/>
+          <w:color w:val="auto"/>
+          <w:sz w:val="24"/>
+          <w:szCs w:val="24"/>
+        </w:rPr>
+        <w:t xml:space="preserve"> critical issues in the database management tool, enhancing its stability and functionality to support efficient data maintenance.</w:t>
+      </w:r>
+    </w:p>
+    <w:p>
+      <w:pPr>
         <w:pStyle w:val="Normal"/>
         <w:tabs>
           <w:tab w:val="clear" w:pos="720"/>
@@ -444,39 +482,6 @@
     </w:p>
     <w:p>
       <w:pPr>
-        <w:pStyle w:val="ListParagraph"/>
-        <w:numPr>
-          <w:ilvl w:val="0"/>
-          <w:numId w:val="1"/>
-        </w:numPr>
-        <w:spacing w:before="0" w:after="115"/>
-        <w:ind w:hanging="360" w:left="360"/>
-        <w:contextualSpacing/>
-        <w:rPr/>
-      </w:pPr>
-      <w:r>
-        <w:rPr>
-          <w:rFonts w:cs="Times New Roman" w:ascii="Times New Roman" w:hAnsi="Times New Roman"/>
-          <w:b/>
-          <w:bCs/>
-          <w:color w:val="auto"/>
-          <w:sz w:val="24"/>
-          <w:szCs w:val="24"/>
-        </w:rPr>
-        <w:t>Supported</w:t>
-      </w:r>
-      <w:r>
-        <w:rPr>
-          <w:rFonts w:cs="Times New Roman" w:ascii="Times New Roman" w:hAnsi="Times New Roman"/>
-          <w:color w:val="auto"/>
-          <w:sz w:val="24"/>
-          <w:szCs w:val="24"/>
-        </w:rPr>
-        <w:t xml:space="preserve"> platform migration, contributing to improved platform stability and performance.</w:t>
-      </w:r>
-    </w:p>
-    <w:p>
-      <w:pPr>
         <w:pStyle w:val="Normal"/>
         <w:tabs>
           <w:tab w:val="clear" w:pos="720"/>
@@ -802,8 +807,8 @@
         </w:rPr>
         <w:t xml:space="preserve"> during COVID-19 in Ho Chi Minh City.</w:t>
       </w:r>
-      <w:bookmarkStart w:id="5" w:name="__DdeLink__100_1413304929"/>
-      <w:bookmarkStart w:id="6" w:name="__DdeLink__95_1413304929"/>
+      <w:bookmarkStart w:id="5" w:name="__DdeLink__95_1413304929"/>
+      <w:bookmarkStart w:id="6" w:name="__DdeLink__100_1413304929"/>
     </w:p>
     <w:p>
       <w:pPr>
@@ -887,7 +892,17 @@
           <w:sz w:val="24"/>
           <w:szCs w:val="24"/>
         </w:rPr>
-        <w:t>Master’s degree, Computer Science, GPA 3.8</w:t>
+        <w:t>Master’s degree, Computer Science, GPA 3.</w:t>
+      </w:r>
+      <w:r>
+        <w:rPr>
+          <w:rFonts w:cs="Times New Roman" w:ascii="Times New Roman" w:hAnsi="Times New Roman"/>
+          <w:i/>
+          <w:iCs/>
+          <w:sz w:val="24"/>
+          <w:szCs w:val="24"/>
+        </w:rPr>
+        <w:t>9</w:t>
       </w:r>
       <w:r>
         <w:rPr>
@@ -1476,6 +1491,15 @@
         </w:rPr>
         <w:t>AI Deployments: llama.cpp, ollama, Hugging Face</w:t>
       </w:r>
+      <w:r>
+        <w:rPr>
+          <w:rFonts w:eastAsia="Calibri" w:cs="Times New Roman" w:ascii="Times New Roman" w:hAnsi="Times New Roman"/>
+          <w:kern w:val="0"/>
+          <w:sz w:val="24"/>
+          <w:szCs w:val="24"/>
+        </w:rPr>
+        <w:t>, Cursor, Claude Code</w:t>
+      </w:r>
     </w:p>
     <w:p>
       <w:pPr>
@@ -1499,32 +1523,7 @@
           <w:sz w:val="24"/>
           <w:szCs w:val="24"/>
         </w:rPr>
-        <w:t>AI Developer Tools: Copilot, Cursor, Claude Code, ChatGPT</w:t>
-      </w:r>
-    </w:p>
-    <w:p>
-      <w:pPr>
-        <w:pStyle w:val="Normal"/>
-        <w:numPr>
-          <w:ilvl w:val="0"/>
-          <w:numId w:val="1"/>
-        </w:numPr>
-        <w:spacing w:before="0" w:after="0"/>
-        <w:ind w:hanging="360" w:left="360"/>
-        <w:rPr>
-          <w:rFonts w:ascii="Times New Roman" w:hAnsi="Times New Roman" w:cs="Times New Roman"/>
-          <w:sz w:val="24"/>
-          <w:szCs w:val="24"/>
-        </w:rPr>
-      </w:pPr>
-      <w:r>
-        <w:rPr>
-          <w:rFonts w:eastAsia="Calibri" w:cs="Times New Roman" w:ascii="Times New Roman" w:hAnsi="Times New Roman"/>
-          <w:kern w:val="0"/>
-          <w:sz w:val="24"/>
-          <w:szCs w:val="24"/>
-        </w:rPr>
-        <w:t>Cloud Platforms: AWS</w:t>
+        <w:t>Cloud Platforms: AWS EC2, ECS, Lambda, S3, CloudFront, RDS, DynamoDB</w:t>
       </w:r>
     </w:p>
     <w:sectPr>

</xml_diff>

<commit_message>
change route in resume docx
</commit_message>
<xml_diff>
--- a/resume.docx
+++ b/resume.docx
@@ -105,7 +105,7 @@
             <w:sz w:val="24"/>
             <w:szCs w:val="24"/>
           </w:rPr>
-          <w:t>https://bachsofttrick.github.io</w:t>
+          <w:t>https://bachsofttrick.github.io/projects</w:t>
         </w:r>
       </w:hyperlink>
     </w:p>
@@ -815,8 +815,8 @@
         </w:rPr>
         <w:t xml:space="preserve"> during COVID-19 in Ho Chi Minh City.</w:t>
       </w:r>
-      <w:bookmarkStart w:id="5" w:name="__DdeLink__95_1413304929"/>
-      <w:bookmarkStart w:id="6" w:name="__DdeLink__100_1413304929"/>
+      <w:bookmarkStart w:id="5" w:name="__DdeLink__100_1413304929"/>
+      <w:bookmarkStart w:id="6" w:name="__DdeLink__95_1413304929"/>
     </w:p>
     <w:p>
       <w:pPr>

</xml_diff>